<commit_message>
Update Pendahuluan and Tinjauan Pustaka
</commit_message>
<xml_diff>
--- a/thesis/Tugas_Akhir/1 Draft Pendahuluan.docx
+++ b/thesis/Tugas_Akhir/1 Draft Pendahuluan.docx
@@ -18,8 +18,18 @@
           <w:b/>
           <w:bCs/>
         </w:rPr>
-        <w:t>BAB I. Pendahuluan</w:t>
-      </w:r>
+        <w:t xml:space="preserve">BAB I. </w:t>
+      </w:r>
+      <w:proofErr w:type="spellStart"/>
+      <w:r>
+        <w:rPr>
+          <w:rFonts w:cs="Times New Roman"/>
+          <w:b/>
+          <w:bCs/>
+        </w:rPr>
+        <w:t>Pendahuluan</w:t>
+      </w:r>
+      <w:proofErr w:type="spellEnd"/>
     </w:p>
     <w:p>
       <w:pPr>
@@ -36,8 +46,36 @@
           <w:b/>
           <w:bCs/>
         </w:rPr>
-        <w:t>a. Latar Belakang</w:t>
-      </w:r>
+        <w:t xml:space="preserve">a. </w:t>
+      </w:r>
+      <w:proofErr w:type="spellStart"/>
+      <w:r>
+        <w:rPr>
+          <w:rFonts w:cs="Times New Roman"/>
+          <w:b/>
+          <w:bCs/>
+        </w:rPr>
+        <w:t>Latar</w:t>
+      </w:r>
+      <w:proofErr w:type="spellEnd"/>
+      <w:r>
+        <w:rPr>
+          <w:rFonts w:cs="Times New Roman"/>
+          <w:b/>
+          <w:bCs/>
+        </w:rPr>
+        <w:t xml:space="preserve"> </w:t>
+      </w:r>
+      <w:proofErr w:type="spellStart"/>
+      <w:r>
+        <w:rPr>
+          <w:rFonts w:cs="Times New Roman"/>
+          <w:b/>
+          <w:bCs/>
+        </w:rPr>
+        <w:t>Belakang</w:t>
+      </w:r>
+      <w:proofErr w:type="spellEnd"/>
     </w:p>
     <w:p>
       <w:pPr>
@@ -46,24 +84,286 @@
           <w:rFonts w:cs="Times New Roman"/>
         </w:rPr>
       </w:pPr>
-      <w:r>
-        <w:rPr>
-          <w:rFonts w:cs="Times New Roman"/>
-        </w:rPr>
-        <w:t>Berisi uraian tentang gambaran permasalahan/kebutuhan dan hal-hal yang mendasari pentingnya</w:t>
-      </w:r>
-      <w:r>
-        <w:rPr>
-          <w:rFonts w:cs="Times New Roman"/>
-          <w:lang w:val="id-ID"/>
-        </w:rPr>
-        <w:t xml:space="preserve"> </w:t>
-      </w:r>
-      <w:r>
-        <w:rPr>
-          <w:rFonts w:cs="Times New Roman"/>
-        </w:rPr>
-        <w:t>dilakukan penelitian ini, atau alasan mengapa penelitian ini penting untuk dilakukan.</w:t>
+      <w:proofErr w:type="spellStart"/>
+      <w:r>
+        <w:rPr>
+          <w:rFonts w:cs="Times New Roman"/>
+        </w:rPr>
+        <w:t>Berisi</w:t>
+      </w:r>
+      <w:proofErr w:type="spellEnd"/>
+      <w:r>
+        <w:rPr>
+          <w:rFonts w:cs="Times New Roman"/>
+        </w:rPr>
+        <w:t xml:space="preserve"> </w:t>
+      </w:r>
+      <w:proofErr w:type="spellStart"/>
+      <w:r>
+        <w:rPr>
+          <w:rFonts w:cs="Times New Roman"/>
+        </w:rPr>
+        <w:t>uraian</w:t>
+      </w:r>
+      <w:proofErr w:type="spellEnd"/>
+      <w:r>
+        <w:rPr>
+          <w:rFonts w:cs="Times New Roman"/>
+        </w:rPr>
+        <w:t xml:space="preserve"> </w:t>
+      </w:r>
+      <w:proofErr w:type="spellStart"/>
+      <w:r>
+        <w:rPr>
+          <w:rFonts w:cs="Times New Roman"/>
+        </w:rPr>
+        <w:t>tentang</w:t>
+      </w:r>
+      <w:proofErr w:type="spellEnd"/>
+      <w:r>
+        <w:rPr>
+          <w:rFonts w:cs="Times New Roman"/>
+        </w:rPr>
+        <w:t xml:space="preserve"> </w:t>
+      </w:r>
+      <w:proofErr w:type="spellStart"/>
+      <w:r>
+        <w:rPr>
+          <w:rFonts w:cs="Times New Roman"/>
+        </w:rPr>
+        <w:t>gambaran</w:t>
+      </w:r>
+      <w:proofErr w:type="spellEnd"/>
+      <w:r>
+        <w:rPr>
+          <w:rFonts w:cs="Times New Roman"/>
+        </w:rPr>
+        <w:t xml:space="preserve"> </w:t>
+      </w:r>
+      <w:proofErr w:type="spellStart"/>
+      <w:r>
+        <w:rPr>
+          <w:rFonts w:cs="Times New Roman"/>
+        </w:rPr>
+        <w:t>permasalahan</w:t>
+      </w:r>
+      <w:proofErr w:type="spellEnd"/>
+      <w:r>
+        <w:rPr>
+          <w:rFonts w:cs="Times New Roman"/>
+        </w:rPr>
+        <w:t>/</w:t>
+      </w:r>
+      <w:proofErr w:type="spellStart"/>
+      <w:r>
+        <w:rPr>
+          <w:rFonts w:cs="Times New Roman"/>
+        </w:rPr>
+        <w:t>kebutuhan</w:t>
+      </w:r>
+      <w:proofErr w:type="spellEnd"/>
+      <w:r>
+        <w:rPr>
+          <w:rFonts w:cs="Times New Roman"/>
+        </w:rPr>
+        <w:t xml:space="preserve"> dan </w:t>
+      </w:r>
+      <w:proofErr w:type="spellStart"/>
+      <w:r>
+        <w:rPr>
+          <w:rFonts w:cs="Times New Roman"/>
+        </w:rPr>
+        <w:t>hal-hal</w:t>
+      </w:r>
+      <w:proofErr w:type="spellEnd"/>
+      <w:r>
+        <w:rPr>
+          <w:rFonts w:cs="Times New Roman"/>
+        </w:rPr>
+        <w:t xml:space="preserve"> yang </w:t>
+      </w:r>
+      <w:proofErr w:type="spellStart"/>
+      <w:r>
+        <w:rPr>
+          <w:rFonts w:cs="Times New Roman"/>
+        </w:rPr>
+        <w:t>mendasari</w:t>
+      </w:r>
+      <w:proofErr w:type="spellEnd"/>
+      <w:r>
+        <w:rPr>
+          <w:rFonts w:cs="Times New Roman"/>
+        </w:rPr>
+        <w:t xml:space="preserve"> </w:t>
+      </w:r>
+      <w:proofErr w:type="spellStart"/>
+      <w:r>
+        <w:rPr>
+          <w:rFonts w:cs="Times New Roman"/>
+        </w:rPr>
+        <w:t>pentingnya</w:t>
+      </w:r>
+      <w:proofErr w:type="spellEnd"/>
+      <w:r>
+        <w:rPr>
+          <w:rFonts w:cs="Times New Roman"/>
+          <w:lang w:val="id-ID"/>
+        </w:rPr>
+        <w:t xml:space="preserve"> </w:t>
+      </w:r>
+      <w:proofErr w:type="spellStart"/>
+      <w:r>
+        <w:rPr>
+          <w:rFonts w:cs="Times New Roman"/>
+        </w:rPr>
+        <w:t>dilakukan</w:t>
+      </w:r>
+      <w:proofErr w:type="spellEnd"/>
+      <w:r>
+        <w:rPr>
+          <w:rFonts w:cs="Times New Roman"/>
+        </w:rPr>
+        <w:t xml:space="preserve"> </w:t>
+      </w:r>
+      <w:proofErr w:type="spellStart"/>
+      <w:r>
+        <w:rPr>
+          <w:rFonts w:cs="Times New Roman"/>
+        </w:rPr>
+        <w:t>penelitian</w:t>
+      </w:r>
+      <w:proofErr w:type="spellEnd"/>
+      <w:r>
+        <w:rPr>
+          <w:rFonts w:cs="Times New Roman"/>
+        </w:rPr>
+        <w:t xml:space="preserve"> </w:t>
+      </w:r>
+      <w:proofErr w:type="spellStart"/>
+      <w:r>
+        <w:rPr>
+          <w:rFonts w:cs="Times New Roman"/>
+        </w:rPr>
+        <w:t>ini</w:t>
+      </w:r>
+      <w:proofErr w:type="spellEnd"/>
+      <w:r>
+        <w:rPr>
+          <w:rFonts w:cs="Times New Roman"/>
+        </w:rPr>
+        <w:t xml:space="preserve">, </w:t>
+      </w:r>
+      <w:proofErr w:type="spellStart"/>
+      <w:r>
+        <w:rPr>
+          <w:rFonts w:cs="Times New Roman"/>
+        </w:rPr>
+        <w:t>atau</w:t>
+      </w:r>
+      <w:proofErr w:type="spellEnd"/>
+      <w:r>
+        <w:rPr>
+          <w:rFonts w:cs="Times New Roman"/>
+        </w:rPr>
+        <w:t xml:space="preserve"> </w:t>
+      </w:r>
+      <w:proofErr w:type="spellStart"/>
+      <w:r>
+        <w:rPr>
+          <w:rFonts w:cs="Times New Roman"/>
+        </w:rPr>
+        <w:t>alasan</w:t>
+      </w:r>
+      <w:proofErr w:type="spellEnd"/>
+      <w:r>
+        <w:rPr>
+          <w:rFonts w:cs="Times New Roman"/>
+        </w:rPr>
+        <w:t xml:space="preserve"> </w:t>
+      </w:r>
+      <w:proofErr w:type="spellStart"/>
+      <w:r>
+        <w:rPr>
+          <w:rFonts w:cs="Times New Roman"/>
+        </w:rPr>
+        <w:t>mengapa</w:t>
+      </w:r>
+      <w:proofErr w:type="spellEnd"/>
+      <w:r>
+        <w:rPr>
+          <w:rFonts w:cs="Times New Roman"/>
+        </w:rPr>
+        <w:t xml:space="preserve"> </w:t>
+      </w:r>
+      <w:proofErr w:type="spellStart"/>
+      <w:r>
+        <w:rPr>
+          <w:rFonts w:cs="Times New Roman"/>
+        </w:rPr>
+        <w:t>penelitian</w:t>
+      </w:r>
+      <w:proofErr w:type="spellEnd"/>
+      <w:r>
+        <w:rPr>
+          <w:rFonts w:cs="Times New Roman"/>
+        </w:rPr>
+        <w:t xml:space="preserve"> </w:t>
+      </w:r>
+      <w:proofErr w:type="spellStart"/>
+      <w:r>
+        <w:rPr>
+          <w:rFonts w:cs="Times New Roman"/>
+        </w:rPr>
+        <w:t>ini</w:t>
+      </w:r>
+      <w:proofErr w:type="spellEnd"/>
+      <w:r>
+        <w:rPr>
+          <w:rFonts w:cs="Times New Roman"/>
+        </w:rPr>
+        <w:t xml:space="preserve"> </w:t>
+      </w:r>
+      <w:proofErr w:type="spellStart"/>
+      <w:r>
+        <w:rPr>
+          <w:rFonts w:cs="Times New Roman"/>
+        </w:rPr>
+        <w:t>penting</w:t>
+      </w:r>
+      <w:proofErr w:type="spellEnd"/>
+      <w:r>
+        <w:rPr>
+          <w:rFonts w:cs="Times New Roman"/>
+        </w:rPr>
+        <w:t xml:space="preserve"> </w:t>
+      </w:r>
+      <w:proofErr w:type="spellStart"/>
+      <w:r>
+        <w:rPr>
+          <w:rFonts w:cs="Times New Roman"/>
+        </w:rPr>
+        <w:t>untuk</w:t>
+      </w:r>
+      <w:proofErr w:type="spellEnd"/>
+      <w:r>
+        <w:rPr>
+          <w:rFonts w:cs="Times New Roman"/>
+        </w:rPr>
+        <w:t xml:space="preserve"> </w:t>
+      </w:r>
+      <w:proofErr w:type="spellStart"/>
+      <w:r>
+        <w:rPr>
+          <w:rFonts w:cs="Times New Roman"/>
+        </w:rPr>
+        <w:t>dilakukan</w:t>
+      </w:r>
+      <w:proofErr w:type="spellEnd"/>
+      <w:r>
+        <w:rPr>
+          <w:rFonts w:cs="Times New Roman"/>
+        </w:rPr>
+        <w:t>.</w:t>
       </w:r>
     </w:p>
     <w:p>
@@ -81,8 +381,36 @@
           <w:b/>
           <w:bCs/>
         </w:rPr>
-        <w:t>b. Perumusan Masalah</w:t>
-      </w:r>
+        <w:t xml:space="preserve">b. </w:t>
+      </w:r>
+      <w:proofErr w:type="spellStart"/>
+      <w:r>
+        <w:rPr>
+          <w:rFonts w:cs="Times New Roman"/>
+          <w:b/>
+          <w:bCs/>
+        </w:rPr>
+        <w:t>Perumusan</w:t>
+      </w:r>
+      <w:proofErr w:type="spellEnd"/>
+      <w:r>
+        <w:rPr>
+          <w:rFonts w:cs="Times New Roman"/>
+          <w:b/>
+          <w:bCs/>
+        </w:rPr>
+        <w:t xml:space="preserve"> </w:t>
+      </w:r>
+      <w:proofErr w:type="spellStart"/>
+      <w:r>
+        <w:rPr>
+          <w:rFonts w:cs="Times New Roman"/>
+          <w:b/>
+          <w:bCs/>
+        </w:rPr>
+        <w:t>Masalah</w:t>
+      </w:r>
+      <w:proofErr w:type="spellEnd"/>
     </w:p>
     <w:p>
       <w:pPr>
@@ -91,11 +419,47 @@
           <w:rFonts w:cs="Times New Roman"/>
         </w:rPr>
       </w:pPr>
-      <w:r>
-        <w:rPr>
-          <w:rFonts w:cs="Times New Roman"/>
-        </w:rPr>
-        <w:t>Berisi uraian tentang:</w:t>
+      <w:proofErr w:type="spellStart"/>
+      <w:r>
+        <w:rPr>
+          <w:rFonts w:cs="Times New Roman"/>
+        </w:rPr>
+        <w:t>Berisi</w:t>
+      </w:r>
+      <w:proofErr w:type="spellEnd"/>
+      <w:r>
+        <w:rPr>
+          <w:rFonts w:cs="Times New Roman"/>
+        </w:rPr>
+        <w:t xml:space="preserve"> </w:t>
+      </w:r>
+      <w:proofErr w:type="spellStart"/>
+      <w:r>
+        <w:rPr>
+          <w:rFonts w:cs="Times New Roman"/>
+        </w:rPr>
+        <w:t>uraian</w:t>
+      </w:r>
+      <w:proofErr w:type="spellEnd"/>
+      <w:r>
+        <w:rPr>
+          <w:rFonts w:cs="Times New Roman"/>
+        </w:rPr>
+        <w:t xml:space="preserve"> </w:t>
+      </w:r>
+      <w:proofErr w:type="spellStart"/>
+      <w:r>
+        <w:rPr>
+          <w:rFonts w:cs="Times New Roman"/>
+        </w:rPr>
+        <w:t>tentang</w:t>
+      </w:r>
+      <w:proofErr w:type="spellEnd"/>
+      <w:r>
+        <w:rPr>
+          <w:rFonts w:cs="Times New Roman"/>
+        </w:rPr>
+        <w:t>:</w:t>
       </w:r>
     </w:p>
     <w:p>
@@ -109,7 +473,49 @@
         <w:rPr>
           <w:rFonts w:cs="Times New Roman"/>
         </w:rPr>
-        <w:t>1) identifikasi permasalahan/kebutuhan, dan</w:t>
+        <w:t xml:space="preserve">1) </w:t>
+      </w:r>
+      <w:proofErr w:type="spellStart"/>
+      <w:r>
+        <w:rPr>
+          <w:rFonts w:cs="Times New Roman"/>
+        </w:rPr>
+        <w:t>identifikasi</w:t>
+      </w:r>
+      <w:proofErr w:type="spellEnd"/>
+      <w:r>
+        <w:rPr>
+          <w:rFonts w:cs="Times New Roman"/>
+        </w:rPr>
+        <w:t xml:space="preserve"> </w:t>
+      </w:r>
+      <w:proofErr w:type="spellStart"/>
+      <w:r>
+        <w:rPr>
+          <w:rFonts w:cs="Times New Roman"/>
+        </w:rPr>
+        <w:t>permasalahan</w:t>
+      </w:r>
+      <w:proofErr w:type="spellEnd"/>
+      <w:r>
+        <w:rPr>
+          <w:rFonts w:cs="Times New Roman"/>
+        </w:rPr>
+        <w:t>/</w:t>
+      </w:r>
+      <w:proofErr w:type="spellStart"/>
+      <w:r>
+        <w:rPr>
+          <w:rFonts w:cs="Times New Roman"/>
+        </w:rPr>
+        <w:t>kebutuhan</w:t>
+      </w:r>
+      <w:proofErr w:type="spellEnd"/>
+      <w:r>
+        <w:rPr>
+          <w:rFonts w:cs="Times New Roman"/>
+        </w:rPr>
+        <w:t>, dan</w:t>
       </w:r>
     </w:p>
     <w:p>
@@ -123,7 +529,35 @@
         <w:rPr>
           <w:rFonts w:cs="Times New Roman"/>
         </w:rPr>
-        <w:t>2) pendekatan (approach) penyelesaiannya.</w:t>
+        <w:t xml:space="preserve">2) </w:t>
+      </w:r>
+      <w:proofErr w:type="spellStart"/>
+      <w:r>
+        <w:rPr>
+          <w:rFonts w:cs="Times New Roman"/>
+        </w:rPr>
+        <w:t>pendekatan</w:t>
+      </w:r>
+      <w:proofErr w:type="spellEnd"/>
+      <w:r>
+        <w:rPr>
+          <w:rFonts w:cs="Times New Roman"/>
+        </w:rPr>
+        <w:t xml:space="preserve"> (approach) </w:t>
+      </w:r>
+      <w:proofErr w:type="spellStart"/>
+      <w:r>
+        <w:rPr>
+          <w:rFonts w:cs="Times New Roman"/>
+        </w:rPr>
+        <w:t>penyelesaiannya</w:t>
+      </w:r>
+      <w:proofErr w:type="spellEnd"/>
+      <w:r>
+        <w:rPr>
+          <w:rFonts w:cs="Times New Roman"/>
+        </w:rPr>
+        <w:t>.</w:t>
       </w:r>
     </w:p>
     <w:p>
@@ -133,24 +567,272 @@
           <w:rFonts w:cs="Times New Roman"/>
         </w:rPr>
       </w:pPr>
-      <w:r>
-        <w:rPr>
-          <w:rFonts w:cs="Times New Roman"/>
-        </w:rPr>
-        <w:t>Identifikasi permasalahan/kebutuhan perlu dilakukan karena apa yang tampak di permukaan sebagai</w:t>
-      </w:r>
-      <w:r>
-        <w:rPr>
-          <w:rFonts w:cs="Times New Roman"/>
-          <w:lang w:val="id-ID"/>
-        </w:rPr>
-        <w:t xml:space="preserve"> </w:t>
-      </w:r>
-      <w:r>
-        <w:rPr>
-          <w:rFonts w:cs="Times New Roman"/>
-        </w:rPr>
-        <w:t>permasalahan/kebutuhan belum tentu merupakan akar permasalahan/kebutuhan yang sesungguhnya.</w:t>
+      <w:proofErr w:type="spellStart"/>
+      <w:r>
+        <w:rPr>
+          <w:rFonts w:cs="Times New Roman"/>
+        </w:rPr>
+        <w:t>Identifikasi</w:t>
+      </w:r>
+      <w:proofErr w:type="spellEnd"/>
+      <w:r>
+        <w:rPr>
+          <w:rFonts w:cs="Times New Roman"/>
+        </w:rPr>
+        <w:t xml:space="preserve"> </w:t>
+      </w:r>
+      <w:proofErr w:type="spellStart"/>
+      <w:r>
+        <w:rPr>
+          <w:rFonts w:cs="Times New Roman"/>
+        </w:rPr>
+        <w:t>permasalahan</w:t>
+      </w:r>
+      <w:proofErr w:type="spellEnd"/>
+      <w:r>
+        <w:rPr>
+          <w:rFonts w:cs="Times New Roman"/>
+        </w:rPr>
+        <w:t>/</w:t>
+      </w:r>
+      <w:proofErr w:type="spellStart"/>
+      <w:r>
+        <w:rPr>
+          <w:rFonts w:cs="Times New Roman"/>
+        </w:rPr>
+        <w:t>kebutuhan</w:t>
+      </w:r>
+      <w:proofErr w:type="spellEnd"/>
+      <w:r>
+        <w:rPr>
+          <w:rFonts w:cs="Times New Roman"/>
+        </w:rPr>
+        <w:t xml:space="preserve"> </w:t>
+      </w:r>
+      <w:proofErr w:type="spellStart"/>
+      <w:r>
+        <w:rPr>
+          <w:rFonts w:cs="Times New Roman"/>
+        </w:rPr>
+        <w:t>perlu</w:t>
+      </w:r>
+      <w:proofErr w:type="spellEnd"/>
+      <w:r>
+        <w:rPr>
+          <w:rFonts w:cs="Times New Roman"/>
+        </w:rPr>
+        <w:t xml:space="preserve"> </w:t>
+      </w:r>
+      <w:proofErr w:type="spellStart"/>
+      <w:r>
+        <w:rPr>
+          <w:rFonts w:cs="Times New Roman"/>
+        </w:rPr>
+        <w:t>dilakukan</w:t>
+      </w:r>
+      <w:proofErr w:type="spellEnd"/>
+      <w:r>
+        <w:rPr>
+          <w:rFonts w:cs="Times New Roman"/>
+        </w:rPr>
+        <w:t xml:space="preserve"> </w:t>
+      </w:r>
+      <w:proofErr w:type="spellStart"/>
+      <w:r>
+        <w:rPr>
+          <w:rFonts w:cs="Times New Roman"/>
+        </w:rPr>
+        <w:t>karena</w:t>
+      </w:r>
+      <w:proofErr w:type="spellEnd"/>
+      <w:r>
+        <w:rPr>
+          <w:rFonts w:cs="Times New Roman"/>
+        </w:rPr>
+        <w:t xml:space="preserve"> </w:t>
+      </w:r>
+      <w:proofErr w:type="spellStart"/>
+      <w:r>
+        <w:rPr>
+          <w:rFonts w:cs="Times New Roman"/>
+        </w:rPr>
+        <w:t>apa</w:t>
+      </w:r>
+      <w:proofErr w:type="spellEnd"/>
+      <w:r>
+        <w:rPr>
+          <w:rFonts w:cs="Times New Roman"/>
+        </w:rPr>
+        <w:t xml:space="preserve"> yang </w:t>
+      </w:r>
+      <w:proofErr w:type="spellStart"/>
+      <w:r>
+        <w:rPr>
+          <w:rFonts w:cs="Times New Roman"/>
+        </w:rPr>
+        <w:t>tampak</w:t>
+      </w:r>
+      <w:proofErr w:type="spellEnd"/>
+      <w:r>
+        <w:rPr>
+          <w:rFonts w:cs="Times New Roman"/>
+        </w:rPr>
+        <w:t xml:space="preserve"> di </w:t>
+      </w:r>
+      <w:proofErr w:type="spellStart"/>
+      <w:r>
+        <w:rPr>
+          <w:rFonts w:cs="Times New Roman"/>
+        </w:rPr>
+        <w:t>permukaan</w:t>
+      </w:r>
+      <w:proofErr w:type="spellEnd"/>
+      <w:r>
+        <w:rPr>
+          <w:rFonts w:cs="Times New Roman"/>
+        </w:rPr>
+        <w:t xml:space="preserve"> </w:t>
+      </w:r>
+      <w:proofErr w:type="spellStart"/>
+      <w:r>
+        <w:rPr>
+          <w:rFonts w:cs="Times New Roman"/>
+        </w:rPr>
+        <w:t>sebagai</w:t>
+      </w:r>
+      <w:proofErr w:type="spellEnd"/>
+      <w:r>
+        <w:rPr>
+          <w:rFonts w:cs="Times New Roman"/>
+          <w:lang w:val="id-ID"/>
+        </w:rPr>
+        <w:t xml:space="preserve"> </w:t>
+      </w:r>
+      <w:proofErr w:type="spellStart"/>
+      <w:r>
+        <w:rPr>
+          <w:rFonts w:cs="Times New Roman"/>
+        </w:rPr>
+        <w:t>permasalahan</w:t>
+      </w:r>
+      <w:proofErr w:type="spellEnd"/>
+      <w:r>
+        <w:rPr>
+          <w:rFonts w:cs="Times New Roman"/>
+        </w:rPr>
+        <w:t>/</w:t>
+      </w:r>
+      <w:proofErr w:type="spellStart"/>
+      <w:r>
+        <w:rPr>
+          <w:rFonts w:cs="Times New Roman"/>
+        </w:rPr>
+        <w:t>kebutuhan</w:t>
+      </w:r>
+      <w:proofErr w:type="spellEnd"/>
+      <w:r>
+        <w:rPr>
+          <w:rFonts w:cs="Times New Roman"/>
+        </w:rPr>
+        <w:t xml:space="preserve"> </w:t>
+      </w:r>
+      <w:proofErr w:type="spellStart"/>
+      <w:r>
+        <w:rPr>
+          <w:rFonts w:cs="Times New Roman"/>
+        </w:rPr>
+        <w:t>belum</w:t>
+      </w:r>
+      <w:proofErr w:type="spellEnd"/>
+      <w:r>
+        <w:rPr>
+          <w:rFonts w:cs="Times New Roman"/>
+        </w:rPr>
+        <w:t xml:space="preserve"> </w:t>
+      </w:r>
+      <w:proofErr w:type="spellStart"/>
+      <w:r>
+        <w:rPr>
+          <w:rFonts w:cs="Times New Roman"/>
+        </w:rPr>
+        <w:t>tentu</w:t>
+      </w:r>
+      <w:proofErr w:type="spellEnd"/>
+      <w:r>
+        <w:rPr>
+          <w:rFonts w:cs="Times New Roman"/>
+        </w:rPr>
+        <w:t xml:space="preserve"> </w:t>
+      </w:r>
+      <w:proofErr w:type="spellStart"/>
+      <w:r>
+        <w:rPr>
+          <w:rFonts w:cs="Times New Roman"/>
+        </w:rPr>
+        <w:t>merupakan</w:t>
+      </w:r>
+      <w:proofErr w:type="spellEnd"/>
+      <w:r>
+        <w:rPr>
+          <w:rFonts w:cs="Times New Roman"/>
+        </w:rPr>
+        <w:t xml:space="preserve"> </w:t>
+      </w:r>
+      <w:proofErr w:type="spellStart"/>
+      <w:r>
+        <w:rPr>
+          <w:rFonts w:cs="Times New Roman"/>
+        </w:rPr>
+        <w:t>akar</w:t>
+      </w:r>
+      <w:proofErr w:type="spellEnd"/>
+      <w:r>
+        <w:rPr>
+          <w:rFonts w:cs="Times New Roman"/>
+        </w:rPr>
+        <w:t xml:space="preserve"> </w:t>
+      </w:r>
+      <w:proofErr w:type="spellStart"/>
+      <w:r>
+        <w:rPr>
+          <w:rFonts w:cs="Times New Roman"/>
+        </w:rPr>
+        <w:t>permasalahan</w:t>
+      </w:r>
+      <w:proofErr w:type="spellEnd"/>
+      <w:r>
+        <w:rPr>
+          <w:rFonts w:cs="Times New Roman"/>
+        </w:rPr>
+        <w:t>/</w:t>
+      </w:r>
+      <w:proofErr w:type="spellStart"/>
+      <w:r>
+        <w:rPr>
+          <w:rFonts w:cs="Times New Roman"/>
+        </w:rPr>
+        <w:t>kebutuhan</w:t>
+      </w:r>
+      <w:proofErr w:type="spellEnd"/>
+      <w:r>
+        <w:rPr>
+          <w:rFonts w:cs="Times New Roman"/>
+        </w:rPr>
+        <w:t xml:space="preserve"> yang </w:t>
+      </w:r>
+      <w:proofErr w:type="spellStart"/>
+      <w:r>
+        <w:rPr>
+          <w:rFonts w:cs="Times New Roman"/>
+        </w:rPr>
+        <w:t>sesungguhnya</w:t>
+      </w:r>
+      <w:proofErr w:type="spellEnd"/>
+      <w:r>
+        <w:rPr>
+          <w:rFonts w:cs="Times New Roman"/>
+        </w:rPr>
+        <w:t>.</w:t>
       </w:r>
     </w:p>
     <w:p>
@@ -160,115 +842,1299 @@
           <w:rFonts w:cs="Times New Roman"/>
         </w:rPr>
       </w:pPr>
-      <w:r>
-        <w:rPr>
-          <w:rFonts w:cs="Times New Roman"/>
-        </w:rPr>
-        <w:t>Ia bisa jadi muncul sebagai efek dari sebab yang lebih mendasar. Padahal, penyelesaian terhadap</w:t>
-      </w:r>
-      <w:r>
-        <w:rPr>
-          <w:rFonts w:cs="Times New Roman"/>
-          <w:lang w:val="id-ID"/>
-        </w:rPr>
-        <w:t xml:space="preserve"> </w:t>
-      </w:r>
-      <w:r>
-        <w:rPr>
-          <w:rFonts w:cs="Times New Roman"/>
-        </w:rPr>
-        <w:t>masalah/kebutuhan yang dirumuskan secara tidak tepat tidak akan menyelesaikan masalah atau</w:t>
-      </w:r>
-      <w:r>
-        <w:rPr>
-          <w:rFonts w:cs="Times New Roman"/>
-          <w:lang w:val="id-ID"/>
-        </w:rPr>
-        <w:t xml:space="preserve"> </w:t>
-      </w:r>
-      <w:r>
-        <w:rPr>
-          <w:rFonts w:cs="Times New Roman"/>
-        </w:rPr>
-        <w:t>menjawab kebutuhan. Oleh karena itu, agar diperoleh penyelesaian efektif, maka masalah/kebutuhan</w:t>
-      </w:r>
-      <w:r>
-        <w:rPr>
-          <w:rFonts w:cs="Times New Roman"/>
-          <w:lang w:val="id-ID"/>
-        </w:rPr>
-        <w:t xml:space="preserve"> </w:t>
-      </w:r>
-      <w:r>
-        <w:rPr>
-          <w:rFonts w:cs="Times New Roman"/>
-        </w:rPr>
-        <w:t>harus dirumuskan dengan tepat.</w:t>
-      </w:r>
-      <w:r>
-        <w:rPr>
-          <w:rFonts w:cs="Times New Roman"/>
-          <w:lang w:val="id-ID"/>
-        </w:rPr>
-        <w:t xml:space="preserve"> </w:t>
-      </w:r>
-      <w:r>
-        <w:rPr>
-          <w:rFonts w:cs="Times New Roman"/>
-        </w:rPr>
-        <w:t>Pendekatan penyelesaian masalah menggambarkan secara singkat cara atau metode yang akan</w:t>
-      </w:r>
-      <w:r>
-        <w:rPr>
-          <w:rFonts w:cs="Times New Roman"/>
-          <w:lang w:val="id-ID"/>
-        </w:rPr>
-        <w:t xml:space="preserve"> </w:t>
-      </w:r>
-      <w:r>
-        <w:rPr>
-          <w:rFonts w:cs="Times New Roman"/>
-        </w:rPr>
-        <w:t>ditempuh untuk menyelesaikan akar permasalahan yang telah berhasil diidentifikasi. Cakupan</w:t>
-      </w:r>
-      <w:r>
-        <w:rPr>
-          <w:rFonts w:cs="Times New Roman"/>
-          <w:lang w:val="id-ID"/>
-        </w:rPr>
-        <w:t xml:space="preserve"> </w:t>
-      </w:r>
-      <w:r>
-        <w:rPr>
-          <w:rFonts w:cs="Times New Roman"/>
-        </w:rPr>
-        <w:t>permasalahan bisa sangat luas, karena ia bisa dilihat dari berbagai sudut pandang, dan boleh jadi</w:t>
-      </w:r>
-      <w:r>
-        <w:rPr>
-          <w:rFonts w:cs="Times New Roman"/>
-          <w:lang w:val="id-ID"/>
-        </w:rPr>
-        <w:t xml:space="preserve"> </w:t>
-      </w:r>
-      <w:r>
-        <w:rPr>
-          <w:rFonts w:cs="Times New Roman"/>
-        </w:rPr>
-        <w:t>tidak bisa dilakukan pelaksanaannya dalam kerangka Tugas Akhir. Oleh karena itu, pendekatan yang</w:t>
-      </w:r>
-      <w:r>
-        <w:rPr>
-          <w:rFonts w:cs="Times New Roman"/>
-          <w:lang w:val="id-ID"/>
-        </w:rPr>
-        <w:t xml:space="preserve"> </w:t>
-      </w:r>
-      <w:r>
-        <w:rPr>
-          <w:rFonts w:cs="Times New Roman"/>
-        </w:rPr>
-        <w:t>diusulkan perlu dibatasi menurut cara pandang tertentu yang dianggap memadai atau layak.</w:t>
+      <w:proofErr w:type="spellStart"/>
+      <w:r>
+        <w:rPr>
+          <w:rFonts w:cs="Times New Roman"/>
+        </w:rPr>
+        <w:t>Ia</w:t>
+      </w:r>
+      <w:proofErr w:type="spellEnd"/>
+      <w:r>
+        <w:rPr>
+          <w:rFonts w:cs="Times New Roman"/>
+        </w:rPr>
+        <w:t xml:space="preserve"> </w:t>
+      </w:r>
+      <w:proofErr w:type="spellStart"/>
+      <w:r>
+        <w:rPr>
+          <w:rFonts w:cs="Times New Roman"/>
+        </w:rPr>
+        <w:t>bisa</w:t>
+      </w:r>
+      <w:proofErr w:type="spellEnd"/>
+      <w:r>
+        <w:rPr>
+          <w:rFonts w:cs="Times New Roman"/>
+        </w:rPr>
+        <w:t xml:space="preserve"> </w:t>
+      </w:r>
+      <w:proofErr w:type="spellStart"/>
+      <w:r>
+        <w:rPr>
+          <w:rFonts w:cs="Times New Roman"/>
+        </w:rPr>
+        <w:t>jadi</w:t>
+      </w:r>
+      <w:proofErr w:type="spellEnd"/>
+      <w:r>
+        <w:rPr>
+          <w:rFonts w:cs="Times New Roman"/>
+        </w:rPr>
+        <w:t xml:space="preserve"> </w:t>
+      </w:r>
+      <w:proofErr w:type="spellStart"/>
+      <w:r>
+        <w:rPr>
+          <w:rFonts w:cs="Times New Roman"/>
+        </w:rPr>
+        <w:t>muncul</w:t>
+      </w:r>
+      <w:proofErr w:type="spellEnd"/>
+      <w:r>
+        <w:rPr>
+          <w:rFonts w:cs="Times New Roman"/>
+        </w:rPr>
+        <w:t xml:space="preserve"> </w:t>
+      </w:r>
+      <w:proofErr w:type="spellStart"/>
+      <w:r>
+        <w:rPr>
+          <w:rFonts w:cs="Times New Roman"/>
+        </w:rPr>
+        <w:t>sebagai</w:t>
+      </w:r>
+      <w:proofErr w:type="spellEnd"/>
+      <w:r>
+        <w:rPr>
+          <w:rFonts w:cs="Times New Roman"/>
+        </w:rPr>
+        <w:t xml:space="preserve"> </w:t>
+      </w:r>
+      <w:proofErr w:type="spellStart"/>
+      <w:r>
+        <w:rPr>
+          <w:rFonts w:cs="Times New Roman"/>
+        </w:rPr>
+        <w:t>efek</w:t>
+      </w:r>
+      <w:proofErr w:type="spellEnd"/>
+      <w:r>
+        <w:rPr>
+          <w:rFonts w:cs="Times New Roman"/>
+        </w:rPr>
+        <w:t xml:space="preserve"> </w:t>
+      </w:r>
+      <w:proofErr w:type="spellStart"/>
+      <w:r>
+        <w:rPr>
+          <w:rFonts w:cs="Times New Roman"/>
+        </w:rPr>
+        <w:t>dari</w:t>
+      </w:r>
+      <w:proofErr w:type="spellEnd"/>
+      <w:r>
+        <w:rPr>
+          <w:rFonts w:cs="Times New Roman"/>
+        </w:rPr>
+        <w:t xml:space="preserve"> </w:t>
+      </w:r>
+      <w:proofErr w:type="spellStart"/>
+      <w:r>
+        <w:rPr>
+          <w:rFonts w:cs="Times New Roman"/>
+        </w:rPr>
+        <w:t>sebab</w:t>
+      </w:r>
+      <w:proofErr w:type="spellEnd"/>
+      <w:r>
+        <w:rPr>
+          <w:rFonts w:cs="Times New Roman"/>
+        </w:rPr>
+        <w:t xml:space="preserve"> yang </w:t>
+      </w:r>
+      <w:proofErr w:type="spellStart"/>
+      <w:r>
+        <w:rPr>
+          <w:rFonts w:cs="Times New Roman"/>
+        </w:rPr>
+        <w:t>lebih</w:t>
+      </w:r>
+      <w:proofErr w:type="spellEnd"/>
+      <w:r>
+        <w:rPr>
+          <w:rFonts w:cs="Times New Roman"/>
+        </w:rPr>
+        <w:t xml:space="preserve"> </w:t>
+      </w:r>
+      <w:proofErr w:type="spellStart"/>
+      <w:r>
+        <w:rPr>
+          <w:rFonts w:cs="Times New Roman"/>
+        </w:rPr>
+        <w:t>mendasar</w:t>
+      </w:r>
+      <w:proofErr w:type="spellEnd"/>
+      <w:r>
+        <w:rPr>
+          <w:rFonts w:cs="Times New Roman"/>
+        </w:rPr>
+        <w:t xml:space="preserve">. </w:t>
+      </w:r>
+      <w:proofErr w:type="spellStart"/>
+      <w:r>
+        <w:rPr>
+          <w:rFonts w:cs="Times New Roman"/>
+        </w:rPr>
+        <w:t>Padahal</w:t>
+      </w:r>
+      <w:proofErr w:type="spellEnd"/>
+      <w:r>
+        <w:rPr>
+          <w:rFonts w:cs="Times New Roman"/>
+        </w:rPr>
+        <w:t xml:space="preserve">, </w:t>
+      </w:r>
+      <w:proofErr w:type="spellStart"/>
+      <w:r>
+        <w:rPr>
+          <w:rFonts w:cs="Times New Roman"/>
+        </w:rPr>
+        <w:t>penyelesaian</w:t>
+      </w:r>
+      <w:proofErr w:type="spellEnd"/>
+      <w:r>
+        <w:rPr>
+          <w:rFonts w:cs="Times New Roman"/>
+        </w:rPr>
+        <w:t xml:space="preserve"> </w:t>
+      </w:r>
+      <w:proofErr w:type="spellStart"/>
+      <w:r>
+        <w:rPr>
+          <w:rFonts w:cs="Times New Roman"/>
+        </w:rPr>
+        <w:t>terhadap</w:t>
+      </w:r>
+      <w:proofErr w:type="spellEnd"/>
+      <w:r>
+        <w:rPr>
+          <w:rFonts w:cs="Times New Roman"/>
+          <w:lang w:val="id-ID"/>
+        </w:rPr>
+        <w:t xml:space="preserve"> </w:t>
+      </w:r>
+      <w:proofErr w:type="spellStart"/>
+      <w:r>
+        <w:rPr>
+          <w:rFonts w:cs="Times New Roman"/>
+        </w:rPr>
+        <w:t>masalah</w:t>
+      </w:r>
+      <w:proofErr w:type="spellEnd"/>
+      <w:r>
+        <w:rPr>
+          <w:rFonts w:cs="Times New Roman"/>
+        </w:rPr>
+        <w:t>/</w:t>
+      </w:r>
+      <w:proofErr w:type="spellStart"/>
+      <w:r>
+        <w:rPr>
+          <w:rFonts w:cs="Times New Roman"/>
+        </w:rPr>
+        <w:t>kebutuhan</w:t>
+      </w:r>
+      <w:proofErr w:type="spellEnd"/>
+      <w:r>
+        <w:rPr>
+          <w:rFonts w:cs="Times New Roman"/>
+        </w:rPr>
+        <w:t xml:space="preserve"> yang </w:t>
+      </w:r>
+      <w:proofErr w:type="spellStart"/>
+      <w:r>
+        <w:rPr>
+          <w:rFonts w:cs="Times New Roman"/>
+        </w:rPr>
+        <w:t>dirumuskan</w:t>
+      </w:r>
+      <w:proofErr w:type="spellEnd"/>
+      <w:r>
+        <w:rPr>
+          <w:rFonts w:cs="Times New Roman"/>
+        </w:rPr>
+        <w:t xml:space="preserve"> </w:t>
+      </w:r>
+      <w:proofErr w:type="spellStart"/>
+      <w:r>
+        <w:rPr>
+          <w:rFonts w:cs="Times New Roman"/>
+        </w:rPr>
+        <w:t>secara</w:t>
+      </w:r>
+      <w:proofErr w:type="spellEnd"/>
+      <w:r>
+        <w:rPr>
+          <w:rFonts w:cs="Times New Roman"/>
+        </w:rPr>
+        <w:t xml:space="preserve"> </w:t>
+      </w:r>
+      <w:proofErr w:type="spellStart"/>
+      <w:r>
+        <w:rPr>
+          <w:rFonts w:cs="Times New Roman"/>
+        </w:rPr>
+        <w:t>tidak</w:t>
+      </w:r>
+      <w:proofErr w:type="spellEnd"/>
+      <w:r>
+        <w:rPr>
+          <w:rFonts w:cs="Times New Roman"/>
+        </w:rPr>
+        <w:t xml:space="preserve"> </w:t>
+      </w:r>
+      <w:proofErr w:type="spellStart"/>
+      <w:r>
+        <w:rPr>
+          <w:rFonts w:cs="Times New Roman"/>
+        </w:rPr>
+        <w:t>tepat</w:t>
+      </w:r>
+      <w:proofErr w:type="spellEnd"/>
+      <w:r>
+        <w:rPr>
+          <w:rFonts w:cs="Times New Roman"/>
+        </w:rPr>
+        <w:t xml:space="preserve"> </w:t>
+      </w:r>
+      <w:proofErr w:type="spellStart"/>
+      <w:r>
+        <w:rPr>
+          <w:rFonts w:cs="Times New Roman"/>
+        </w:rPr>
+        <w:t>tidak</w:t>
+      </w:r>
+      <w:proofErr w:type="spellEnd"/>
+      <w:r>
+        <w:rPr>
+          <w:rFonts w:cs="Times New Roman"/>
+        </w:rPr>
+        <w:t xml:space="preserve"> </w:t>
+      </w:r>
+      <w:proofErr w:type="spellStart"/>
+      <w:r>
+        <w:rPr>
+          <w:rFonts w:cs="Times New Roman"/>
+        </w:rPr>
+        <w:t>akan</w:t>
+      </w:r>
+      <w:proofErr w:type="spellEnd"/>
+      <w:r>
+        <w:rPr>
+          <w:rFonts w:cs="Times New Roman"/>
+        </w:rPr>
+        <w:t xml:space="preserve"> </w:t>
+      </w:r>
+      <w:proofErr w:type="spellStart"/>
+      <w:r>
+        <w:rPr>
+          <w:rFonts w:cs="Times New Roman"/>
+        </w:rPr>
+        <w:t>menyelesaikan</w:t>
+      </w:r>
+      <w:proofErr w:type="spellEnd"/>
+      <w:r>
+        <w:rPr>
+          <w:rFonts w:cs="Times New Roman"/>
+        </w:rPr>
+        <w:t xml:space="preserve"> </w:t>
+      </w:r>
+      <w:proofErr w:type="spellStart"/>
+      <w:r>
+        <w:rPr>
+          <w:rFonts w:cs="Times New Roman"/>
+        </w:rPr>
+        <w:t>masalah</w:t>
+      </w:r>
+      <w:proofErr w:type="spellEnd"/>
+      <w:r>
+        <w:rPr>
+          <w:rFonts w:cs="Times New Roman"/>
+        </w:rPr>
+        <w:t xml:space="preserve"> </w:t>
+      </w:r>
+      <w:proofErr w:type="spellStart"/>
+      <w:r>
+        <w:rPr>
+          <w:rFonts w:cs="Times New Roman"/>
+        </w:rPr>
+        <w:t>atau</w:t>
+      </w:r>
+      <w:proofErr w:type="spellEnd"/>
+      <w:r>
+        <w:rPr>
+          <w:rFonts w:cs="Times New Roman"/>
+          <w:lang w:val="id-ID"/>
+        </w:rPr>
+        <w:t xml:space="preserve"> </w:t>
+      </w:r>
+      <w:proofErr w:type="spellStart"/>
+      <w:r>
+        <w:rPr>
+          <w:rFonts w:cs="Times New Roman"/>
+        </w:rPr>
+        <w:t>menjawab</w:t>
+      </w:r>
+      <w:proofErr w:type="spellEnd"/>
+      <w:r>
+        <w:rPr>
+          <w:rFonts w:cs="Times New Roman"/>
+        </w:rPr>
+        <w:t xml:space="preserve"> </w:t>
+      </w:r>
+      <w:proofErr w:type="spellStart"/>
+      <w:r>
+        <w:rPr>
+          <w:rFonts w:cs="Times New Roman"/>
+        </w:rPr>
+        <w:t>kebutuhan</w:t>
+      </w:r>
+      <w:proofErr w:type="spellEnd"/>
+      <w:r>
+        <w:rPr>
+          <w:rFonts w:cs="Times New Roman"/>
+        </w:rPr>
+        <w:t xml:space="preserve">. Oleh </w:t>
+      </w:r>
+      <w:proofErr w:type="spellStart"/>
+      <w:r>
+        <w:rPr>
+          <w:rFonts w:cs="Times New Roman"/>
+        </w:rPr>
+        <w:t>karena</w:t>
+      </w:r>
+      <w:proofErr w:type="spellEnd"/>
+      <w:r>
+        <w:rPr>
+          <w:rFonts w:cs="Times New Roman"/>
+        </w:rPr>
+        <w:t xml:space="preserve"> </w:t>
+      </w:r>
+      <w:proofErr w:type="spellStart"/>
+      <w:r>
+        <w:rPr>
+          <w:rFonts w:cs="Times New Roman"/>
+        </w:rPr>
+        <w:t>itu</w:t>
+      </w:r>
+      <w:proofErr w:type="spellEnd"/>
+      <w:r>
+        <w:rPr>
+          <w:rFonts w:cs="Times New Roman"/>
+        </w:rPr>
+        <w:t xml:space="preserve">, agar </w:t>
+      </w:r>
+      <w:proofErr w:type="spellStart"/>
+      <w:r>
+        <w:rPr>
+          <w:rFonts w:cs="Times New Roman"/>
+        </w:rPr>
+        <w:t>diperoleh</w:t>
+      </w:r>
+      <w:proofErr w:type="spellEnd"/>
+      <w:r>
+        <w:rPr>
+          <w:rFonts w:cs="Times New Roman"/>
+        </w:rPr>
+        <w:t xml:space="preserve"> </w:t>
+      </w:r>
+      <w:proofErr w:type="spellStart"/>
+      <w:r>
+        <w:rPr>
+          <w:rFonts w:cs="Times New Roman"/>
+        </w:rPr>
+        <w:t>penyelesaian</w:t>
+      </w:r>
+      <w:proofErr w:type="spellEnd"/>
+      <w:r>
+        <w:rPr>
+          <w:rFonts w:cs="Times New Roman"/>
+        </w:rPr>
+        <w:t xml:space="preserve"> </w:t>
+      </w:r>
+      <w:proofErr w:type="spellStart"/>
+      <w:r>
+        <w:rPr>
+          <w:rFonts w:cs="Times New Roman"/>
+        </w:rPr>
+        <w:t>efektif</w:t>
+      </w:r>
+      <w:proofErr w:type="spellEnd"/>
+      <w:r>
+        <w:rPr>
+          <w:rFonts w:cs="Times New Roman"/>
+        </w:rPr>
+        <w:t xml:space="preserve">, </w:t>
+      </w:r>
+      <w:proofErr w:type="spellStart"/>
+      <w:r>
+        <w:rPr>
+          <w:rFonts w:cs="Times New Roman"/>
+        </w:rPr>
+        <w:t>maka</w:t>
+      </w:r>
+      <w:proofErr w:type="spellEnd"/>
+      <w:r>
+        <w:rPr>
+          <w:rFonts w:cs="Times New Roman"/>
+        </w:rPr>
+        <w:t xml:space="preserve"> </w:t>
+      </w:r>
+      <w:proofErr w:type="spellStart"/>
+      <w:r>
+        <w:rPr>
+          <w:rFonts w:cs="Times New Roman"/>
+        </w:rPr>
+        <w:t>masalah</w:t>
+      </w:r>
+      <w:proofErr w:type="spellEnd"/>
+      <w:r>
+        <w:rPr>
+          <w:rFonts w:cs="Times New Roman"/>
+        </w:rPr>
+        <w:t>/</w:t>
+      </w:r>
+      <w:proofErr w:type="spellStart"/>
+      <w:r>
+        <w:rPr>
+          <w:rFonts w:cs="Times New Roman"/>
+        </w:rPr>
+        <w:t>kebutuhan</w:t>
+      </w:r>
+      <w:proofErr w:type="spellEnd"/>
+      <w:r>
+        <w:rPr>
+          <w:rFonts w:cs="Times New Roman"/>
+          <w:lang w:val="id-ID"/>
+        </w:rPr>
+        <w:t xml:space="preserve"> </w:t>
+      </w:r>
+      <w:proofErr w:type="spellStart"/>
+      <w:r>
+        <w:rPr>
+          <w:rFonts w:cs="Times New Roman"/>
+        </w:rPr>
+        <w:t>harus</w:t>
+      </w:r>
+      <w:proofErr w:type="spellEnd"/>
+      <w:r>
+        <w:rPr>
+          <w:rFonts w:cs="Times New Roman"/>
+        </w:rPr>
+        <w:t xml:space="preserve"> </w:t>
+      </w:r>
+      <w:proofErr w:type="spellStart"/>
+      <w:r>
+        <w:rPr>
+          <w:rFonts w:cs="Times New Roman"/>
+        </w:rPr>
+        <w:t>dirumuskan</w:t>
+      </w:r>
+      <w:proofErr w:type="spellEnd"/>
+      <w:r>
+        <w:rPr>
+          <w:rFonts w:cs="Times New Roman"/>
+        </w:rPr>
+        <w:t xml:space="preserve"> </w:t>
+      </w:r>
+      <w:proofErr w:type="spellStart"/>
+      <w:r>
+        <w:rPr>
+          <w:rFonts w:cs="Times New Roman"/>
+        </w:rPr>
+        <w:t>dengan</w:t>
+      </w:r>
+      <w:proofErr w:type="spellEnd"/>
+      <w:r>
+        <w:rPr>
+          <w:rFonts w:cs="Times New Roman"/>
+        </w:rPr>
+        <w:t xml:space="preserve"> </w:t>
+      </w:r>
+      <w:proofErr w:type="spellStart"/>
+      <w:r>
+        <w:rPr>
+          <w:rFonts w:cs="Times New Roman"/>
+        </w:rPr>
+        <w:t>tepat</w:t>
+      </w:r>
+      <w:proofErr w:type="spellEnd"/>
+      <w:r>
+        <w:rPr>
+          <w:rFonts w:cs="Times New Roman"/>
+        </w:rPr>
+        <w:t>.</w:t>
+      </w:r>
+      <w:r>
+        <w:rPr>
+          <w:rFonts w:cs="Times New Roman"/>
+          <w:lang w:val="id-ID"/>
+        </w:rPr>
+        <w:t xml:space="preserve"> </w:t>
+      </w:r>
+      <w:proofErr w:type="spellStart"/>
+      <w:r>
+        <w:rPr>
+          <w:rFonts w:cs="Times New Roman"/>
+        </w:rPr>
+        <w:t>Pendekatan</w:t>
+      </w:r>
+      <w:proofErr w:type="spellEnd"/>
+      <w:r>
+        <w:rPr>
+          <w:rFonts w:cs="Times New Roman"/>
+        </w:rPr>
+        <w:t xml:space="preserve"> </w:t>
+      </w:r>
+      <w:proofErr w:type="spellStart"/>
+      <w:r>
+        <w:rPr>
+          <w:rFonts w:cs="Times New Roman"/>
+        </w:rPr>
+        <w:t>penyelesaian</w:t>
+      </w:r>
+      <w:proofErr w:type="spellEnd"/>
+      <w:r>
+        <w:rPr>
+          <w:rFonts w:cs="Times New Roman"/>
+        </w:rPr>
+        <w:t xml:space="preserve"> </w:t>
+      </w:r>
+      <w:proofErr w:type="spellStart"/>
+      <w:r>
+        <w:rPr>
+          <w:rFonts w:cs="Times New Roman"/>
+        </w:rPr>
+        <w:t>masalah</w:t>
+      </w:r>
+      <w:proofErr w:type="spellEnd"/>
+      <w:r>
+        <w:rPr>
+          <w:rFonts w:cs="Times New Roman"/>
+        </w:rPr>
+        <w:t xml:space="preserve"> </w:t>
+      </w:r>
+      <w:proofErr w:type="spellStart"/>
+      <w:r>
+        <w:rPr>
+          <w:rFonts w:cs="Times New Roman"/>
+        </w:rPr>
+        <w:t>menggambarkan</w:t>
+      </w:r>
+      <w:proofErr w:type="spellEnd"/>
+      <w:r>
+        <w:rPr>
+          <w:rFonts w:cs="Times New Roman"/>
+        </w:rPr>
+        <w:t xml:space="preserve"> </w:t>
+      </w:r>
+      <w:proofErr w:type="spellStart"/>
+      <w:r>
+        <w:rPr>
+          <w:rFonts w:cs="Times New Roman"/>
+        </w:rPr>
+        <w:t>secara</w:t>
+      </w:r>
+      <w:proofErr w:type="spellEnd"/>
+      <w:r>
+        <w:rPr>
+          <w:rFonts w:cs="Times New Roman"/>
+        </w:rPr>
+        <w:t xml:space="preserve"> </w:t>
+      </w:r>
+      <w:proofErr w:type="spellStart"/>
+      <w:r>
+        <w:rPr>
+          <w:rFonts w:cs="Times New Roman"/>
+        </w:rPr>
+        <w:t>singkat</w:t>
+      </w:r>
+      <w:proofErr w:type="spellEnd"/>
+      <w:r>
+        <w:rPr>
+          <w:rFonts w:cs="Times New Roman"/>
+        </w:rPr>
+        <w:t xml:space="preserve"> </w:t>
+      </w:r>
+      <w:proofErr w:type="spellStart"/>
+      <w:r>
+        <w:rPr>
+          <w:rFonts w:cs="Times New Roman"/>
+        </w:rPr>
+        <w:t>cara</w:t>
+      </w:r>
+      <w:proofErr w:type="spellEnd"/>
+      <w:r>
+        <w:rPr>
+          <w:rFonts w:cs="Times New Roman"/>
+        </w:rPr>
+        <w:t xml:space="preserve"> </w:t>
+      </w:r>
+      <w:proofErr w:type="spellStart"/>
+      <w:r>
+        <w:rPr>
+          <w:rFonts w:cs="Times New Roman"/>
+        </w:rPr>
+        <w:t>atau</w:t>
+      </w:r>
+      <w:proofErr w:type="spellEnd"/>
+      <w:r>
+        <w:rPr>
+          <w:rFonts w:cs="Times New Roman"/>
+        </w:rPr>
+        <w:t xml:space="preserve"> </w:t>
+      </w:r>
+      <w:proofErr w:type="spellStart"/>
+      <w:r>
+        <w:rPr>
+          <w:rFonts w:cs="Times New Roman"/>
+        </w:rPr>
+        <w:t>metode</w:t>
+      </w:r>
+      <w:proofErr w:type="spellEnd"/>
+      <w:r>
+        <w:rPr>
+          <w:rFonts w:cs="Times New Roman"/>
+        </w:rPr>
+        <w:t xml:space="preserve"> yang </w:t>
+      </w:r>
+      <w:proofErr w:type="spellStart"/>
+      <w:r>
+        <w:rPr>
+          <w:rFonts w:cs="Times New Roman"/>
+        </w:rPr>
+        <w:t>akan</w:t>
+      </w:r>
+      <w:proofErr w:type="spellEnd"/>
+      <w:r>
+        <w:rPr>
+          <w:rFonts w:cs="Times New Roman"/>
+          <w:lang w:val="id-ID"/>
+        </w:rPr>
+        <w:t xml:space="preserve"> </w:t>
+      </w:r>
+      <w:proofErr w:type="spellStart"/>
+      <w:r>
+        <w:rPr>
+          <w:rFonts w:cs="Times New Roman"/>
+        </w:rPr>
+        <w:t>ditempuh</w:t>
+      </w:r>
+      <w:proofErr w:type="spellEnd"/>
+      <w:r>
+        <w:rPr>
+          <w:rFonts w:cs="Times New Roman"/>
+        </w:rPr>
+        <w:t xml:space="preserve"> </w:t>
+      </w:r>
+      <w:proofErr w:type="spellStart"/>
+      <w:r>
+        <w:rPr>
+          <w:rFonts w:cs="Times New Roman"/>
+        </w:rPr>
+        <w:t>untuk</w:t>
+      </w:r>
+      <w:proofErr w:type="spellEnd"/>
+      <w:r>
+        <w:rPr>
+          <w:rFonts w:cs="Times New Roman"/>
+        </w:rPr>
+        <w:t xml:space="preserve"> </w:t>
+      </w:r>
+      <w:proofErr w:type="spellStart"/>
+      <w:r>
+        <w:rPr>
+          <w:rFonts w:cs="Times New Roman"/>
+        </w:rPr>
+        <w:t>menyelesaikan</w:t>
+      </w:r>
+      <w:proofErr w:type="spellEnd"/>
+      <w:r>
+        <w:rPr>
+          <w:rFonts w:cs="Times New Roman"/>
+        </w:rPr>
+        <w:t xml:space="preserve"> </w:t>
+      </w:r>
+      <w:proofErr w:type="spellStart"/>
+      <w:r>
+        <w:rPr>
+          <w:rFonts w:cs="Times New Roman"/>
+        </w:rPr>
+        <w:t>akar</w:t>
+      </w:r>
+      <w:proofErr w:type="spellEnd"/>
+      <w:r>
+        <w:rPr>
+          <w:rFonts w:cs="Times New Roman"/>
+        </w:rPr>
+        <w:t xml:space="preserve"> </w:t>
+      </w:r>
+      <w:proofErr w:type="spellStart"/>
+      <w:r>
+        <w:rPr>
+          <w:rFonts w:cs="Times New Roman"/>
+        </w:rPr>
+        <w:t>permasalahan</w:t>
+      </w:r>
+      <w:proofErr w:type="spellEnd"/>
+      <w:r>
+        <w:rPr>
+          <w:rFonts w:cs="Times New Roman"/>
+        </w:rPr>
+        <w:t xml:space="preserve"> yang </w:t>
+      </w:r>
+      <w:proofErr w:type="spellStart"/>
+      <w:r>
+        <w:rPr>
+          <w:rFonts w:cs="Times New Roman"/>
+        </w:rPr>
+        <w:t>telah</w:t>
+      </w:r>
+      <w:proofErr w:type="spellEnd"/>
+      <w:r>
+        <w:rPr>
+          <w:rFonts w:cs="Times New Roman"/>
+        </w:rPr>
+        <w:t xml:space="preserve"> </w:t>
+      </w:r>
+      <w:proofErr w:type="spellStart"/>
+      <w:r>
+        <w:rPr>
+          <w:rFonts w:cs="Times New Roman"/>
+        </w:rPr>
+        <w:t>berhasil</w:t>
+      </w:r>
+      <w:proofErr w:type="spellEnd"/>
+      <w:r>
+        <w:rPr>
+          <w:rFonts w:cs="Times New Roman"/>
+        </w:rPr>
+        <w:t xml:space="preserve"> </w:t>
+      </w:r>
+      <w:proofErr w:type="spellStart"/>
+      <w:r>
+        <w:rPr>
+          <w:rFonts w:cs="Times New Roman"/>
+        </w:rPr>
+        <w:t>diidentifikasi</w:t>
+      </w:r>
+      <w:proofErr w:type="spellEnd"/>
+      <w:r>
+        <w:rPr>
+          <w:rFonts w:cs="Times New Roman"/>
+        </w:rPr>
+        <w:t xml:space="preserve">. </w:t>
+      </w:r>
+      <w:proofErr w:type="spellStart"/>
+      <w:r>
+        <w:rPr>
+          <w:rFonts w:cs="Times New Roman"/>
+        </w:rPr>
+        <w:t>Cakupan</w:t>
+      </w:r>
+      <w:proofErr w:type="spellEnd"/>
+      <w:r>
+        <w:rPr>
+          <w:rFonts w:cs="Times New Roman"/>
+          <w:lang w:val="id-ID"/>
+        </w:rPr>
+        <w:t xml:space="preserve"> </w:t>
+      </w:r>
+      <w:proofErr w:type="spellStart"/>
+      <w:r>
+        <w:rPr>
+          <w:rFonts w:cs="Times New Roman"/>
+        </w:rPr>
+        <w:t>permasalahan</w:t>
+      </w:r>
+      <w:proofErr w:type="spellEnd"/>
+      <w:r>
+        <w:rPr>
+          <w:rFonts w:cs="Times New Roman"/>
+        </w:rPr>
+        <w:t xml:space="preserve"> </w:t>
+      </w:r>
+      <w:proofErr w:type="spellStart"/>
+      <w:r>
+        <w:rPr>
+          <w:rFonts w:cs="Times New Roman"/>
+        </w:rPr>
+        <w:t>bisa</w:t>
+      </w:r>
+      <w:proofErr w:type="spellEnd"/>
+      <w:r>
+        <w:rPr>
+          <w:rFonts w:cs="Times New Roman"/>
+        </w:rPr>
+        <w:t xml:space="preserve"> sangat </w:t>
+      </w:r>
+      <w:proofErr w:type="spellStart"/>
+      <w:r>
+        <w:rPr>
+          <w:rFonts w:cs="Times New Roman"/>
+        </w:rPr>
+        <w:t>luas</w:t>
+      </w:r>
+      <w:proofErr w:type="spellEnd"/>
+      <w:r>
+        <w:rPr>
+          <w:rFonts w:cs="Times New Roman"/>
+        </w:rPr>
+        <w:t xml:space="preserve">, </w:t>
+      </w:r>
+      <w:proofErr w:type="spellStart"/>
+      <w:r>
+        <w:rPr>
+          <w:rFonts w:cs="Times New Roman"/>
+        </w:rPr>
+        <w:t>karena</w:t>
+      </w:r>
+      <w:proofErr w:type="spellEnd"/>
+      <w:r>
+        <w:rPr>
+          <w:rFonts w:cs="Times New Roman"/>
+        </w:rPr>
+        <w:t xml:space="preserve"> </w:t>
+      </w:r>
+      <w:proofErr w:type="spellStart"/>
+      <w:r>
+        <w:rPr>
+          <w:rFonts w:cs="Times New Roman"/>
+        </w:rPr>
+        <w:t>ia</w:t>
+      </w:r>
+      <w:proofErr w:type="spellEnd"/>
+      <w:r>
+        <w:rPr>
+          <w:rFonts w:cs="Times New Roman"/>
+        </w:rPr>
+        <w:t xml:space="preserve"> </w:t>
+      </w:r>
+      <w:proofErr w:type="spellStart"/>
+      <w:r>
+        <w:rPr>
+          <w:rFonts w:cs="Times New Roman"/>
+        </w:rPr>
+        <w:t>bisa</w:t>
+      </w:r>
+      <w:proofErr w:type="spellEnd"/>
+      <w:r>
+        <w:rPr>
+          <w:rFonts w:cs="Times New Roman"/>
+        </w:rPr>
+        <w:t xml:space="preserve"> </w:t>
+      </w:r>
+      <w:proofErr w:type="spellStart"/>
+      <w:r>
+        <w:rPr>
+          <w:rFonts w:cs="Times New Roman"/>
+        </w:rPr>
+        <w:t>dilihat</w:t>
+      </w:r>
+      <w:proofErr w:type="spellEnd"/>
+      <w:r>
+        <w:rPr>
+          <w:rFonts w:cs="Times New Roman"/>
+        </w:rPr>
+        <w:t xml:space="preserve"> </w:t>
+      </w:r>
+      <w:proofErr w:type="spellStart"/>
+      <w:r>
+        <w:rPr>
+          <w:rFonts w:cs="Times New Roman"/>
+        </w:rPr>
+        <w:t>dari</w:t>
+      </w:r>
+      <w:proofErr w:type="spellEnd"/>
+      <w:r>
+        <w:rPr>
+          <w:rFonts w:cs="Times New Roman"/>
+        </w:rPr>
+        <w:t xml:space="preserve"> </w:t>
+      </w:r>
+      <w:proofErr w:type="spellStart"/>
+      <w:r>
+        <w:rPr>
+          <w:rFonts w:cs="Times New Roman"/>
+        </w:rPr>
+        <w:t>berbagai</w:t>
+      </w:r>
+      <w:proofErr w:type="spellEnd"/>
+      <w:r>
+        <w:rPr>
+          <w:rFonts w:cs="Times New Roman"/>
+        </w:rPr>
+        <w:t xml:space="preserve"> </w:t>
+      </w:r>
+      <w:proofErr w:type="spellStart"/>
+      <w:r>
+        <w:rPr>
+          <w:rFonts w:cs="Times New Roman"/>
+        </w:rPr>
+        <w:t>sudut</w:t>
+      </w:r>
+      <w:proofErr w:type="spellEnd"/>
+      <w:r>
+        <w:rPr>
+          <w:rFonts w:cs="Times New Roman"/>
+        </w:rPr>
+        <w:t xml:space="preserve"> </w:t>
+      </w:r>
+      <w:proofErr w:type="spellStart"/>
+      <w:r>
+        <w:rPr>
+          <w:rFonts w:cs="Times New Roman"/>
+        </w:rPr>
+        <w:t>pandang</w:t>
+      </w:r>
+      <w:proofErr w:type="spellEnd"/>
+      <w:r>
+        <w:rPr>
+          <w:rFonts w:cs="Times New Roman"/>
+        </w:rPr>
+        <w:t xml:space="preserve">, dan </w:t>
+      </w:r>
+      <w:proofErr w:type="spellStart"/>
+      <w:r>
+        <w:rPr>
+          <w:rFonts w:cs="Times New Roman"/>
+        </w:rPr>
+        <w:t>boleh</w:t>
+      </w:r>
+      <w:proofErr w:type="spellEnd"/>
+      <w:r>
+        <w:rPr>
+          <w:rFonts w:cs="Times New Roman"/>
+        </w:rPr>
+        <w:t xml:space="preserve"> </w:t>
+      </w:r>
+      <w:proofErr w:type="spellStart"/>
+      <w:r>
+        <w:rPr>
+          <w:rFonts w:cs="Times New Roman"/>
+        </w:rPr>
+        <w:t>jadi</w:t>
+      </w:r>
+      <w:proofErr w:type="spellEnd"/>
+      <w:r>
+        <w:rPr>
+          <w:rFonts w:cs="Times New Roman"/>
+          <w:lang w:val="id-ID"/>
+        </w:rPr>
+        <w:t xml:space="preserve"> </w:t>
+      </w:r>
+      <w:proofErr w:type="spellStart"/>
+      <w:r>
+        <w:rPr>
+          <w:rFonts w:cs="Times New Roman"/>
+        </w:rPr>
+        <w:t>tidak</w:t>
+      </w:r>
+      <w:proofErr w:type="spellEnd"/>
+      <w:r>
+        <w:rPr>
+          <w:rFonts w:cs="Times New Roman"/>
+        </w:rPr>
+        <w:t xml:space="preserve"> </w:t>
+      </w:r>
+      <w:proofErr w:type="spellStart"/>
+      <w:r>
+        <w:rPr>
+          <w:rFonts w:cs="Times New Roman"/>
+        </w:rPr>
+        <w:t>bisa</w:t>
+      </w:r>
+      <w:proofErr w:type="spellEnd"/>
+      <w:r>
+        <w:rPr>
+          <w:rFonts w:cs="Times New Roman"/>
+        </w:rPr>
+        <w:t xml:space="preserve"> </w:t>
+      </w:r>
+      <w:proofErr w:type="spellStart"/>
+      <w:r>
+        <w:rPr>
+          <w:rFonts w:cs="Times New Roman"/>
+        </w:rPr>
+        <w:t>dilakukan</w:t>
+      </w:r>
+      <w:proofErr w:type="spellEnd"/>
+      <w:r>
+        <w:rPr>
+          <w:rFonts w:cs="Times New Roman"/>
+        </w:rPr>
+        <w:t xml:space="preserve"> </w:t>
+      </w:r>
+      <w:proofErr w:type="spellStart"/>
+      <w:r>
+        <w:rPr>
+          <w:rFonts w:cs="Times New Roman"/>
+        </w:rPr>
+        <w:t>pelaksanaannya</w:t>
+      </w:r>
+      <w:proofErr w:type="spellEnd"/>
+      <w:r>
+        <w:rPr>
+          <w:rFonts w:cs="Times New Roman"/>
+        </w:rPr>
+        <w:t xml:space="preserve"> </w:t>
+      </w:r>
+      <w:proofErr w:type="spellStart"/>
+      <w:r>
+        <w:rPr>
+          <w:rFonts w:cs="Times New Roman"/>
+        </w:rPr>
+        <w:t>dalam</w:t>
+      </w:r>
+      <w:proofErr w:type="spellEnd"/>
+      <w:r>
+        <w:rPr>
+          <w:rFonts w:cs="Times New Roman"/>
+        </w:rPr>
+        <w:t xml:space="preserve"> </w:t>
+      </w:r>
+      <w:proofErr w:type="spellStart"/>
+      <w:r>
+        <w:rPr>
+          <w:rFonts w:cs="Times New Roman"/>
+        </w:rPr>
+        <w:t>kerangka</w:t>
+      </w:r>
+      <w:proofErr w:type="spellEnd"/>
+      <w:r>
+        <w:rPr>
+          <w:rFonts w:cs="Times New Roman"/>
+        </w:rPr>
+        <w:t xml:space="preserve"> </w:t>
+      </w:r>
+      <w:proofErr w:type="spellStart"/>
+      <w:r>
+        <w:rPr>
+          <w:rFonts w:cs="Times New Roman"/>
+        </w:rPr>
+        <w:t>Tugas</w:t>
+      </w:r>
+      <w:proofErr w:type="spellEnd"/>
+      <w:r>
+        <w:rPr>
+          <w:rFonts w:cs="Times New Roman"/>
+        </w:rPr>
+        <w:t xml:space="preserve"> Akhir. Oleh </w:t>
+      </w:r>
+      <w:proofErr w:type="spellStart"/>
+      <w:r>
+        <w:rPr>
+          <w:rFonts w:cs="Times New Roman"/>
+        </w:rPr>
+        <w:t>karena</w:t>
+      </w:r>
+      <w:proofErr w:type="spellEnd"/>
+      <w:r>
+        <w:rPr>
+          <w:rFonts w:cs="Times New Roman"/>
+        </w:rPr>
+        <w:t xml:space="preserve"> </w:t>
+      </w:r>
+      <w:proofErr w:type="spellStart"/>
+      <w:r>
+        <w:rPr>
+          <w:rFonts w:cs="Times New Roman"/>
+        </w:rPr>
+        <w:t>itu</w:t>
+      </w:r>
+      <w:proofErr w:type="spellEnd"/>
+      <w:r>
+        <w:rPr>
+          <w:rFonts w:cs="Times New Roman"/>
+        </w:rPr>
+        <w:t xml:space="preserve">, </w:t>
+      </w:r>
+      <w:proofErr w:type="spellStart"/>
+      <w:r>
+        <w:rPr>
+          <w:rFonts w:cs="Times New Roman"/>
+        </w:rPr>
+        <w:t>pendekatan</w:t>
+      </w:r>
+      <w:proofErr w:type="spellEnd"/>
+      <w:r>
+        <w:rPr>
+          <w:rFonts w:cs="Times New Roman"/>
+        </w:rPr>
+        <w:t xml:space="preserve"> yang</w:t>
+      </w:r>
+      <w:r>
+        <w:rPr>
+          <w:rFonts w:cs="Times New Roman"/>
+          <w:lang w:val="id-ID"/>
+        </w:rPr>
+        <w:t xml:space="preserve"> </w:t>
+      </w:r>
+      <w:proofErr w:type="spellStart"/>
+      <w:r>
+        <w:rPr>
+          <w:rFonts w:cs="Times New Roman"/>
+        </w:rPr>
+        <w:t>diusulkan</w:t>
+      </w:r>
+      <w:proofErr w:type="spellEnd"/>
+      <w:r>
+        <w:rPr>
+          <w:rFonts w:cs="Times New Roman"/>
+        </w:rPr>
+        <w:t xml:space="preserve"> </w:t>
+      </w:r>
+      <w:proofErr w:type="spellStart"/>
+      <w:r>
+        <w:rPr>
+          <w:rFonts w:cs="Times New Roman"/>
+        </w:rPr>
+        <w:t>perlu</w:t>
+      </w:r>
+      <w:proofErr w:type="spellEnd"/>
+      <w:r>
+        <w:rPr>
+          <w:rFonts w:cs="Times New Roman"/>
+        </w:rPr>
+        <w:t xml:space="preserve"> </w:t>
+      </w:r>
+      <w:proofErr w:type="spellStart"/>
+      <w:r>
+        <w:rPr>
+          <w:rFonts w:cs="Times New Roman"/>
+        </w:rPr>
+        <w:t>dibatasi</w:t>
+      </w:r>
+      <w:proofErr w:type="spellEnd"/>
+      <w:r>
+        <w:rPr>
+          <w:rFonts w:cs="Times New Roman"/>
+        </w:rPr>
+        <w:t xml:space="preserve"> </w:t>
+      </w:r>
+      <w:proofErr w:type="spellStart"/>
+      <w:r>
+        <w:rPr>
+          <w:rFonts w:cs="Times New Roman"/>
+        </w:rPr>
+        <w:t>menurut</w:t>
+      </w:r>
+      <w:proofErr w:type="spellEnd"/>
+      <w:r>
+        <w:rPr>
+          <w:rFonts w:cs="Times New Roman"/>
+        </w:rPr>
+        <w:t xml:space="preserve"> </w:t>
+      </w:r>
+      <w:proofErr w:type="spellStart"/>
+      <w:r>
+        <w:rPr>
+          <w:rFonts w:cs="Times New Roman"/>
+        </w:rPr>
+        <w:t>cara</w:t>
+      </w:r>
+      <w:proofErr w:type="spellEnd"/>
+      <w:r>
+        <w:rPr>
+          <w:rFonts w:cs="Times New Roman"/>
+        </w:rPr>
+        <w:t xml:space="preserve"> </w:t>
+      </w:r>
+      <w:proofErr w:type="spellStart"/>
+      <w:r>
+        <w:rPr>
+          <w:rFonts w:cs="Times New Roman"/>
+        </w:rPr>
+        <w:t>pandang</w:t>
+      </w:r>
+      <w:proofErr w:type="spellEnd"/>
+      <w:r>
+        <w:rPr>
+          <w:rFonts w:cs="Times New Roman"/>
+        </w:rPr>
+        <w:t xml:space="preserve"> </w:t>
+      </w:r>
+      <w:proofErr w:type="spellStart"/>
+      <w:r>
+        <w:rPr>
+          <w:rFonts w:cs="Times New Roman"/>
+        </w:rPr>
+        <w:t>tertentu</w:t>
+      </w:r>
+      <w:proofErr w:type="spellEnd"/>
+      <w:r>
+        <w:rPr>
+          <w:rFonts w:cs="Times New Roman"/>
+        </w:rPr>
+        <w:t xml:space="preserve"> yang </w:t>
+      </w:r>
+      <w:proofErr w:type="spellStart"/>
+      <w:r>
+        <w:rPr>
+          <w:rFonts w:cs="Times New Roman"/>
+        </w:rPr>
+        <w:t>dianggap</w:t>
+      </w:r>
+      <w:proofErr w:type="spellEnd"/>
+      <w:r>
+        <w:rPr>
+          <w:rFonts w:cs="Times New Roman"/>
+        </w:rPr>
+        <w:t xml:space="preserve"> </w:t>
+      </w:r>
+      <w:proofErr w:type="spellStart"/>
+      <w:r>
+        <w:rPr>
+          <w:rFonts w:cs="Times New Roman"/>
+        </w:rPr>
+        <w:t>memadai</w:t>
+      </w:r>
+      <w:proofErr w:type="spellEnd"/>
+      <w:r>
+        <w:rPr>
+          <w:rFonts w:cs="Times New Roman"/>
+        </w:rPr>
+        <w:t xml:space="preserve"> </w:t>
+      </w:r>
+      <w:proofErr w:type="spellStart"/>
+      <w:r>
+        <w:rPr>
+          <w:rFonts w:cs="Times New Roman"/>
+        </w:rPr>
+        <w:t>atau</w:t>
+      </w:r>
+      <w:proofErr w:type="spellEnd"/>
+      <w:r>
+        <w:rPr>
+          <w:rFonts w:cs="Times New Roman"/>
+        </w:rPr>
+        <w:t xml:space="preserve"> </w:t>
+      </w:r>
+      <w:proofErr w:type="spellStart"/>
+      <w:r>
+        <w:rPr>
+          <w:rFonts w:cs="Times New Roman"/>
+        </w:rPr>
+        <w:t>layak</w:t>
+      </w:r>
+      <w:proofErr w:type="spellEnd"/>
+      <w:r>
+        <w:rPr>
+          <w:rFonts w:cs="Times New Roman"/>
+        </w:rPr>
+        <w:t>.</w:t>
       </w:r>
     </w:p>
     <w:p>
@@ -286,8 +2152,18 @@
           <w:b/>
           <w:bCs/>
         </w:rPr>
-        <w:t>c. Tujuan</w:t>
-      </w:r>
+        <w:t xml:space="preserve">c. </w:t>
+      </w:r>
+      <w:proofErr w:type="spellStart"/>
+      <w:r>
+        <w:rPr>
+          <w:rFonts w:cs="Times New Roman"/>
+          <w:b/>
+          <w:bCs/>
+        </w:rPr>
+        <w:t>Tujuan</w:t>
+      </w:r>
+      <w:proofErr w:type="spellEnd"/>
     </w:p>
     <w:p>
       <w:pPr>
@@ -296,11 +2172,117 @@
           <w:rFonts w:cs="Times New Roman"/>
         </w:rPr>
       </w:pPr>
-      <w:r>
-        <w:rPr>
-          <w:rFonts w:cs="Times New Roman"/>
-        </w:rPr>
-        <w:t>Berisi uraian tentang tujuan yang akan dicapai dalam penelitian.</w:t>
+      <w:proofErr w:type="spellStart"/>
+      <w:r>
+        <w:rPr>
+          <w:rFonts w:cs="Times New Roman"/>
+        </w:rPr>
+        <w:t>Berisi</w:t>
+      </w:r>
+      <w:proofErr w:type="spellEnd"/>
+      <w:r>
+        <w:rPr>
+          <w:rFonts w:cs="Times New Roman"/>
+        </w:rPr>
+        <w:t xml:space="preserve"> </w:t>
+      </w:r>
+      <w:proofErr w:type="spellStart"/>
+      <w:r>
+        <w:rPr>
+          <w:rFonts w:cs="Times New Roman"/>
+        </w:rPr>
+        <w:t>uraian</w:t>
+      </w:r>
+      <w:proofErr w:type="spellEnd"/>
+      <w:r>
+        <w:rPr>
+          <w:rFonts w:cs="Times New Roman"/>
+        </w:rPr>
+        <w:t xml:space="preserve"> </w:t>
+      </w:r>
+      <w:proofErr w:type="spellStart"/>
+      <w:r>
+        <w:rPr>
+          <w:rFonts w:cs="Times New Roman"/>
+        </w:rPr>
+        <w:t>tentang</w:t>
+      </w:r>
+      <w:proofErr w:type="spellEnd"/>
+      <w:r>
+        <w:rPr>
+          <w:rFonts w:cs="Times New Roman"/>
+        </w:rPr>
+        <w:t xml:space="preserve"> </w:t>
+      </w:r>
+      <w:proofErr w:type="spellStart"/>
+      <w:r>
+        <w:rPr>
+          <w:rFonts w:cs="Times New Roman"/>
+        </w:rPr>
+        <w:t>tujuan</w:t>
+      </w:r>
+      <w:proofErr w:type="spellEnd"/>
+      <w:r>
+        <w:rPr>
+          <w:rFonts w:cs="Times New Roman"/>
+        </w:rPr>
+        <w:t xml:space="preserve"> yang </w:t>
+      </w:r>
+      <w:proofErr w:type="spellStart"/>
+      <w:r>
+        <w:rPr>
+          <w:rFonts w:cs="Times New Roman"/>
+        </w:rPr>
+        <w:t>akan</w:t>
+      </w:r>
+      <w:proofErr w:type="spellEnd"/>
+      <w:r>
+        <w:rPr>
+          <w:rFonts w:cs="Times New Roman"/>
+        </w:rPr>
+        <w:t xml:space="preserve"> </w:t>
+      </w:r>
+      <w:proofErr w:type="spellStart"/>
+      <w:r>
+        <w:rPr>
+          <w:rFonts w:cs="Times New Roman"/>
+        </w:rPr>
+        <w:t>dicapai</w:t>
+      </w:r>
+      <w:proofErr w:type="spellEnd"/>
+      <w:r>
+        <w:rPr>
+          <w:rFonts w:cs="Times New Roman"/>
+        </w:rPr>
+        <w:t xml:space="preserve"> </w:t>
+      </w:r>
+      <w:proofErr w:type="spellStart"/>
+      <w:r>
+        <w:rPr>
+          <w:rFonts w:cs="Times New Roman"/>
+        </w:rPr>
+        <w:t>dalam</w:t>
+      </w:r>
+      <w:proofErr w:type="spellEnd"/>
+      <w:r>
+        <w:rPr>
+          <w:rFonts w:cs="Times New Roman"/>
+        </w:rPr>
+        <w:t xml:space="preserve"> </w:t>
+      </w:r>
+      <w:proofErr w:type="spellStart"/>
+      <w:r>
+        <w:rPr>
+          <w:rFonts w:cs="Times New Roman"/>
+        </w:rPr>
+        <w:t>penelitian</w:t>
+      </w:r>
+      <w:proofErr w:type="spellEnd"/>
+      <w:r>
+        <w:rPr>
+          <w:rFonts w:cs="Times New Roman"/>
+        </w:rPr>
+        <w:t>.</w:t>
       </w:r>
     </w:p>
     <w:p>
@@ -318,8 +2300,18 @@
           <w:b/>
           <w:bCs/>
         </w:rPr>
-        <w:t>d. Manfaat</w:t>
-      </w:r>
+        <w:t xml:space="preserve">d. </w:t>
+      </w:r>
+      <w:proofErr w:type="spellStart"/>
+      <w:r>
+        <w:rPr>
+          <w:rFonts w:cs="Times New Roman"/>
+          <w:b/>
+          <w:bCs/>
+        </w:rPr>
+        <w:t>Manfaat</w:t>
+      </w:r>
+      <w:proofErr w:type="spellEnd"/>
     </w:p>
     <w:p>
       <w:pPr>
@@ -328,12 +2320,146 @@
           <w:rFonts w:cs="Times New Roman"/>
         </w:rPr>
       </w:pPr>
+      <w:proofErr w:type="spellStart"/>
       <w:r>
         <w:rPr>
           <w:rFonts w:cs="Times New Roman"/>
         </w:rPr>
         <w:lastRenderedPageBreak/>
-        <w:t>Berisi uraian tentang manfaat yang dapat diperoleh bila tujuan penelitian tercapai.</w:t>
+        <w:t>Berisi</w:t>
+      </w:r>
+      <w:proofErr w:type="spellEnd"/>
+      <w:r>
+        <w:rPr>
+          <w:rFonts w:cs="Times New Roman"/>
+        </w:rPr>
+        <w:t xml:space="preserve"> </w:t>
+      </w:r>
+      <w:proofErr w:type="spellStart"/>
+      <w:r>
+        <w:rPr>
+          <w:rFonts w:cs="Times New Roman"/>
+        </w:rPr>
+        <w:t>uraian</w:t>
+      </w:r>
+      <w:proofErr w:type="spellEnd"/>
+      <w:r>
+        <w:rPr>
+          <w:rFonts w:cs="Times New Roman"/>
+        </w:rPr>
+        <w:t xml:space="preserve"> </w:t>
+      </w:r>
+      <w:proofErr w:type="spellStart"/>
+      <w:r>
+        <w:rPr>
+          <w:rFonts w:cs="Times New Roman"/>
+        </w:rPr>
+        <w:t>tentang</w:t>
+      </w:r>
+      <w:proofErr w:type="spellEnd"/>
+      <w:r>
+        <w:rPr>
+          <w:rFonts w:cs="Times New Roman"/>
+        </w:rPr>
+        <w:t xml:space="preserve"> </w:t>
+      </w:r>
+      <w:proofErr w:type="spellStart"/>
+      <w:r>
+        <w:rPr>
+          <w:rFonts w:cs="Times New Roman"/>
+        </w:rPr>
+        <w:t>manfaat</w:t>
+      </w:r>
+      <w:proofErr w:type="spellEnd"/>
+      <w:r>
+        <w:rPr>
+          <w:rFonts w:cs="Times New Roman"/>
+        </w:rPr>
+        <w:t xml:space="preserve"> yang </w:t>
+      </w:r>
+      <w:proofErr w:type="spellStart"/>
+      <w:r>
+        <w:rPr>
+          <w:rFonts w:cs="Times New Roman"/>
+        </w:rPr>
+        <w:t>dapat</w:t>
+      </w:r>
+      <w:proofErr w:type="spellEnd"/>
+      <w:r>
+        <w:rPr>
+          <w:rFonts w:cs="Times New Roman"/>
+        </w:rPr>
+        <w:t xml:space="preserve"> </w:t>
+      </w:r>
+      <w:proofErr w:type="spellStart"/>
+      <w:r>
+        <w:rPr>
+          <w:rFonts w:cs="Times New Roman"/>
+        </w:rPr>
+        <w:t>diperoleh</w:t>
+      </w:r>
+      <w:proofErr w:type="spellEnd"/>
+      <w:r>
+        <w:rPr>
+          <w:rFonts w:cs="Times New Roman"/>
+        </w:rPr>
+        <w:t xml:space="preserve"> </w:t>
+      </w:r>
+      <w:proofErr w:type="spellStart"/>
+      <w:r>
+        <w:rPr>
+          <w:rFonts w:cs="Times New Roman"/>
+        </w:rPr>
+        <w:t>bila</w:t>
+      </w:r>
+      <w:proofErr w:type="spellEnd"/>
+      <w:r>
+        <w:rPr>
+          <w:rFonts w:cs="Times New Roman"/>
+        </w:rPr>
+        <w:t xml:space="preserve"> </w:t>
+      </w:r>
+      <w:proofErr w:type="spellStart"/>
+      <w:r>
+        <w:rPr>
+          <w:rFonts w:cs="Times New Roman"/>
+        </w:rPr>
+        <w:t>tujuan</w:t>
+      </w:r>
+      <w:proofErr w:type="spellEnd"/>
+      <w:r>
+        <w:rPr>
+          <w:rFonts w:cs="Times New Roman"/>
+        </w:rPr>
+        <w:t xml:space="preserve"> </w:t>
+      </w:r>
+      <w:proofErr w:type="spellStart"/>
+      <w:r>
+        <w:rPr>
+          <w:rFonts w:cs="Times New Roman"/>
+        </w:rPr>
+        <w:t>penelitian</w:t>
+      </w:r>
+      <w:proofErr w:type="spellEnd"/>
+      <w:r>
+        <w:rPr>
+          <w:rFonts w:cs="Times New Roman"/>
+        </w:rPr>
+        <w:t xml:space="preserve"> </w:t>
+      </w:r>
+      <w:proofErr w:type="spellStart"/>
+      <w:r>
+        <w:rPr>
+          <w:rFonts w:cs="Times New Roman"/>
+        </w:rPr>
+        <w:t>tercapai</w:t>
+      </w:r>
+      <w:proofErr w:type="spellEnd"/>
+      <w:r>
+        <w:rPr>
+          <w:rFonts w:cs="Times New Roman"/>
+        </w:rPr>
+        <w:t>.</w:t>
       </w:r>
       <w:r>
         <w:rPr>
@@ -1246,7 +3372,185 @@
           <w:rFonts w:cs="Times New Roman"/>
           <w:lang w:val="id-ID"/>
         </w:rPr>
-        <w:t xml:space="preserve">Perubahan Iklim dapat diartikan sebagai terjadinya fluktuasi iklim suatu daerah dalam rentang 30 tahun (cek referensi). Beberapa indikator terjadinya perubahan iklim antara lain adalah peningkatan suhu udara rerata, perubahan siklus air, perubahan tingkat keasaman air laut, dan perubahan ketinggian permukaan air laut (cek referensi). Melalui indikator – indikator tersebut kita dapat memprediksi pola iklim di masa depan. Berdasarkan laporan IPCC dalam ___ diperkirakan bila kita tidak melakukan perubahan yang signifikan guna mengatasi perubahan iklim, maka suhu permukaan bumi dapat meningkat hingga 2°C pada tahun 2100 (cek referensi). </w:t>
+        <w:t xml:space="preserve">Perubahan Iklim dapat diartikan sebagai terjadinya </w:t>
+      </w:r>
+      <w:r>
+        <w:rPr>
+          <w:rFonts w:cs="Times New Roman"/>
+          <w:lang w:val="id-ID"/>
+        </w:rPr>
+        <w:t>perubahan keadaan</w:t>
+      </w:r>
+      <w:r>
+        <w:rPr>
+          <w:rFonts w:cs="Times New Roman"/>
+          <w:lang w:val="id-ID"/>
+        </w:rPr>
+        <w:t xml:space="preserve"> iklim </w:t>
+      </w:r>
+      <w:r>
+        <w:rPr>
+          <w:rFonts w:cs="Times New Roman"/>
+          <w:lang w:val="id-ID"/>
+        </w:rPr>
+        <w:t xml:space="preserve">yang dapat diidentifikasi oleh perubahan rerata dan/atau variabilitas dari sifat – sifat iklim pada waktu yang cukup lama, biasanya beberapa dekade atau lebih </w:t>
+      </w:r>
+      <w:r>
+        <w:rPr>
+          <w:rFonts w:cs="Times New Roman"/>
+          <w:lang w:val="id-ID"/>
+        </w:rPr>
+        <w:fldChar w:fldCharType="begin" w:fldLock="1"/>
+      </w:r>
+      <w:r>
+        <w:rPr>
+          <w:rFonts w:cs="Times New Roman"/>
+          <w:lang w:val="id-ID"/>
+        </w:rPr>
+        <w:instrText>ADDIN CSL_CITATION {"citationItems":[{"id":"ITEM-1","itemData":{"author":[{"dropping-particle":"","family":"Intergovernmental Panel on Climate Change","given":"","non-dropping-particle":"","parse-names":false,"suffix":""}],"id":"ITEM-1","issued":{"date-parts":[["2018"]]},"title":"Global warming of 1.5°C","type":"report"},"uris":["http://www.mendeley.com/documents/?uuid=bf197f03-daa0-4e35-8507-fcf22e0ca4e4"]}],"mendeley":{"formattedCitation":"[7]","plainTextFormattedCitation":"[7]","previouslyFormattedCitation":"[7]"},"properties":{"noteIndex":0},"schema":"https://github.com/citation-style-language/schema/raw/master/csl-citation.json"}</w:instrText>
+      </w:r>
+      <w:r>
+        <w:rPr>
+          <w:rFonts w:cs="Times New Roman"/>
+          <w:lang w:val="id-ID"/>
+        </w:rPr>
+        <w:fldChar w:fldCharType="separate"/>
+      </w:r>
+      <w:r>
+        <w:rPr>
+          <w:rFonts w:cs="Times New Roman"/>
+          <w:noProof/>
+          <w:lang w:val="id-ID"/>
+        </w:rPr>
+        <w:t>[7]</w:t>
+      </w:r>
+      <w:r>
+        <w:rPr>
+          <w:rFonts w:cs="Times New Roman"/>
+          <w:lang w:val="id-ID"/>
+        </w:rPr>
+        <w:fldChar w:fldCharType="end"/>
+      </w:r>
+      <w:r>
+        <w:rPr>
+          <w:rFonts w:cs="Times New Roman"/>
+          <w:lang w:val="id-ID"/>
+        </w:rPr>
+        <w:t xml:space="preserve">. Beberapa indikator terjadinya perubahan iklim antara lain adalah peningkatan suhu udara rerata, perubahan siklus air, perubahan tingkat keasaman air laut, dan perubahan ketinggian permukaan air laut. Melalui indikator – indikator tersebut dapat </w:t>
+      </w:r>
+      <w:r>
+        <w:rPr>
+          <w:rFonts w:cs="Times New Roman"/>
+          <w:lang w:val="id-ID"/>
+        </w:rPr>
+        <w:t>diprediksi</w:t>
+      </w:r>
+      <w:r>
+        <w:rPr>
+          <w:rFonts w:cs="Times New Roman"/>
+          <w:lang w:val="id-ID"/>
+        </w:rPr>
+        <w:t xml:space="preserve"> pola iklim di masa depan. Berdasarkan laporan </w:t>
+      </w:r>
+      <w:r>
+        <w:rPr>
+          <w:rFonts w:cs="Times New Roman"/>
+          <w:lang w:val="id-ID"/>
+        </w:rPr>
+        <w:t xml:space="preserve">penilaian keenam </w:t>
+      </w:r>
+      <w:r>
+        <w:rPr>
+          <w:rFonts w:cs="Times New Roman"/>
+          <w:lang w:val="id-ID"/>
+        </w:rPr>
+        <w:t xml:space="preserve">IPCC diperkirakan bila tidak </w:t>
+      </w:r>
+      <w:r>
+        <w:rPr>
+          <w:rFonts w:cs="Times New Roman"/>
+          <w:lang w:val="id-ID"/>
+        </w:rPr>
+        <w:t>di</w:t>
+      </w:r>
+      <w:r>
+        <w:rPr>
+          <w:rFonts w:cs="Times New Roman"/>
+          <w:lang w:val="id-ID"/>
+        </w:rPr>
+        <w:t xml:space="preserve">lakukan perubahan yang signifikan guna mengatasi perubahan iklim, maka suhu permukaan bumi dapat meningkat hingga </w:t>
+      </w:r>
+      <w:r>
+        <w:rPr>
+          <w:rFonts w:cs="Times New Roman"/>
+          <w:lang w:val="id-ID"/>
+        </w:rPr>
+        <w:t>3,5</w:t>
+      </w:r>
+      <w:r>
+        <w:rPr>
+          <w:rFonts w:cs="Times New Roman"/>
+          <w:lang w:val="id-ID"/>
+        </w:rPr>
+        <w:t xml:space="preserve">°C pada </w:t>
+      </w:r>
+      <w:r>
+        <w:rPr>
+          <w:rFonts w:cs="Times New Roman"/>
+          <w:lang w:val="id-ID"/>
+        </w:rPr>
+        <w:lastRenderedPageBreak/>
+        <w:t>tahun 2100</w:t>
+      </w:r>
+      <w:r>
+        <w:rPr>
+          <w:rFonts w:cs="Times New Roman"/>
+          <w:lang w:val="id-ID"/>
+        </w:rPr>
+        <w:t xml:space="preserve"> </w:t>
+      </w:r>
+      <w:r>
+        <w:rPr>
+          <w:rFonts w:cs="Times New Roman"/>
+          <w:lang w:val="id-ID"/>
+        </w:rPr>
+        <w:fldChar w:fldCharType="begin" w:fldLock="1"/>
+      </w:r>
+      <w:r>
+        <w:rPr>
+          <w:rFonts w:cs="Times New Roman"/>
+          <w:lang w:val="id-ID"/>
+        </w:rPr>
+        <w:instrText>ADDIN CSL_CITATION {"citationItems":[{"id":"ITEM-1","itemData":{"author":[{"dropping-particle":"","family":"MassonDelmotte, V., P. Zhai, A. Pirani, S. L. Connors, C. Péan, S. Berger, N. Caud, Y. Chen, L. Goldfarb, M. I. Gomis","given":"M.","non-dropping-particle":"","parse-names":false,"suffix":""},{"dropping-particle":"","family":"Huang, K. Leitzell, E. Lonnoy, J. B. R. Matthews, T. K. Maycock, T. Waterfield, O. Yelekçi","given":"R. Yu and B. Zhou (eds.)","non-dropping-particle":"","parse-names":false,"suffix":""}],"container-title":"Contribution of Working Group I to the Sixth Assessment Report of the Intergovernmental Panel on Climate Change","id":"ITEM-1","issued":{"date-parts":[["2021"]]},"title":"Summary for Policymakers. In: Climate Change 2021: The Physical Science Basis","type":"report"},"uris":["http://www.mendeley.com/documents/?uuid=a155b269-19f3-4eb9-a24a-655af3cab071"]}],"mendeley":{"formattedCitation":"[8]","plainTextFormattedCitation":"[8]","previouslyFormattedCitation":"[8]"},"properties":{"noteIndex":0},"schema":"https://github.com/citation-style-language/schema/raw/master/csl-citation.json"}</w:instrText>
+      </w:r>
+      <w:r>
+        <w:rPr>
+          <w:rFonts w:cs="Times New Roman"/>
+          <w:lang w:val="id-ID"/>
+        </w:rPr>
+        <w:fldChar w:fldCharType="separate"/>
+      </w:r>
+      <w:r>
+        <w:rPr>
+          <w:rFonts w:cs="Times New Roman"/>
+          <w:noProof/>
+          <w:lang w:val="id-ID"/>
+        </w:rPr>
+        <w:t>[8]</w:t>
+      </w:r>
+      <w:r>
+        <w:rPr>
+          <w:rFonts w:cs="Times New Roman"/>
+          <w:lang w:val="id-ID"/>
+        </w:rPr>
+        <w:fldChar w:fldCharType="end"/>
+      </w:r>
+      <w:r>
+        <w:rPr>
+          <w:rFonts w:cs="Times New Roman"/>
+          <w:lang w:val="id-ID"/>
+        </w:rPr>
+        <w:t xml:space="preserve">. </w:t>
       </w:r>
       <w:r>
         <w:rPr>
@@ -1260,15 +3564,92 @@
           <w:rFonts w:cs="Times New Roman"/>
           <w:lang w:val="id-ID"/>
         </w:rPr>
-        <w:t xml:space="preserve"> dari peningkatan suhu permukaan bumi pada akhirnya </w:t>
-      </w:r>
-      <w:r>
-        <w:rPr>
-          <w:rFonts w:cs="Times New Roman"/>
-          <w:lang w:val="id-ID"/>
-        </w:rPr>
-        <w:lastRenderedPageBreak/>
-        <w:t>akan menuntun manusia beserta spesies – spesies lainnya kepada kesengsaraan hingga kepunahan. Berdasarkan data dari IUCN diperkirakan telah terjadi kepunahan __% spesies akibat perubahan iklim (cek referensi). Bila masalah perubahan iklim tidak ditangani dengan serius, mungkin tidak akan ada hari untuk anak cucu kita kelak.</w:t>
+        <w:t xml:space="preserve"> dari peningkatan suhu permukaan bumi pada akhirnya akan menuntun manusia beserta spesies – spesies lainnya kepada kesengsaraan hingga kepunahan. Berdasarkan data dari IUCN</w:t>
+      </w:r>
+      <w:r>
+        <w:rPr>
+          <w:rFonts w:cs="Times New Roman"/>
+          <w:lang w:val="id-ID"/>
+        </w:rPr>
+        <w:t>, perubahan iklim saat ini mempengaruhi 19</w:t>
+      </w:r>
+      <w:r>
+        <w:rPr>
+          <w:rFonts w:cs="Times New Roman"/>
+          <w:lang w:val="id-ID"/>
+        </w:rPr>
+        <w:t xml:space="preserve">% spesies </w:t>
+      </w:r>
+      <w:r>
+        <w:rPr>
+          <w:rFonts w:cs="Times New Roman"/>
+          <w:lang w:val="id-ID"/>
+        </w:rPr>
+        <w:t>yang terdaftar sebagai spesies yang terancam punah</w:t>
+      </w:r>
+      <w:r>
+        <w:rPr>
+          <w:rFonts w:cs="Times New Roman"/>
+          <w:lang w:val="id-ID"/>
+        </w:rPr>
+        <w:t xml:space="preserve"> </w:t>
+      </w:r>
+      <w:r>
+        <w:rPr>
+          <w:rFonts w:cs="Times New Roman"/>
+          <w:lang w:val="id-ID"/>
+        </w:rPr>
+        <w:fldChar w:fldCharType="begin" w:fldLock="1"/>
+      </w:r>
+      <w:r>
+        <w:rPr>
+          <w:rFonts w:cs="Times New Roman"/>
+          <w:lang w:val="id-ID"/>
+        </w:rPr>
+        <w:instrText>ADDIN CSL_CITATION {"citationItems":[{"id":"ITEM-1","itemData":{"URL":"https://www.iucn.org/resources/issues-briefs/species-and-climate-change","abstract":"The ~1ºC rise in mean global temperature is causing serious and often unexpected impacts on species, affecting their abundance, genetic composition, behaviour and survival. Species declines threaten the services that nature provides to people, which include functioning as carbon sinks and increasing our resilience to climate change. Environmental policies aimed at reducing CO2 emissions are essential for reducing the impact of climate change on species. Prioritising nature conservation and embracing strategies to promote climate change adaptation can enhance species survival. Tools are available to support species conservation under climate change, including the IUCN Red List, the IUCN SSC Guidelines for Assessing Species’ Vulnerability to Climate Change, and the Integrated Biodiversity Assessment Tool.","author":[{"dropping-particle":"","family":"International Union for Conservation of Nature","given":"","non-dropping-particle":"","parse-names":false,"suffix":""}],"container-title":"International Union for Conservation of Nature","id":"ITEM-1","issued":{"date-parts":[["2019"]]},"title":"Species and Climate Change","type":"webpage"},"uris":["http://www.mendeley.com/documents/?uuid=382ed10f-fdf8-4ea5-9aa4-424a56ed7c69"]}],"mendeley":{"formattedCitation":"[9]","plainTextFormattedCitation":"[9]"},"properties":{"noteIndex":0},"schema":"https://github.com/citation-style-language/schema/raw/master/csl-citation.json"}</w:instrText>
+      </w:r>
+      <w:r>
+        <w:rPr>
+          <w:rFonts w:cs="Times New Roman"/>
+          <w:lang w:val="id-ID"/>
+        </w:rPr>
+        <w:fldChar w:fldCharType="separate"/>
+      </w:r>
+      <w:r>
+        <w:rPr>
+          <w:rFonts w:cs="Times New Roman"/>
+          <w:noProof/>
+          <w:lang w:val="id-ID"/>
+        </w:rPr>
+        <w:t>[9]</w:t>
+      </w:r>
+      <w:r>
+        <w:rPr>
+          <w:rFonts w:cs="Times New Roman"/>
+          <w:lang w:val="id-ID"/>
+        </w:rPr>
+        <w:fldChar w:fldCharType="end"/>
+      </w:r>
+      <w:r>
+        <w:rPr>
+          <w:rFonts w:cs="Times New Roman"/>
+          <w:lang w:val="id-ID"/>
+        </w:rPr>
+        <w:t xml:space="preserve">. Bila masalah perubahan iklim tidak ditangani dengan serius, </w:t>
+      </w:r>
+      <w:r>
+        <w:rPr>
+          <w:rFonts w:cs="Times New Roman"/>
+          <w:lang w:val="id-ID"/>
+        </w:rPr>
+        <w:t>kemungkinan kepunahan spesies terancam punah akan semakin meningkat</w:t>
+      </w:r>
+      <w:r>
+        <w:rPr>
+          <w:rFonts w:cs="Times New Roman"/>
+          <w:lang w:val="id-ID"/>
+        </w:rPr>
+        <w:t>.</w:t>
       </w:r>
     </w:p>
     <w:p>
@@ -1479,18 +3860,248 @@
       <w:r>
         <w:rPr>
           <w:rFonts w:cs="Times New Roman"/>
+          <w:lang w:val="id-ID"/>
+        </w:rPr>
+        <w:tab/>
+        <w:t xml:space="preserve">Diperlukan sumber energi yang mampu memproduksi energi untuk jangka waktu lama (relatif seberapa lama?) sekaligus memiliki efek negatif yang minim terhadap lingkungan. Saat ini sudah tersedia berbagai macam sumber energi yang memenuhi kriteria tersebut di antaranya adalah sumber energi surya, angin, </w:t>
+      </w:r>
+      <w:proofErr w:type="spellStart"/>
+      <w:r>
+        <w:rPr>
+          <w:rFonts w:cs="Times New Roman"/>
+          <w:lang w:val="id-ID"/>
+        </w:rPr>
+        <w:t>hidro</w:t>
+      </w:r>
+      <w:proofErr w:type="spellEnd"/>
+      <w:r>
+        <w:rPr>
+          <w:rFonts w:cs="Times New Roman"/>
+          <w:lang w:val="id-ID"/>
+        </w:rPr>
+        <w:t xml:space="preserve">, geotermal, dan fisi nuklir. Energi surya, angin, </w:t>
+      </w:r>
+      <w:proofErr w:type="spellStart"/>
+      <w:r>
+        <w:rPr>
+          <w:rFonts w:cs="Times New Roman"/>
+          <w:lang w:val="id-ID"/>
+        </w:rPr>
+        <w:t>hidro</w:t>
+      </w:r>
+      <w:proofErr w:type="spellEnd"/>
+      <w:r>
+        <w:rPr>
+          <w:rFonts w:cs="Times New Roman"/>
+          <w:lang w:val="id-ID"/>
+        </w:rPr>
+        <w:t xml:space="preserve">, dan geotermal termasuk dalam kelompok energi berkelanjutan atau lebih dikenal sebagai </w:t>
+      </w:r>
+      <w:proofErr w:type="spellStart"/>
+      <w:r>
+        <w:rPr>
+          <w:rFonts w:cs="Times New Roman"/>
+          <w:i/>
+          <w:iCs/>
+          <w:lang w:val="id-ID"/>
+        </w:rPr>
+        <w:t>sustaninable</w:t>
+      </w:r>
+      <w:proofErr w:type="spellEnd"/>
+      <w:r>
+        <w:rPr>
+          <w:rFonts w:cs="Times New Roman"/>
+          <w:i/>
+          <w:iCs/>
+          <w:lang w:val="id-ID"/>
+        </w:rPr>
+        <w:t xml:space="preserve"> </w:t>
+      </w:r>
+      <w:proofErr w:type="spellStart"/>
+      <w:r>
+        <w:rPr>
+          <w:rFonts w:cs="Times New Roman"/>
+          <w:i/>
+          <w:iCs/>
+          <w:lang w:val="id-ID"/>
+        </w:rPr>
+        <w:t>energy</w:t>
+      </w:r>
+      <w:proofErr w:type="spellEnd"/>
+      <w:r>
+        <w:rPr>
+          <w:rFonts w:cs="Times New Roman"/>
+          <w:lang w:val="id-ID"/>
+        </w:rPr>
+        <w:t xml:space="preserve">. Salah satu kelemahan dari sebagian besar energi berkelanjutan adalah tidak sanggup untuk memenuhi </w:t>
+      </w:r>
+      <w:proofErr w:type="spellStart"/>
+      <w:r>
+        <w:rPr>
+          <w:rFonts w:cs="Times New Roman"/>
+          <w:i/>
+          <w:iCs/>
+          <w:lang w:val="id-ID"/>
+        </w:rPr>
+        <w:t>baseload</w:t>
+      </w:r>
+      <w:proofErr w:type="spellEnd"/>
+      <w:r>
+        <w:rPr>
+          <w:rFonts w:cs="Times New Roman"/>
+          <w:i/>
+          <w:iCs/>
+          <w:lang w:val="id-ID"/>
+        </w:rPr>
+        <w:t xml:space="preserve"> </w:t>
+      </w:r>
+      <w:r>
+        <w:rPr>
+          <w:rFonts w:cs="Times New Roman"/>
+          <w:lang w:val="id-ID"/>
+        </w:rPr>
+        <w:t xml:space="preserve">kebutuhan energi. Untuk memenuhi kebutuhan </w:t>
+      </w:r>
+      <w:proofErr w:type="spellStart"/>
+      <w:r>
+        <w:rPr>
+          <w:rFonts w:cs="Times New Roman"/>
+          <w:i/>
+          <w:iCs/>
+          <w:lang w:val="id-ID"/>
+        </w:rPr>
+        <w:t>baseload</w:t>
+      </w:r>
+      <w:proofErr w:type="spellEnd"/>
+      <w:r>
+        <w:rPr>
+          <w:rFonts w:cs="Times New Roman"/>
+          <w:lang w:val="id-ID"/>
+        </w:rPr>
+        <w:t xml:space="preserve">¸ diperlukan sumber energi yang proses pembangkitan energinya tidak tergantung dengan kondisi alam. Energi berkelanjutan seperti energi surya, angin, dan </w:t>
+      </w:r>
+      <w:proofErr w:type="spellStart"/>
+      <w:r>
+        <w:rPr>
+          <w:rFonts w:cs="Times New Roman"/>
+          <w:lang w:val="id-ID"/>
+        </w:rPr>
+        <w:t>hidro</w:t>
+      </w:r>
+      <w:proofErr w:type="spellEnd"/>
+      <w:r>
+        <w:rPr>
+          <w:rFonts w:cs="Times New Roman"/>
+          <w:lang w:val="id-ID"/>
+        </w:rPr>
+        <w:t xml:space="preserve"> sangat bergantung terhadap kondisi alam untuk beroperasi secara optimal. </w:t>
+      </w:r>
+      <w:r>
+        <w:rPr>
+          <w:rFonts w:cs="Times New Roman"/>
+          <w:lang w:val="id-ID"/>
+        </w:rPr>
+        <w:lastRenderedPageBreak/>
+        <w:t xml:space="preserve">Sedangkan sumber energi geotermal hanya mampu beroperasi di tempat – tempat tertentu yang di bawahnya memiliki cadangan panas bumi yang berlimpah. Dua sumber energi yang mampu menyuplai </w:t>
+      </w:r>
+      <w:proofErr w:type="spellStart"/>
+      <w:r>
+        <w:rPr>
+          <w:rFonts w:cs="Times New Roman"/>
+          <w:i/>
+          <w:iCs/>
+          <w:lang w:val="id-ID"/>
+        </w:rPr>
+        <w:t>baseload</w:t>
+      </w:r>
+      <w:proofErr w:type="spellEnd"/>
+      <w:r>
+        <w:rPr>
+          <w:rFonts w:cs="Times New Roman"/>
+          <w:i/>
+          <w:iCs/>
+          <w:lang w:val="id-ID"/>
+        </w:rPr>
+        <w:t xml:space="preserve"> </w:t>
+      </w:r>
+      <w:r>
+        <w:rPr>
+          <w:rFonts w:cs="Times New Roman"/>
+          <w:lang w:val="id-ID"/>
+        </w:rPr>
+        <w:t>kebutuhan energi adalah sumber energi fosil dan sumber energi nuklir. Sumber energi fosil memiliki efek jangka panjang yang saat ini sudah dapat kita rasakan seperti penyakit pernapasan, pemanasan global, dan perubahan iklim. Sehingga tersisa satu opsi sumber energi yang mampu menjawab masalah ketersediaan energi dan perubahan iklim, yaitu sumber energi nuklir.</w:t>
+      </w:r>
+    </w:p>
+    <w:p>
+      <w:pPr>
+        <w:snapToGrid w:val="0"/>
+        <w:spacing w:line="360" w:lineRule="auto"/>
+        <w:jc w:val="both"/>
+        <w:rPr>
+          <w:rFonts w:cs="Times New Roman"/>
+          <w:lang w:val="id-ID"/>
+        </w:rPr>
+      </w:pPr>
+      <w:r>
+        <w:rPr>
+          <w:rFonts w:cs="Times New Roman"/>
+          <w:lang w:val="id-ID"/>
+        </w:rPr>
+        <w:tab/>
+        <w:t>Terdapat dua jenis reaksi nuklir yang umum terjadi yaitu reaksi fisi (pembelahan) dan fusi (penggabungan). Reaksi fisi terjadi ketika elemen dengan nomor atom besar mengalami pembelahan inti atom dikarenakan berinteraksi dengan neutron. Reaksi fisi dapat berjalan secara berkelanjutan bila terdapat cukup neutron dalam teras reaktor untuk berinteraksi dengan inti atom (</w:t>
+      </w:r>
+      <w:r>
+        <w:rPr>
+          <w:rFonts w:cs="Times New Roman"/>
+          <w:vertAlign w:val="superscript"/>
+          <w:lang w:val="id-ID"/>
+        </w:rPr>
+        <w:t>235</w:t>
+      </w:r>
+      <w:r>
+        <w:rPr>
+          <w:rFonts w:cs="Times New Roman"/>
+          <w:lang w:val="id-ID"/>
+        </w:rPr>
+        <w:t xml:space="preserve">U). Energi yang dihasilkan dari reaksi fisi berada pada rentang MeV, jauh lebih besar daripada energi hasil reaksi pembakaran bahan bakar fosil yang berada pada rentang </w:t>
+      </w:r>
+      <w:proofErr w:type="spellStart"/>
+      <w:r>
+        <w:rPr>
+          <w:rFonts w:cs="Times New Roman"/>
+          <w:lang w:val="id-ID"/>
+        </w:rPr>
+        <w:t>eV</w:t>
+      </w:r>
+      <w:proofErr w:type="spellEnd"/>
+      <w:r>
+        <w:rPr>
+          <w:rFonts w:cs="Times New Roman"/>
+          <w:lang w:val="id-ID"/>
+        </w:rPr>
+        <w:t>. Meskipun memiliki kepadatan energi yang lebih tinggi, reaksi fisi nuklir menghasilkan limbah radioaktif yang memerlukan waktu ribuan tahun untuk meluruh secara alami. Bila limbah ini terlepas ke lingkungan, akan membawa efek buruk bagi manusia seperti peningkatan potensi kanker tiroid, pencemaran air tanah, dan berkurangnya tempat tinggal akibat kontaminasi limbah radioaktif.</w:t>
+      </w:r>
+    </w:p>
+    <w:p>
+      <w:pPr>
+        <w:snapToGrid w:val="0"/>
+        <w:spacing w:line="360" w:lineRule="auto"/>
+        <w:jc w:val="both"/>
+        <w:rPr>
+          <w:rFonts w:cs="Times New Roman"/>
           <w:b/>
           <w:bCs/>
           <w:lang w:val="de-DE"/>
         </w:rPr>
-        <w:tab/>
-      </w:r>
-      <w:r>
-        <w:rPr>
-          <w:rFonts w:cs="Times New Roman"/>
-          <w:lang w:val="id-ID"/>
-        </w:rPr>
-        <w:t>Keberlanjutan Energi</w:t>
+      </w:pPr>
+      <w:r>
+        <w:rPr>
+          <w:rFonts w:cs="Times New Roman"/>
+          <w:b/>
+          <w:bCs/>
+          <w:lang w:val="de-DE"/>
+        </w:rPr>
+        <w:t>Teknologi Reaktor Fusi Nuklir</w:t>
       </w:r>
     </w:p>
     <w:p>
@@ -1500,88 +4111,24 @@
         <w:jc w:val="both"/>
         <w:rPr>
           <w:rFonts w:cs="Times New Roman"/>
-          <w:lang w:val="id-ID"/>
-        </w:rPr>
-      </w:pPr>
-      <w:r>
-        <w:rPr>
-          <w:rFonts w:cs="Times New Roman"/>
-          <w:lang w:val="id-ID"/>
+          <w:lang w:val="de-DE"/>
+        </w:rPr>
+      </w:pPr>
+      <w:r>
+        <w:rPr>
+          <w:rFonts w:cs="Times New Roman"/>
+          <w:b/>
+          <w:bCs/>
+          <w:lang w:val="de-DE"/>
         </w:rPr>
         <w:tab/>
-        <w:t xml:space="preserve">Diperlukan sumber energi yang mampu memproduksi energi untuk jangka waktu lama (relatif seberapa lama?) sekaligus memiliki efek negatif yang minim terhadap lingkungan. Saat ini sudah tersedia berbagai macam sumber energi yang memenuhi kriteria tersebut di antaranya adalah sumber energi surya, angin, hidro, geotermal, dan fisi nuklir. Energi surya, angin, hidro, dan geotermal termasuk dalam kelompok energi berkelanjutan atau lebih dikenal sebagai </w:t>
-      </w:r>
-      <w:r>
-        <w:rPr>
-          <w:rFonts w:cs="Times New Roman"/>
-          <w:i/>
-          <w:iCs/>
-          <w:lang w:val="id-ID"/>
-        </w:rPr>
-        <w:t>sustaninable energy</w:t>
-      </w:r>
-      <w:r>
-        <w:rPr>
-          <w:rFonts w:cs="Times New Roman"/>
-          <w:lang w:val="id-ID"/>
-        </w:rPr>
-        <w:t xml:space="preserve">. Salah satu kelemahan dari sebagian besar energi berkelanjutan adalah tidak sanggup untuk memenuhi </w:t>
-      </w:r>
-      <w:r>
-        <w:rPr>
-          <w:rFonts w:cs="Times New Roman"/>
-          <w:i/>
-          <w:iCs/>
-          <w:lang w:val="id-ID"/>
-        </w:rPr>
-        <w:t xml:space="preserve">baseload </w:t>
-      </w:r>
-      <w:r>
-        <w:rPr>
-          <w:rFonts w:cs="Times New Roman"/>
-          <w:lang w:val="id-ID"/>
-        </w:rPr>
-        <w:t xml:space="preserve">kebutuhan energi. Untuk memenuhi kebutuhan </w:t>
-      </w:r>
-      <w:r>
-        <w:rPr>
-          <w:rFonts w:cs="Times New Roman"/>
-          <w:i/>
-          <w:iCs/>
-          <w:lang w:val="id-ID"/>
-        </w:rPr>
-        <w:t>baseload</w:t>
-      </w:r>
-      <w:r>
-        <w:rPr>
-          <w:rFonts w:cs="Times New Roman"/>
-          <w:lang w:val="id-ID"/>
-        </w:rPr>
-        <w:t xml:space="preserve">¸ diperlukan sumber energi yang proses pembangkitan energinya tidak tergantung dengan kondisi alam. Energi berkelanjutan seperti energi surya, angin, </w:t>
-      </w:r>
-      <w:r>
-        <w:rPr>
-          <w:rFonts w:cs="Times New Roman"/>
-          <w:lang w:val="id-ID"/>
-        </w:rPr>
-        <w:lastRenderedPageBreak/>
-        <w:t xml:space="preserve">dan hidro sangat bergantung terhadap kondisi alam untuk beroperasi secara optimal. Sedangkan sumber energi geotermal hanya mampu beroperasi di tempat – tempat tertentu yang di bawahnya memiliki cadangan panas bumi yang berlimpah. Dua sumber energi yang mampu menyuplai </w:t>
-      </w:r>
-      <w:r>
-        <w:rPr>
-          <w:rFonts w:cs="Times New Roman"/>
-          <w:i/>
-          <w:iCs/>
-          <w:lang w:val="id-ID"/>
-        </w:rPr>
-        <w:t xml:space="preserve">baseload </w:t>
-      </w:r>
-      <w:r>
-        <w:rPr>
-          <w:rFonts w:cs="Times New Roman"/>
-          <w:lang w:val="id-ID"/>
-        </w:rPr>
-        <w:t>kebutuhan energi adalah sumber energi fosil dan sumber energi nuklir. Sumber energi fosil memiliki efek jangka panjang yang saat ini sudah dapat kita rasakan seperti penyakit pernapasan, pemanasan global, dan perubahan iklim. Sehingga tersisa satu opsi sumber energi yang mampu menjawab masalah ketersediaan energi dan perubahan iklim, yaitu sumber energi nuklir.</w:t>
+      </w:r>
+      <w:r>
+        <w:rPr>
+          <w:rFonts w:cs="Times New Roman"/>
+          <w:lang w:val="de-DE"/>
+        </w:rPr>
+        <w:t>Penjelasan Reaksi Fusi</w:t>
       </w:r>
     </w:p>
     <w:p>
@@ -1597,99 +4144,16 @@
       <w:r>
         <w:rPr>
           <w:rFonts w:cs="Times New Roman"/>
-          <w:lang w:val="id-ID"/>
+          <w:lang w:val="de-DE"/>
         </w:rPr>
         <w:tab/>
-        <w:t>Terdapat dua jenis reaksi nuklir yang umum terjadi yaitu reaksi fisi (pembelahan) dan fusi (penggabungan). Reaksi fisi terjadi ketika elemen dengan nomor atom besar mengalami pembelahan inti atom dikarenakan berinteraksi dengan neutron. Reaksi fisi dapat berjalan secara berkelanjutan bila terdapat cukup neutron dalam teras reaktor untuk berinteraksi dengan inti atom (</w:t>
-      </w:r>
-      <w:r>
-        <w:rPr>
-          <w:rFonts w:cs="Times New Roman"/>
-          <w:vertAlign w:val="superscript"/>
-          <w:lang w:val="id-ID"/>
-        </w:rPr>
-        <w:t>235</w:t>
-      </w:r>
-      <w:r>
-        <w:rPr>
-          <w:rFonts w:cs="Times New Roman"/>
-          <w:lang w:val="id-ID"/>
-        </w:rPr>
-        <w:t>U). Energi yang dihasilkan dari reaksi fisi berada pada rentang MeV, jauh lebih besar daripada energi hasil reaksi pembakaran bahan bakar fosil yang berada pada rentang eV. Meskipun memiliki kepadatan energi yang lebih tinggi, reaksi fisi nuklir menghasilkan limbah radioaktif yang memerlukan waktu ribuan tahun untuk meluruh secara alami. Bila limbah ini terlepas ke lingkungan, akan membawa efek buruk bagi manusia seperti peningkatan potensi kanker tiroid, pencemaran air tanah, dan berkurangnya tempat tinggal akibat kontaminasi limbah radioaktif.</w:t>
-      </w:r>
-    </w:p>
-    <w:p>
-      <w:pPr>
-        <w:snapToGrid w:val="0"/>
-        <w:spacing w:line="360" w:lineRule="auto"/>
-        <w:jc w:val="both"/>
-        <w:rPr>
-          <w:rFonts w:cs="Times New Roman"/>
-          <w:b/>
-          <w:bCs/>
-          <w:lang w:val="de-DE"/>
-        </w:rPr>
-      </w:pPr>
-      <w:r>
-        <w:rPr>
-          <w:rFonts w:cs="Times New Roman"/>
-          <w:b/>
-          <w:bCs/>
-          <w:lang w:val="de-DE"/>
-        </w:rPr>
-        <w:t>Teknologi Reaktor Fusi Nuklir</w:t>
-      </w:r>
-    </w:p>
-    <w:p>
-      <w:pPr>
-        <w:snapToGrid w:val="0"/>
-        <w:spacing w:line="360" w:lineRule="auto"/>
-        <w:jc w:val="both"/>
-        <w:rPr>
-          <w:rFonts w:cs="Times New Roman"/>
-          <w:lang w:val="de-DE"/>
-        </w:rPr>
-      </w:pPr>
-      <w:r>
-        <w:rPr>
-          <w:rFonts w:cs="Times New Roman"/>
-          <w:b/>
-          <w:bCs/>
-          <w:lang w:val="de-DE"/>
-        </w:rPr>
-        <w:tab/>
-      </w:r>
-      <w:r>
-        <w:rPr>
-          <w:rFonts w:cs="Times New Roman"/>
-          <w:lang w:val="de-DE"/>
-        </w:rPr>
-        <w:t>Penjelasan Reaksi Fusi</w:t>
-      </w:r>
-    </w:p>
-    <w:p>
-      <w:pPr>
-        <w:snapToGrid w:val="0"/>
-        <w:spacing w:line="360" w:lineRule="auto"/>
-        <w:jc w:val="both"/>
-        <w:rPr>
-          <w:rFonts w:cs="Times New Roman"/>
-          <w:lang w:val="id-ID"/>
-        </w:rPr>
-      </w:pPr>
-      <w:r>
-        <w:rPr>
-          <w:rFonts w:cs="Times New Roman"/>
-          <w:lang w:val="de-DE"/>
-        </w:rPr>
-        <w:tab/>
-      </w:r>
-      <w:r>
-        <w:rPr>
-          <w:rFonts w:cs="Times New Roman"/>
-          <w:lang w:val="id-ID"/>
-        </w:rPr>
-        <w:t xml:space="preserve">Reaksi fusi nuklir secara alami terjadi di bintang – bintang untuk menghasilkan energi dan material – material yang ada di alam semesta. Reaksi fusi terjadi ketika dua buah atom ringan seperti isotop hidrogen bergabung menjadi satu atom yang lebih berat dan melepaskan beberapa energi. Energi yang dihasilkan berada pada rentang MeV dan limbah yang dihasilkan memiliki waktu paruh yang jauh lebih pendek daripada limbah reaksi fisi. Secara alamiah, dibutuhkan suhu dan </w:t>
+      </w:r>
+      <w:r>
+        <w:rPr>
+          <w:rFonts w:cs="Times New Roman"/>
+          <w:lang w:val="id-ID"/>
+        </w:rPr>
+        <w:t xml:space="preserve">Reaksi fusi nuklir secara alami terjadi di bintang – bintang untuk menghasilkan energi dan material – material yang ada di alam semesta. Reaksi fusi terjadi ketika dua buah atom ringan seperti isotop hidrogen bergabung menjadi satu atom yang lebih berat dan melepaskan beberapa energi. Energi yang dihasilkan berada pada rentang MeV dan limbah yang dihasilkan memiliki waktu paruh yang jauh lebih pendek daripada limbah reaksi fisi. Secara alamiah, dibutuhkan suhu dan tekanan yang masif untuk memastikan reaksi fusi berjalan secara berkelanjutan. </w:t>
       </w:r>
       <w:r>
         <w:rPr>
@@ -1697,7 +4161,7 @@
           <w:lang w:val="id-ID"/>
         </w:rPr>
         <w:lastRenderedPageBreak/>
-        <w:t>tekanan yang masif untuk memastikan reaksi fusi berjalan secara berkelanjutan. Untuk menerapkan reaksi fusi di bumi diperlukan sebuah perangkat yang mampu menghasilkan suhu dan temperatur yang mampu menopang reaksi fusi. Saat ini terdapat dua jenis reaktor fusi yang tengah dikembangkan. Jenis pertama adalah pengungkung magnetik yang menggunakan medan magnet sangat kuat untuk mengungkung plasma dalam suatu wadah. Jenis kedua adalah pengungkung inersia yang menggunakan laser untuk memanaskan dan mengompresi bahan bakar fusi hingga terjadi reaksi fusi.</w:t>
+        <w:t>Untuk menerapkan reaksi fusi di bumi diperlukan sebuah perangkat yang mampu menghasilkan suhu dan temperatur yang mampu menopang reaksi fusi. Saat ini terdapat dua jenis reaktor fusi yang tengah dikembangkan. Jenis pertama adalah pengungkung magnetik yang menggunakan medan magnet sangat kuat untuk mengungkung plasma dalam suatu wadah. Jenis kedua adalah pengungkung inersia yang menggunakan laser untuk memanaskan dan mengompresi bahan bakar fusi hingga terjadi reaksi fusi.</w:t>
       </w:r>
     </w:p>
     <w:p>
@@ -1765,34 +4229,47 @@
         </w:rPr>
       </w:pPr>
       <w:r>
+        <w:rPr>
+          <w:lang w:val="id-ID"/>
+        </w:rPr>
         <w:t xml:space="preserve">Gambar </w:t>
       </w:r>
       <w:r>
+        <w:rPr>
+          <w:lang w:val="id-ID"/>
+        </w:rPr>
         <w:fldChar w:fldCharType="begin"/>
       </w:r>
       <w:r>
+        <w:rPr>
+          <w:lang w:val="id-ID"/>
+        </w:rPr>
         <w:instrText xml:space="preserve"> SEQ Gambar \* ARABIC </w:instrText>
       </w:r>
       <w:r>
+        <w:rPr>
+          <w:lang w:val="id-ID"/>
+        </w:rPr>
         <w:fldChar w:fldCharType="separate"/>
       </w:r>
       <w:r>
         <w:rPr>
           <w:noProof/>
+          <w:lang w:val="id-ID"/>
         </w:rPr>
         <w:t>1</w:t>
       </w:r>
       <w:r>
+        <w:rPr>
+          <w:lang w:val="id-ID"/>
+        </w:rPr>
         <w:fldChar w:fldCharType="end"/>
       </w:r>
       <w:r>
-        <w:t xml:space="preserve"> Tampang Lintang dari berbagai reaksi fusi nuklir</w:t>
-      </w:r>
-      <w:r>
-        <w:rPr>
-          <w:lang w:val="id-ID"/>
-        </w:rPr>
-        <w:t xml:space="preserve"> </w:t>
+        <w:rPr>
+          <w:lang w:val="id-ID"/>
+        </w:rPr>
+        <w:t xml:space="preserve"> Tampang Lintang dari berbagai reaksi fusi nuklir </w:t>
       </w:r>
       <w:r>
         <w:rPr>
@@ -1804,7 +4281,7 @@
         <w:rPr>
           <w:lang w:val="id-ID"/>
         </w:rPr>
-        <w:instrText>ADDIN CSL_CITATION {"citationItems":[{"id":"ITEM-1","itemData":{"DOI":"10.1007/978-4-431-56460-7","ISBN":"9784431564607","abstract":"This book focuses on tritium as a fuel for fusion reactors and a next-generation energy source. Following an introduction of tritium as a hydrogen radioisotope, important issues involved in establishing safe and economical tritium fuel cycles including breeding for a fusion reactor are summarized; these include the handling of large amounts of tritium: confinement, leakage, contamination, permeation, regulation and tritium accountancy, and impacts on surrounding areas. Targeting and encouraging the students and technicians who will design and operate fusion reactors in the near future, this book offers a valuable resource on tritium science and technology.","author":[{"dropping-particle":"","family":"Tanabe","given":"Tetsuo","non-dropping-particle":"","parse-names":false,"suffix":""}],"container-title":"Tritium: Fuel of Fusion Reactors","id":"ITEM-1","issued":{"date-parts":[["2016"]]},"number-of-pages":"1-365","title":"Tritium: Fuel of fusion reactors","type":"book"},"uris":["http://www.mendeley.com/documents/?uuid=16430792-74d6-478b-93b4-fa88335f1234"]}],"mendeley":{"formattedCitation":"[7]","plainTextFormattedCitation":"[7]","previouslyFormattedCitation":"[7]"},"properties":{"noteIndex":0},"schema":"https://github.com/citation-style-language/schema/raw/master/csl-citation.json"}</w:instrText>
+        <w:instrText>ADDIN CSL_CITATION {"citationItems":[{"id":"ITEM-1","itemData":{"DOI":"10.1007/978-4-431-56460-7","ISBN":"9784431564607","abstract":"This book focuses on tritium as a fuel for fusion reactors and a next-generation energy source. Following an introduction of tritium as a hydrogen radioisotope, important issues involved in establishing safe and economical tritium fuel cycles including breeding for a fusion reactor are summarized; these include the handling of large amounts of tritium: confinement, leakage, contamination, permeation, regulation and tritium accountancy, and impacts on surrounding areas. Targeting and encouraging the students and technicians who will design and operate fusion reactors in the near future, this book offers a valuable resource on tritium science and technology.","author":[{"dropping-particle":"","family":"Tanabe","given":"Tetsuo","non-dropping-particle":"","parse-names":false,"suffix":""}],"container-title":"Tritium: Fuel of Fusion Reactors","id":"ITEM-1","issued":{"date-parts":[["2016"]]},"number-of-pages":"1-365","title":"Tritium: Fuel of fusion reactors","type":"book"},"uris":["http://www.mendeley.com/documents/?uuid=16430792-74d6-478b-93b4-fa88335f1234"]}],"mendeley":{"formattedCitation":"[10]","plainTextFormattedCitation":"[10]","previouslyFormattedCitation":"[9]"},"properties":{"noteIndex":0},"schema":"https://github.com/citation-style-language/schema/raw/master/csl-citation.json"}</w:instrText>
       </w:r>
       <w:r>
         <w:rPr>
@@ -1814,10 +4291,11 @@
       </w:r>
       <w:r>
         <w:rPr>
+          <w:i w:val="0"/>
           <w:noProof/>
           <w:lang w:val="id-ID"/>
         </w:rPr>
-        <w:t>[7]</w:t>
+        <w:t>[10]</w:t>
       </w:r>
       <w:r>
         <w:rPr>
@@ -1877,7 +4355,7 @@
           <w:rFonts w:cs="Times New Roman"/>
           <w:lang w:val="id-ID"/>
         </w:rPr>
-        <w:instrText>ADDIN CSL_CITATION {"citationItems":[{"id":"ITEM-1","itemData":{"DOI":"https://doi.org/10.1007/978-3-030-42913-3","ISBN":"9783030429126","ISSN":"18674941","abstract":"General Overview—The ITER project, established by an international agreement among seven Members (China, the European Union, India, Japan, Korea, the Russian Federation and the United States of America), is a critical step in the development of fusion energy: its role is to confirm the feasibility of exploiting magnetic confinement fusion for the production of energy for peaceful purposes by providing an integrated demonstration of the physics and technology required for a fusion power plant.","author":[{"dropping-particle":"","family":"Orlandi","given":"Sergio","non-dropping-particle":"","parse-names":false,"suffix":""}],"container-title":"Springer Proceedings in Physics","editor":[{"dropping-particle":"","family":"Maiani","given":"Luciano","non-dropping-particle":"","parse-names":false,"suffix":""},{"dropping-particle":"","family":"Jeanloz","given":"Raymond","non-dropping-particle":"","parse-names":false,"suffix":""},{"dropping-particle":"","family":"Lowenthal","given":"Micah","non-dropping-particle":"","parse-names":false,"suffix":""},{"dropping-particle":"","family":"Plastino","given":"Wolfango","non-dropping-particle":"","parse-names":false,"suffix":""}],"id":"ITEM-1","issued":{"date-parts":[["2020"]]},"page":"169-191","publisher":"Springer","title":"ITER Project: International Cooperation and Energy Investment","type":"paper-conference","volume":"243"},"uris":["http://www.mendeley.com/documents/?uuid=3e005bd2-c93e-43e7-bc9d-c7024c84e84a"]}],"mendeley":{"formattedCitation":"[8]","plainTextFormattedCitation":"[8]"},"properties":{"noteIndex":0},"schema":"https://github.com/citation-style-language/schema/raw/master/csl-citation.json"}</w:instrText>
+        <w:instrText>ADDIN CSL_CITATION {"citationItems":[{"id":"ITEM-1","itemData":{"DOI":"https://doi.org/10.1007/978-3-030-42913-3","ISBN":"9783030429126","ISSN":"18674941","abstract":"General Overview—The ITER project, established by an international agreement among seven Members (China, the European Union, India, Japan, Korea, the Russian Federation and the United States of America), is a critical step in the development of fusion energy: its role is to confirm the feasibility of exploiting magnetic confinement fusion for the production of energy for peaceful purposes by providing an integrated demonstration of the physics and technology required for a fusion power plant.","author":[{"dropping-particle":"","family":"Orlandi","given":"Sergio","non-dropping-particle":"","parse-names":false,"suffix":""}],"container-title":"Springer Proceedings in Physics","editor":[{"dropping-particle":"","family":"Maiani","given":"Luciano","non-dropping-particle":"","parse-names":false,"suffix":""},{"dropping-particle":"","family":"Jeanloz","given":"Raymond","non-dropping-particle":"","parse-names":false,"suffix":""},{"dropping-particle":"","family":"Lowenthal","given":"Micah","non-dropping-particle":"","parse-names":false,"suffix":""},{"dropping-particle":"","family":"Plastino","given":"Wolfango","non-dropping-particle":"","parse-names":false,"suffix":""}],"id":"ITEM-1","issued":{"date-parts":[["2020"]]},"page":"169-191","publisher":"Springer","title":"ITER Project: International Cooperation and Energy Investment","type":"paper-conference","volume":"243"},"uris":["http://www.mendeley.com/documents/?uuid=3e005bd2-c93e-43e7-bc9d-c7024c84e84a"]}],"mendeley":{"formattedCitation":"[11]","plainTextFormattedCitation":"[11]","previouslyFormattedCitation":"[10]"},"properties":{"noteIndex":0},"schema":"https://github.com/citation-style-language/schema/raw/master/csl-citation.json"}</w:instrText>
       </w:r>
       <w:r>
         <w:rPr>
@@ -1892,7 +4370,7 @@
           <w:noProof/>
           <w:lang w:val="id-ID"/>
         </w:rPr>
-        <w:t>[8]</w:t>
+        <w:t>[11]</w:t>
       </w:r>
       <w:r>
         <w:rPr>
@@ -1939,7 +4417,7 @@
           <w:rFonts w:cs="Times New Roman"/>
           <w:lang w:val="id-ID"/>
         </w:rPr>
-        <w:t xml:space="preserve"> bila dilihat dari tampang lintang dan temperaturnya terdapat suatu tantangan </w:t>
+        <w:t xml:space="preserve"> bila dilihat dari tampang lintang dan temperaturnya terdapat suatu tantangan lainnya yang bersifat universal untuk seluruh jenis pembangkit energi yaitu </w:t>
       </w:r>
       <w:r>
         <w:rPr>
@@ -1947,7 +4425,7 @@
           <w:lang w:val="id-ID"/>
         </w:rPr>
         <w:lastRenderedPageBreak/>
-        <w:t>lainnya yang bersifat universal untuk seluruh jenis pembangkit energi yaitu ketersediaan sumber daya. Reaksi D</w:t>
+        <w:t>ketersediaan sumber daya. Reaksi D</w:t>
       </w:r>
       <w:r>
         <w:rPr>
@@ -2024,7 +4502,7 @@
           <w:rFonts w:cs="Times New Roman"/>
           <w:lang w:val="id-ID"/>
         </w:rPr>
-        <w:instrText>ADDIN CSL_CITATION {"citationItems":[{"id":"ITEM-1","itemData":{"DOI":"10.1007/978-4-431-56460-7","ISBN":"9784431564607","abstract":"This book focuses on tritium as a fuel for fusion reactors and a next-generation energy source. Following an introduction of tritium as a hydrogen radioisotope, important issues involved in establishing safe and economical tritium fuel cycles including breeding for a fusion reactor are summarized; these include the handling of large amounts of tritium: confinement, leakage, contamination, permeation, regulation and tritium accountancy, and impacts on surrounding areas. Targeting and encouraging the students and technicians who will design and operate fusion reactors in the near future, this book offers a valuable resource on tritium science and technology.","author":[{"dropping-particle":"","family":"Tanabe","given":"Tetsuo","non-dropping-particle":"","parse-names":false,"suffix":""}],"container-title":"Tritium: Fuel of Fusion Reactors","id":"ITEM-1","issued":{"date-parts":[["2016"]]},"number-of-pages":"1-365","title":"Tritium: Fuel of fusion reactors","type":"book"},"uris":["http://www.mendeley.com/documents/?uuid=16430792-74d6-478b-93b4-fa88335f1234"]}],"mendeley":{"formattedCitation":"[7]","plainTextFormattedCitation":"[7]","previouslyFormattedCitation":"[7]"},"properties":{"noteIndex":0},"schema":"https://github.com/citation-style-language/schema/raw/master/csl-citation.json"}</w:instrText>
+        <w:instrText>ADDIN CSL_CITATION {"citationItems":[{"id":"ITEM-1","itemData":{"DOI":"10.1007/978-4-431-56460-7","ISBN":"9784431564607","abstract":"This book focuses on tritium as a fuel for fusion reactors and a next-generation energy source. Following an introduction of tritium as a hydrogen radioisotope, important issues involved in establishing safe and economical tritium fuel cycles including breeding for a fusion reactor are summarized; these include the handling of large amounts of tritium: confinement, leakage, contamination, permeation, regulation and tritium accountancy, and impacts on surrounding areas. Targeting and encouraging the students and technicians who will design and operate fusion reactors in the near future, this book offers a valuable resource on tritium science and technology.","author":[{"dropping-particle":"","family":"Tanabe","given":"Tetsuo","non-dropping-particle":"","parse-names":false,"suffix":""}],"container-title":"Tritium: Fuel of Fusion Reactors","id":"ITEM-1","issued":{"date-parts":[["2016"]]},"number-of-pages":"1-365","title":"Tritium: Fuel of fusion reactors","type":"book"},"uris":["http://www.mendeley.com/documents/?uuid=16430792-74d6-478b-93b4-fa88335f1234"]}],"mendeley":{"formattedCitation":"[10]","plainTextFormattedCitation":"[10]","previouslyFormattedCitation":"[9]"},"properties":{"noteIndex":0},"schema":"https://github.com/citation-style-language/schema/raw/master/csl-citation.json"}</w:instrText>
       </w:r>
       <w:r>
         <w:rPr>
@@ -2039,7 +4517,7 @@
           <w:noProof/>
           <w:lang w:val="id-ID"/>
         </w:rPr>
-        <w:t>[7]</w:t>
+        <w:t>[10]</w:t>
       </w:r>
       <w:r>
         <w:rPr>
@@ -2096,18 +4574,6 @@
         </w:rPr>
         <w:t>Manfaat pembelajaran mesin untuk perkembangan ilmu nuklir</w:t>
       </w:r>
-    </w:p>
-    <w:p>
-      <w:pPr>
-        <w:snapToGrid w:val="0"/>
-        <w:spacing w:line="360" w:lineRule="auto"/>
-        <w:ind w:firstLine="720"/>
-        <w:jc w:val="both"/>
-        <w:rPr>
-          <w:rFonts w:cs="Times New Roman"/>
-          <w:lang w:val="id-ID"/>
-        </w:rPr>
-      </w:pPr>
     </w:p>
     <w:p>
       <w:pPr>
@@ -2195,8 +4661,16 @@
         <w:rPr>
           <w:lang w:val="id-ID"/>
         </w:rPr>
-        <w:t xml:space="preserve"> blanket</w:t>
-      </w:r>
+        <w:t xml:space="preserve"> </w:t>
+      </w:r>
+      <w:proofErr w:type="spellStart"/>
+      <w:r>
+        <w:rPr>
+          <w:lang w:val="id-ID"/>
+        </w:rPr>
+        <w:t>blanket</w:t>
+      </w:r>
+      <w:proofErr w:type="spellEnd"/>
       <w:r>
         <w:rPr>
           <w:lang w:val="id-ID"/>
@@ -2327,17 +4801,6 @@
     </w:p>
     <w:p>
       <w:pPr>
-        <w:snapToGrid w:val="0"/>
-        <w:spacing w:line="360" w:lineRule="auto"/>
-        <w:jc w:val="both"/>
-        <w:rPr>
-          <w:rFonts w:cs="Times New Roman"/>
-          <w:lang w:val="id-ID"/>
-        </w:rPr>
-      </w:pPr>
-    </w:p>
-    <w:p>
-      <w:pPr>
         <w:pStyle w:val="Heading2"/>
         <w:spacing w:line="360" w:lineRule="auto"/>
         <w:rPr>
@@ -2361,12 +4824,14 @@
         <w:jc w:val="both"/>
         <w:rPr>
           <w:rFonts w:cs="Times New Roman"/>
-          <w:lang w:val="id-ID"/>
-        </w:rPr>
-      </w:pPr>
-      <w:r>
-        <w:rPr>
-          <w:rFonts w:cs="Times New Roman"/>
+          <w:szCs w:val="24"/>
+          <w:lang w:val="id-ID"/>
+        </w:rPr>
+      </w:pPr>
+      <w:r>
+        <w:rPr>
+          <w:rFonts w:cs="Times New Roman"/>
+          <w:szCs w:val="24"/>
           <w:lang w:val="id-ID"/>
         </w:rPr>
         <w:t>Adapun batasan masalah dari Tugas Akhi</w:t>
@@ -2374,6 +4839,7 @@
       <w:r>
         <w:rPr>
           <w:rFonts w:cs="Times New Roman"/>
+          <w:szCs w:val="24"/>
           <w:lang w:val="id-ID"/>
         </w:rPr>
         <w:t>r</w:t>
@@ -2381,6 +4847,7 @@
       <w:r>
         <w:rPr>
           <w:rFonts w:cs="Times New Roman"/>
+          <w:szCs w:val="24"/>
           <w:lang w:val="id-ID"/>
         </w:rPr>
         <w:t xml:space="preserve"> ini adalah : </w:t>
@@ -2396,46 +4863,33 @@
         <w:spacing w:after="164" w:line="360" w:lineRule="auto"/>
         <w:ind w:left="426"/>
         <w:jc w:val="both"/>
-        <w:rPr>
-          <w:sz w:val="22"/>
-          <w:szCs w:val="22"/>
-        </w:rPr>
-      </w:pPr>
-      <w:r>
-        <w:rPr>
-          <w:sz w:val="22"/>
-          <w:szCs w:val="22"/>
-        </w:rPr>
+      </w:pPr>
+      <w:r>
         <w:t xml:space="preserve">Pemodelan reaktor fusi nuklir berdasarkan ITER dengan bentuk plasma </w:t>
       </w:r>
+      <w:proofErr w:type="spellStart"/>
       <w:r>
         <w:rPr>
           <w:i/>
           <w:iCs/>
-          <w:sz w:val="22"/>
-          <w:szCs w:val="22"/>
-        </w:rPr>
-        <w:t xml:space="preserve">Single-Null </w:t>
-      </w:r>
-      <w:r>
-        <w:rPr>
-          <w:sz w:val="22"/>
-          <w:szCs w:val="22"/>
-        </w:rPr>
+        </w:rPr>
+        <w:t>Single-Null</w:t>
+      </w:r>
+      <w:proofErr w:type="spellEnd"/>
+      <w:r>
+        <w:rPr>
+          <w:i/>
+          <w:iCs/>
+        </w:rPr>
+        <w:t xml:space="preserve"> </w:t>
+      </w:r>
+      <w:r>
         <w:t>yang telah disederhanakan</w:t>
       </w:r>
       <w:r>
-        <w:rPr>
-          <w:sz w:val="22"/>
-          <w:szCs w:val="22"/>
-        </w:rPr>
         <w:t xml:space="preserve"> tanpa sistem magnet</w:t>
       </w:r>
       <w:r>
-        <w:rPr>
-          <w:sz w:val="22"/>
-          <w:szCs w:val="22"/>
-        </w:rPr>
         <w:t>.</w:t>
       </w:r>
     </w:p>
@@ -2449,32 +4903,18 @@
         <w:spacing w:after="164" w:line="360" w:lineRule="auto"/>
         <w:ind w:left="426"/>
         <w:jc w:val="both"/>
-        <w:rPr>
-          <w:sz w:val="22"/>
-          <w:szCs w:val="22"/>
-        </w:rPr>
-      </w:pPr>
-      <w:r>
-        <w:rPr>
-          <w:sz w:val="22"/>
-          <w:szCs w:val="22"/>
-        </w:rPr>
+      </w:pPr>
+      <w:r>
         <w:t>Tritium</w:t>
       </w:r>
       <w:r>
         <w:rPr>
           <w:i/>
           <w:iCs/>
-          <w:sz w:val="22"/>
-          <w:szCs w:val="22"/>
-        </w:rPr>
-        <w:t xml:space="preserve"> </w:t>
-      </w:r>
-      <w:r>
-        <w:rPr>
-          <w:sz w:val="22"/>
-          <w:szCs w:val="22"/>
-        </w:rPr>
+        </w:rPr>
+        <w:t xml:space="preserve"> </w:t>
+      </w:r>
+      <w:r>
         <w:t>yang bocor diabaikan dalam penelitian ini.</w:t>
       </w:r>
     </w:p>
@@ -2488,31 +4928,31 @@
         <w:spacing w:after="164" w:line="360" w:lineRule="auto"/>
         <w:ind w:left="426"/>
         <w:jc w:val="both"/>
-        <w:rPr>
-          <w:sz w:val="22"/>
-          <w:szCs w:val="22"/>
-        </w:rPr>
-      </w:pPr>
-      <w:r>
-        <w:rPr>
-          <w:sz w:val="22"/>
-          <w:szCs w:val="22"/>
-        </w:rPr>
+      </w:pPr>
+      <w:r>
         <w:t>Pemodelan dilakukan menggunakan program OpenMC</w:t>
       </w:r>
       <w:r>
         <w:rPr>
-          <w:sz w:val="22"/>
-          <w:szCs w:val="22"/>
           <w:lang w:val="en-US"/>
         </w:rPr>
-        <w:t xml:space="preserve"> versi 0.13.0dev</w:t>
-      </w:r>
-      <w:r>
-        <w:rPr>
-          <w:sz w:val="22"/>
-          <w:szCs w:val="22"/>
-        </w:rPr>
+        <w:t xml:space="preserve"> </w:t>
+      </w:r>
+      <w:proofErr w:type="spellStart"/>
+      <w:r>
+        <w:rPr>
+          <w:lang w:val="en-US"/>
+        </w:rPr>
+        <w:t>versi</w:t>
+      </w:r>
+      <w:proofErr w:type="spellEnd"/>
+      <w:r>
+        <w:rPr>
+          <w:lang w:val="en-US"/>
+        </w:rPr>
+        <w:t xml:space="preserve"> 0.13.0dev</w:t>
+      </w:r>
+      <w:r>
         <w:t>.</w:t>
       </w:r>
     </w:p>
@@ -2526,46 +4966,31 @@
         <w:spacing w:after="164" w:line="360" w:lineRule="auto"/>
         <w:ind w:left="426"/>
         <w:jc w:val="both"/>
-        <w:rPr>
-          <w:sz w:val="22"/>
-          <w:szCs w:val="22"/>
-        </w:rPr>
-      </w:pPr>
-      <w:r>
-        <w:rPr>
-          <w:sz w:val="22"/>
-          <w:szCs w:val="22"/>
-        </w:rPr>
-        <w:t>Pembuatan model geometri menggunakan paket python Paramak</w:t>
-      </w:r>
-      <w:r>
-        <w:rPr>
-          <w:sz w:val="22"/>
-          <w:szCs w:val="22"/>
+      </w:pPr>
+      <w:r>
+        <w:t xml:space="preserve">Pembuatan model geometri menggunakan paket python </w:t>
+      </w:r>
+      <w:proofErr w:type="spellStart"/>
+      <w:r>
+        <w:t>Paramak</w:t>
+      </w:r>
+      <w:proofErr w:type="spellEnd"/>
+      <w:r>
+        <w:rPr>
           <w:lang w:val="en-US"/>
         </w:rPr>
         <w:t xml:space="preserve"> </w:t>
       </w:r>
       <w:r>
-        <w:rPr>
-          <w:sz w:val="22"/>
-          <w:szCs w:val="22"/>
-        </w:rPr>
         <w:t xml:space="preserve">versi </w:t>
       </w:r>
       <w:r>
         <w:rPr>
-          <w:sz w:val="22"/>
-          <w:szCs w:val="22"/>
           <w:lang w:val="en-US"/>
         </w:rPr>
         <w:t>0.2.10</w:t>
       </w:r>
       <w:r>
-        <w:rPr>
-          <w:sz w:val="22"/>
-          <w:szCs w:val="22"/>
-        </w:rPr>
         <w:t>.</w:t>
       </w:r>
     </w:p>
@@ -2579,54 +5004,37 @@
         <w:spacing w:after="164" w:line="360" w:lineRule="auto"/>
         <w:ind w:left="426"/>
         <w:jc w:val="both"/>
-        <w:rPr>
-          <w:sz w:val="22"/>
-          <w:szCs w:val="22"/>
-        </w:rPr>
-      </w:pPr>
-      <w:r>
-        <w:rPr>
-          <w:sz w:val="22"/>
-          <w:szCs w:val="22"/>
-        </w:rPr>
+      </w:pPr>
+      <w:r>
         <w:t xml:space="preserve">Pembuatan material menggunakan paket python </w:t>
       </w:r>
+      <w:proofErr w:type="spellStart"/>
       <w:r>
         <w:rPr>
           <w:i/>
           <w:iCs/>
-          <w:sz w:val="22"/>
-          <w:szCs w:val="22"/>
-        </w:rPr>
-        <w:t>neutronics-material-maker</w:t>
-      </w:r>
-      <w:r>
-        <w:rPr>
-          <w:sz w:val="22"/>
-          <w:szCs w:val="22"/>
-        </w:rPr>
-        <w:t xml:space="preserve"> </w:t>
-      </w:r>
-      <w:r>
-        <w:rPr>
-          <w:sz w:val="22"/>
-          <w:szCs w:val="22"/>
-        </w:rPr>
-        <w:t xml:space="preserve">versi </w:t>
-      </w:r>
-      <w:r>
-        <w:rPr>
-          <w:sz w:val="22"/>
-          <w:szCs w:val="22"/>
-        </w:rPr>
-        <w:t>0.3.7</w:t>
-      </w:r>
-      <w:r>
-        <w:rPr>
-          <w:sz w:val="22"/>
-          <w:szCs w:val="22"/>
-        </w:rPr>
-        <w:t>.</w:t>
+        </w:rPr>
+        <w:t>neutronics</w:t>
+      </w:r>
+      <w:proofErr w:type="spellEnd"/>
+      <w:r>
+        <w:rPr>
+          <w:i/>
+          <w:iCs/>
+        </w:rPr>
+        <w:t>-material-</w:t>
+      </w:r>
+      <w:proofErr w:type="spellStart"/>
+      <w:r>
+        <w:rPr>
+          <w:i/>
+          <w:iCs/>
+        </w:rPr>
+        <w:t>maker</w:t>
+      </w:r>
+      <w:proofErr w:type="spellEnd"/>
+      <w:r>
+        <w:t xml:space="preserve"> versi 0.3.7.</w:t>
       </w:r>
     </w:p>
     <w:p>
@@ -2639,47 +5047,24 @@
         <w:spacing w:after="164" w:line="360" w:lineRule="auto"/>
         <w:ind w:left="426"/>
         <w:jc w:val="both"/>
-        <w:rPr>
-          <w:sz w:val="22"/>
-          <w:szCs w:val="22"/>
-        </w:rPr>
-      </w:pPr>
-      <w:r>
-        <w:rPr>
-          <w:sz w:val="22"/>
-          <w:szCs w:val="22"/>
-        </w:rPr>
-        <w:t>Analisis data dilakukan menggunakan pustaka dan paket python XGBoost</w:t>
-      </w:r>
-      <w:r>
-        <w:rPr>
-          <w:sz w:val="22"/>
-          <w:szCs w:val="22"/>
-        </w:rPr>
+      </w:pPr>
+      <w:r>
+        <w:t xml:space="preserve">Analisis data dilakukan menggunakan pustaka dan paket python </w:t>
+      </w:r>
+      <w:proofErr w:type="spellStart"/>
+      <w:r>
+        <w:t>XGBoost</w:t>
+      </w:r>
+      <w:proofErr w:type="spellEnd"/>
+      <w:r>
         <w:t xml:space="preserve"> versi 1.4.2</w:t>
       </w:r>
       <w:r>
-        <w:rPr>
-          <w:sz w:val="22"/>
-          <w:szCs w:val="22"/>
-        </w:rPr>
         <w:t>.</w:t>
       </w:r>
     </w:p>
     <w:p>
       <w:pPr>
-        <w:pStyle w:val="Default"/>
-        <w:spacing w:after="164" w:line="360" w:lineRule="auto"/>
-        <w:ind w:left="66"/>
-        <w:jc w:val="both"/>
-        <w:rPr>
-          <w:sz w:val="22"/>
-          <w:szCs w:val="22"/>
-        </w:rPr>
-      </w:pPr>
-    </w:p>
-    <w:p>
-      <w:pPr>
         <w:pStyle w:val="Heading2"/>
         <w:spacing w:line="360" w:lineRule="auto"/>
         <w:rPr>
@@ -2693,6 +5078,7 @@
           <w:rFonts w:cs="Times New Roman"/>
           <w:lang w:val="id-ID" w:eastAsia="id-ID"/>
         </w:rPr>
+        <w:lastRenderedPageBreak/>
         <w:t>I.4 Tujuan Penelitian</w:t>
       </w:r>
       <w:bookmarkEnd w:id="3"/>
@@ -2755,7 +5141,21 @@
         <w:rPr>
           <w:lang w:val="id-ID"/>
         </w:rPr>
-        <w:t xml:space="preserve">fluida blanket pembiak </w:t>
+        <w:t xml:space="preserve">fluida </w:t>
+      </w:r>
+      <w:proofErr w:type="spellStart"/>
+      <w:r>
+        <w:rPr>
+          <w:lang w:val="id-ID"/>
+        </w:rPr>
+        <w:t>blanket</w:t>
+      </w:r>
+      <w:proofErr w:type="spellEnd"/>
+      <w:r>
+        <w:rPr>
+          <w:lang w:val="id-ID"/>
+        </w:rPr>
+        <w:t xml:space="preserve"> pembiak </w:t>
       </w:r>
       <w:r>
         <w:rPr>
@@ -2869,16 +5269,6 @@
     </w:p>
     <w:p>
       <w:pPr>
-        <w:spacing w:line="360" w:lineRule="auto"/>
-        <w:jc w:val="both"/>
-        <w:rPr>
-          <w:rFonts w:cs="Times New Roman"/>
-          <w:lang w:val="id-ID" w:eastAsia="id-ID"/>
-        </w:rPr>
-      </w:pPr>
-    </w:p>
-    <w:p>
-      <w:pPr>
         <w:pStyle w:val="Heading2"/>
         <w:spacing w:line="360" w:lineRule="auto"/>
         <w:rPr>
@@ -2996,28 +5386,543 @@
     </w:p>
     <w:p>
       <w:pPr>
-        <w:spacing w:after="160" w:line="259" w:lineRule="auto"/>
-        <w:rPr>
-          <w:rFonts w:cs="Times New Roman"/>
-        </w:rPr>
-      </w:pPr>
-      <w:r>
-        <w:rPr>
-          <w:rFonts w:cs="Times New Roman"/>
-        </w:rPr>
-        <w:br w:type="page"/>
-      </w:r>
-    </w:p>
-    <w:p/>
-    <w:p>
-      <w:pPr>
         <w:snapToGrid w:val="0"/>
         <w:spacing w:line="360" w:lineRule="auto"/>
-        <w:ind w:firstLine="720"/>
-        <w:rPr>
-          <w:rFonts w:cs="Times New Roman"/>
-        </w:rPr>
-      </w:pPr>
+        <w:jc w:val="both"/>
+        <w:rPr>
+          <w:rFonts w:cs="Times New Roman"/>
+        </w:rPr>
+      </w:pPr>
+    </w:p>
+    <w:p>
+      <w:pPr>
+        <w:widowControl w:val="0"/>
+        <w:autoSpaceDE w:val="0"/>
+        <w:autoSpaceDN w:val="0"/>
+        <w:adjustRightInd w:val="0"/>
+        <w:spacing w:line="360" w:lineRule="auto"/>
+        <w:ind w:left="640" w:hanging="640"/>
+        <w:rPr>
+          <w:rFonts w:cs="Times New Roman"/>
+          <w:noProof/>
+          <w:szCs w:val="24"/>
+        </w:rPr>
+      </w:pPr>
+      <w:r>
+        <w:rPr>
+          <w:rFonts w:cs="Times New Roman"/>
+        </w:rPr>
+        <w:fldChar w:fldCharType="begin" w:fldLock="1"/>
+      </w:r>
+      <w:r>
+        <w:rPr>
+          <w:rFonts w:cs="Times New Roman"/>
+        </w:rPr>
+        <w:instrText xml:space="preserve">ADDIN Mendeley Bibliography CSL_BIBLIOGRAPHY </w:instrText>
+      </w:r>
+      <w:r>
+        <w:rPr>
+          <w:rFonts w:cs="Times New Roman"/>
+        </w:rPr>
+        <w:fldChar w:fldCharType="separate"/>
+      </w:r>
+      <w:r>
+        <w:rPr>
+          <w:rFonts w:cs="Times New Roman"/>
+          <w:noProof/>
+          <w:szCs w:val="24"/>
+        </w:rPr>
+        <w:t>[1]</w:t>
+      </w:r>
+      <w:r>
+        <w:rPr>
+          <w:rFonts w:cs="Times New Roman"/>
+          <w:noProof/>
+          <w:szCs w:val="24"/>
+        </w:rPr>
+        <w:tab/>
+        <w:t xml:space="preserve">The World Bank Group, “Population growth (annual %) | Data,” </w:t>
+      </w:r>
+      <w:r>
+        <w:rPr>
+          <w:rFonts w:cs="Times New Roman"/>
+          <w:i/>
+          <w:iCs/>
+          <w:noProof/>
+          <w:szCs w:val="24"/>
+        </w:rPr>
+        <w:t>The World Bank Group</w:t>
+      </w:r>
+      <w:r>
+        <w:rPr>
+          <w:rFonts w:cs="Times New Roman"/>
+          <w:noProof/>
+          <w:szCs w:val="24"/>
+        </w:rPr>
+        <w:t>, 2019. https://data.worldbank.org/indicator/SP.POP.GROW (diakses Feb 12, 2021).</w:t>
+      </w:r>
+    </w:p>
+    <w:p>
+      <w:pPr>
+        <w:widowControl w:val="0"/>
+        <w:autoSpaceDE w:val="0"/>
+        <w:autoSpaceDN w:val="0"/>
+        <w:adjustRightInd w:val="0"/>
+        <w:spacing w:line="360" w:lineRule="auto"/>
+        <w:ind w:left="640" w:hanging="640"/>
+        <w:rPr>
+          <w:rFonts w:cs="Times New Roman"/>
+          <w:noProof/>
+          <w:szCs w:val="24"/>
+        </w:rPr>
+      </w:pPr>
+      <w:r>
+        <w:rPr>
+          <w:rFonts w:cs="Times New Roman"/>
+          <w:noProof/>
+          <w:szCs w:val="24"/>
+        </w:rPr>
+        <w:t>[2]</w:t>
+      </w:r>
+      <w:r>
+        <w:rPr>
+          <w:rFonts w:cs="Times New Roman"/>
+          <w:noProof/>
+          <w:szCs w:val="24"/>
+        </w:rPr>
+        <w:tab/>
+        <w:t xml:space="preserve">The World Bank, “Population, total,” </w:t>
+      </w:r>
+      <w:r>
+        <w:rPr>
+          <w:rFonts w:cs="Times New Roman"/>
+          <w:i/>
+          <w:iCs/>
+          <w:noProof/>
+          <w:szCs w:val="24"/>
+        </w:rPr>
+        <w:t>The World Bank</w:t>
+      </w:r>
+      <w:r>
+        <w:rPr>
+          <w:rFonts w:cs="Times New Roman"/>
+          <w:noProof/>
+          <w:szCs w:val="24"/>
+        </w:rPr>
+        <w:t>, 2019. https://data.worldbank.org/indicator/SP.POP.TOTL (diakses Feb 12, 2021).</w:t>
+      </w:r>
+    </w:p>
+    <w:p>
+      <w:pPr>
+        <w:widowControl w:val="0"/>
+        <w:autoSpaceDE w:val="0"/>
+        <w:autoSpaceDN w:val="0"/>
+        <w:adjustRightInd w:val="0"/>
+        <w:spacing w:line="360" w:lineRule="auto"/>
+        <w:ind w:left="640" w:hanging="640"/>
+        <w:rPr>
+          <w:rFonts w:cs="Times New Roman"/>
+          <w:noProof/>
+          <w:szCs w:val="24"/>
+        </w:rPr>
+      </w:pPr>
+      <w:r>
+        <w:rPr>
+          <w:rFonts w:cs="Times New Roman"/>
+          <w:noProof/>
+          <w:szCs w:val="24"/>
+        </w:rPr>
+        <w:t>[3]</w:t>
+      </w:r>
+      <w:r>
+        <w:rPr>
+          <w:rFonts w:cs="Times New Roman"/>
+          <w:noProof/>
+          <w:szCs w:val="24"/>
+        </w:rPr>
+        <w:tab/>
+        <w:t xml:space="preserve">H. Ritchie, “Energy Mix,” </w:t>
+      </w:r>
+      <w:r>
+        <w:rPr>
+          <w:rFonts w:cs="Times New Roman"/>
+          <w:i/>
+          <w:iCs/>
+          <w:noProof/>
+          <w:szCs w:val="24"/>
+        </w:rPr>
+        <w:t>Our World in Data</w:t>
+      </w:r>
+      <w:r>
+        <w:rPr>
+          <w:rFonts w:cs="Times New Roman"/>
+          <w:noProof/>
+          <w:szCs w:val="24"/>
+        </w:rPr>
+        <w:t>, 2020. https://ourworldindata.org/energy-mix (diakses Feb 12, 2021).</w:t>
+      </w:r>
+    </w:p>
+    <w:p>
+      <w:pPr>
+        <w:widowControl w:val="0"/>
+        <w:autoSpaceDE w:val="0"/>
+        <w:autoSpaceDN w:val="0"/>
+        <w:adjustRightInd w:val="0"/>
+        <w:spacing w:line="360" w:lineRule="auto"/>
+        <w:ind w:left="640" w:hanging="640"/>
+        <w:rPr>
+          <w:rFonts w:cs="Times New Roman"/>
+          <w:noProof/>
+          <w:szCs w:val="24"/>
+        </w:rPr>
+      </w:pPr>
+      <w:r>
+        <w:rPr>
+          <w:rFonts w:cs="Times New Roman"/>
+          <w:noProof/>
+          <w:szCs w:val="24"/>
+        </w:rPr>
+        <w:t>[4]</w:t>
+      </w:r>
+      <w:r>
+        <w:rPr>
+          <w:rFonts w:cs="Times New Roman"/>
+          <w:noProof/>
+          <w:szCs w:val="24"/>
+        </w:rPr>
+        <w:tab/>
+        <w:t xml:space="preserve">H. Richie, “How long before we run out of fossil fuels?,” </w:t>
+      </w:r>
+      <w:r>
+        <w:rPr>
+          <w:rFonts w:cs="Times New Roman"/>
+          <w:i/>
+          <w:iCs/>
+          <w:noProof/>
+          <w:szCs w:val="24"/>
+        </w:rPr>
+        <w:t>Our World in Data</w:t>
+      </w:r>
+      <w:r>
+        <w:rPr>
+          <w:rFonts w:cs="Times New Roman"/>
+          <w:noProof/>
+          <w:szCs w:val="24"/>
+        </w:rPr>
+        <w:t>, 2017. https://ourworldindata.org/how-long-before-we-run-out-of-fossil-fuels (diakses Jul 22, 2021).</w:t>
+      </w:r>
+    </w:p>
+    <w:p>
+      <w:pPr>
+        <w:widowControl w:val="0"/>
+        <w:autoSpaceDE w:val="0"/>
+        <w:autoSpaceDN w:val="0"/>
+        <w:adjustRightInd w:val="0"/>
+        <w:spacing w:line="360" w:lineRule="auto"/>
+        <w:ind w:left="640" w:hanging="640"/>
+        <w:rPr>
+          <w:rFonts w:cs="Times New Roman"/>
+          <w:noProof/>
+          <w:szCs w:val="24"/>
+        </w:rPr>
+      </w:pPr>
+      <w:r>
+        <w:rPr>
+          <w:rFonts w:cs="Times New Roman"/>
+          <w:noProof/>
+          <w:szCs w:val="24"/>
+        </w:rPr>
+        <w:lastRenderedPageBreak/>
+        <w:t>[5]</w:t>
+      </w:r>
+      <w:r>
+        <w:rPr>
+          <w:rFonts w:cs="Times New Roman"/>
+          <w:noProof/>
+          <w:szCs w:val="24"/>
+        </w:rPr>
+        <w:tab/>
+        <w:t xml:space="preserve">H. Ritchie dan M. Roser, “Energy Production and Consumption,” </w:t>
+      </w:r>
+      <w:r>
+        <w:rPr>
+          <w:rFonts w:cs="Times New Roman"/>
+          <w:i/>
+          <w:iCs/>
+          <w:noProof/>
+          <w:szCs w:val="24"/>
+        </w:rPr>
+        <w:t>Our World in Data</w:t>
+      </w:r>
+      <w:r>
+        <w:rPr>
+          <w:rFonts w:cs="Times New Roman"/>
+          <w:noProof/>
+          <w:szCs w:val="24"/>
+        </w:rPr>
+        <w:t>, 2020. https://ourworldindata.org/energy-production-consumption (diakses Jul 22, 2021).</w:t>
+      </w:r>
+    </w:p>
+    <w:p>
+      <w:pPr>
+        <w:widowControl w:val="0"/>
+        <w:autoSpaceDE w:val="0"/>
+        <w:autoSpaceDN w:val="0"/>
+        <w:adjustRightInd w:val="0"/>
+        <w:spacing w:line="360" w:lineRule="auto"/>
+        <w:ind w:left="640" w:hanging="640"/>
+        <w:rPr>
+          <w:rFonts w:cs="Times New Roman"/>
+          <w:noProof/>
+          <w:szCs w:val="24"/>
+        </w:rPr>
+      </w:pPr>
+      <w:r>
+        <w:rPr>
+          <w:rFonts w:cs="Times New Roman"/>
+          <w:noProof/>
+          <w:szCs w:val="24"/>
+        </w:rPr>
+        <w:t>[6]</w:t>
+      </w:r>
+      <w:r>
+        <w:rPr>
+          <w:rFonts w:cs="Times New Roman"/>
+          <w:noProof/>
+          <w:szCs w:val="24"/>
+        </w:rPr>
+        <w:tab/>
+        <w:t>United Nations, “The Sustainable Development Goals Report 2020,” 2020.</w:t>
+      </w:r>
+    </w:p>
+    <w:p>
+      <w:pPr>
+        <w:widowControl w:val="0"/>
+        <w:autoSpaceDE w:val="0"/>
+        <w:autoSpaceDN w:val="0"/>
+        <w:adjustRightInd w:val="0"/>
+        <w:spacing w:line="360" w:lineRule="auto"/>
+        <w:ind w:left="640" w:hanging="640"/>
+        <w:rPr>
+          <w:rFonts w:cs="Times New Roman"/>
+          <w:noProof/>
+          <w:szCs w:val="24"/>
+        </w:rPr>
+      </w:pPr>
+      <w:r>
+        <w:rPr>
+          <w:rFonts w:cs="Times New Roman"/>
+          <w:noProof/>
+          <w:szCs w:val="24"/>
+        </w:rPr>
+        <w:t>[7]</w:t>
+      </w:r>
+      <w:r>
+        <w:rPr>
+          <w:rFonts w:cs="Times New Roman"/>
+          <w:noProof/>
+          <w:szCs w:val="24"/>
+        </w:rPr>
+        <w:tab/>
+        <w:t>Intergovernmental Panel on Climate Change, “Global warming of 1.5°C,” 2018.</w:t>
+      </w:r>
+    </w:p>
+    <w:p>
+      <w:pPr>
+        <w:widowControl w:val="0"/>
+        <w:autoSpaceDE w:val="0"/>
+        <w:autoSpaceDN w:val="0"/>
+        <w:adjustRightInd w:val="0"/>
+        <w:spacing w:line="360" w:lineRule="auto"/>
+        <w:ind w:left="640" w:hanging="640"/>
+        <w:rPr>
+          <w:rFonts w:cs="Times New Roman"/>
+          <w:noProof/>
+          <w:szCs w:val="24"/>
+        </w:rPr>
+      </w:pPr>
+      <w:r>
+        <w:rPr>
+          <w:rFonts w:cs="Times New Roman"/>
+          <w:noProof/>
+          <w:szCs w:val="24"/>
+        </w:rPr>
+        <w:t>[8]</w:t>
+      </w:r>
+      <w:r>
+        <w:rPr>
+          <w:rFonts w:cs="Times New Roman"/>
+          <w:noProof/>
+          <w:szCs w:val="24"/>
+        </w:rPr>
+        <w:tab/>
+        <w:t>M. MassonDelmotte, V., P. Zhai, A. Pirani, S. L. Connors, C. Péan, S. Berger, N. Caud, Y. Chen, L. Goldfarb, M. I. Gomis dan R. Y. and B. Z. (eds. . Huang, K. Leitzell, E. Lonnoy, J. B. R. Matthews, T. K. Maycock, T. Waterfield, O. Yelekçi, “Summary for Policymakers. In: Climate Change 2021: The Physical Science Basis,” 2021. [Daring]. Tersedia pada: https://www.ipcc.ch/report/ar6/wg1/#SPM.</w:t>
+      </w:r>
+    </w:p>
+    <w:p>
+      <w:pPr>
+        <w:widowControl w:val="0"/>
+        <w:autoSpaceDE w:val="0"/>
+        <w:autoSpaceDN w:val="0"/>
+        <w:adjustRightInd w:val="0"/>
+        <w:spacing w:line="360" w:lineRule="auto"/>
+        <w:ind w:left="640" w:hanging="640"/>
+        <w:rPr>
+          <w:rFonts w:cs="Times New Roman"/>
+          <w:noProof/>
+          <w:szCs w:val="24"/>
+        </w:rPr>
+      </w:pPr>
+      <w:r>
+        <w:rPr>
+          <w:rFonts w:cs="Times New Roman"/>
+          <w:noProof/>
+          <w:szCs w:val="24"/>
+        </w:rPr>
+        <w:t>[9]</w:t>
+      </w:r>
+      <w:r>
+        <w:rPr>
+          <w:rFonts w:cs="Times New Roman"/>
+          <w:noProof/>
+          <w:szCs w:val="24"/>
+        </w:rPr>
+        <w:tab/>
+        <w:t xml:space="preserve">International Union for Conservation of Nature, “Species and Climate Change,” </w:t>
+      </w:r>
+      <w:r>
+        <w:rPr>
+          <w:rFonts w:cs="Times New Roman"/>
+          <w:i/>
+          <w:iCs/>
+          <w:noProof/>
+          <w:szCs w:val="24"/>
+        </w:rPr>
+        <w:t>International Union for Conservation of Nature</w:t>
+      </w:r>
+      <w:r>
+        <w:rPr>
+          <w:rFonts w:cs="Times New Roman"/>
+          <w:noProof/>
+          <w:szCs w:val="24"/>
+        </w:rPr>
+        <w:t>, 2019. https://www.iucn.org/resources/issues-briefs/species-and-climate-change.</w:t>
+      </w:r>
+    </w:p>
+    <w:p>
+      <w:pPr>
+        <w:widowControl w:val="0"/>
+        <w:autoSpaceDE w:val="0"/>
+        <w:autoSpaceDN w:val="0"/>
+        <w:adjustRightInd w:val="0"/>
+        <w:spacing w:line="360" w:lineRule="auto"/>
+        <w:ind w:left="640" w:hanging="640"/>
+        <w:rPr>
+          <w:rFonts w:cs="Times New Roman"/>
+          <w:noProof/>
+          <w:szCs w:val="24"/>
+        </w:rPr>
+      </w:pPr>
+      <w:r>
+        <w:rPr>
+          <w:rFonts w:cs="Times New Roman"/>
+          <w:noProof/>
+          <w:szCs w:val="24"/>
+        </w:rPr>
+        <w:t>[10]</w:t>
+      </w:r>
+      <w:r>
+        <w:rPr>
+          <w:rFonts w:cs="Times New Roman"/>
+          <w:noProof/>
+          <w:szCs w:val="24"/>
+        </w:rPr>
+        <w:tab/>
+        <w:t xml:space="preserve">T. Tanabe, </w:t>
+      </w:r>
+      <w:r>
+        <w:rPr>
+          <w:rFonts w:cs="Times New Roman"/>
+          <w:i/>
+          <w:iCs/>
+          <w:noProof/>
+          <w:szCs w:val="24"/>
+        </w:rPr>
+        <w:t>Tritium: Fuel of fusion reactors</w:t>
+      </w:r>
+      <w:r>
+        <w:rPr>
+          <w:rFonts w:cs="Times New Roman"/>
+          <w:noProof/>
+          <w:szCs w:val="24"/>
+        </w:rPr>
+        <w:t>. 2016.</w:t>
+      </w:r>
+    </w:p>
+    <w:p>
+      <w:pPr>
+        <w:widowControl w:val="0"/>
+        <w:autoSpaceDE w:val="0"/>
+        <w:autoSpaceDN w:val="0"/>
+        <w:adjustRightInd w:val="0"/>
+        <w:spacing w:line="360" w:lineRule="auto"/>
+        <w:ind w:left="640" w:hanging="640"/>
+        <w:rPr>
+          <w:rFonts w:cs="Times New Roman"/>
+          <w:noProof/>
+        </w:rPr>
+      </w:pPr>
+      <w:r>
+        <w:rPr>
+          <w:rFonts w:cs="Times New Roman"/>
+          <w:noProof/>
+          <w:szCs w:val="24"/>
+        </w:rPr>
+        <w:t>[11]</w:t>
+      </w:r>
+      <w:r>
+        <w:rPr>
+          <w:rFonts w:cs="Times New Roman"/>
+          <w:noProof/>
+          <w:szCs w:val="24"/>
+        </w:rPr>
+        <w:tab/>
+        <w:t xml:space="preserve">S. Orlandi, “ITER Project: International Cooperation and Energy Investment,” in </w:t>
+      </w:r>
+      <w:r>
+        <w:rPr>
+          <w:rFonts w:cs="Times New Roman"/>
+          <w:i/>
+          <w:iCs/>
+          <w:noProof/>
+          <w:szCs w:val="24"/>
+        </w:rPr>
+        <w:t>Springer Proceedings in Physics</w:t>
+      </w:r>
+      <w:r>
+        <w:rPr>
+          <w:rFonts w:cs="Times New Roman"/>
+          <w:noProof/>
+          <w:szCs w:val="24"/>
+        </w:rPr>
+        <w:t>, 2020, vol. 243, hal. 169–191, doi: https://doi.org/10.1007/978-3-030-42913-3.</w:t>
+      </w:r>
+    </w:p>
+    <w:p>
+      <w:pPr>
+        <w:snapToGrid w:val="0"/>
+        <w:spacing w:line="360" w:lineRule="auto"/>
+        <w:jc w:val="both"/>
+        <w:rPr>
+          <w:rFonts w:cs="Times New Roman"/>
+        </w:rPr>
+      </w:pPr>
+      <w:r>
+        <w:rPr>
+          <w:rFonts w:cs="Times New Roman"/>
+        </w:rPr>
+        <w:fldChar w:fldCharType="end"/>
+      </w:r>
     </w:p>
     <w:sectPr>
       <w:pgSz w:w="11906" w:h="16838" w:code="9"/>

</xml_diff>

<commit_message>
Remove Progress and Update Dasar Teori
Remove progress
Add Pembelajaran Mesin
Add XGBoost
Update Bash code Flowchart
</commit_message>
<xml_diff>
--- a/thesis/Tugas_Akhir/1 Draft Pendahuluan.docx
+++ b/thesis/Tugas_Akhir/1 Draft Pendahuluan.docx
@@ -18,8 +18,18 @@
           <w:b/>
           <w:bCs/>
         </w:rPr>
-        <w:t>BAB I. Pendahuluan</w:t>
-      </w:r>
+        <w:t xml:space="preserve">BAB I. </w:t>
+      </w:r>
+      <w:proofErr w:type="spellStart"/>
+      <w:r>
+        <w:rPr>
+          <w:rFonts w:cs="Times New Roman"/>
+          <w:b/>
+          <w:bCs/>
+        </w:rPr>
+        <w:t>Pendahuluan</w:t>
+      </w:r>
+      <w:proofErr w:type="spellEnd"/>
     </w:p>
     <w:p>
       <w:pPr>
@@ -36,8 +46,36 @@
           <w:b/>
           <w:bCs/>
         </w:rPr>
-        <w:t>a. Latar Belakang</w:t>
-      </w:r>
+        <w:t xml:space="preserve">a. </w:t>
+      </w:r>
+      <w:proofErr w:type="spellStart"/>
+      <w:r>
+        <w:rPr>
+          <w:rFonts w:cs="Times New Roman"/>
+          <w:b/>
+          <w:bCs/>
+        </w:rPr>
+        <w:t>Latar</w:t>
+      </w:r>
+      <w:proofErr w:type="spellEnd"/>
+      <w:r>
+        <w:rPr>
+          <w:rFonts w:cs="Times New Roman"/>
+          <w:b/>
+          <w:bCs/>
+        </w:rPr>
+        <w:t xml:space="preserve"> </w:t>
+      </w:r>
+      <w:proofErr w:type="spellStart"/>
+      <w:r>
+        <w:rPr>
+          <w:rFonts w:cs="Times New Roman"/>
+          <w:b/>
+          <w:bCs/>
+        </w:rPr>
+        <w:t>Belakang</w:t>
+      </w:r>
+      <w:proofErr w:type="spellEnd"/>
     </w:p>
     <w:p>
       <w:pPr>
@@ -46,24 +84,286 @@
           <w:rFonts w:cs="Times New Roman"/>
         </w:rPr>
       </w:pPr>
-      <w:r>
-        <w:rPr>
-          <w:rFonts w:cs="Times New Roman"/>
-        </w:rPr>
-        <w:t>Berisi uraian tentang gambaran permasalahan/kebutuhan dan hal-hal yang mendasari pentingnya</w:t>
-      </w:r>
-      <w:r>
-        <w:rPr>
-          <w:rFonts w:cs="Times New Roman"/>
-          <w:lang w:val="id-ID"/>
-        </w:rPr>
-        <w:t xml:space="preserve"> </w:t>
-      </w:r>
-      <w:r>
-        <w:rPr>
-          <w:rFonts w:cs="Times New Roman"/>
-        </w:rPr>
-        <w:t>dilakukan penelitian ini, atau alasan mengapa penelitian ini penting untuk dilakukan.</w:t>
+      <w:proofErr w:type="spellStart"/>
+      <w:r>
+        <w:rPr>
+          <w:rFonts w:cs="Times New Roman"/>
+        </w:rPr>
+        <w:t>Berisi</w:t>
+      </w:r>
+      <w:proofErr w:type="spellEnd"/>
+      <w:r>
+        <w:rPr>
+          <w:rFonts w:cs="Times New Roman"/>
+        </w:rPr>
+        <w:t xml:space="preserve"> </w:t>
+      </w:r>
+      <w:proofErr w:type="spellStart"/>
+      <w:r>
+        <w:rPr>
+          <w:rFonts w:cs="Times New Roman"/>
+        </w:rPr>
+        <w:t>uraian</w:t>
+      </w:r>
+      <w:proofErr w:type="spellEnd"/>
+      <w:r>
+        <w:rPr>
+          <w:rFonts w:cs="Times New Roman"/>
+        </w:rPr>
+        <w:t xml:space="preserve"> </w:t>
+      </w:r>
+      <w:proofErr w:type="spellStart"/>
+      <w:r>
+        <w:rPr>
+          <w:rFonts w:cs="Times New Roman"/>
+        </w:rPr>
+        <w:t>tentang</w:t>
+      </w:r>
+      <w:proofErr w:type="spellEnd"/>
+      <w:r>
+        <w:rPr>
+          <w:rFonts w:cs="Times New Roman"/>
+        </w:rPr>
+        <w:t xml:space="preserve"> </w:t>
+      </w:r>
+      <w:proofErr w:type="spellStart"/>
+      <w:r>
+        <w:rPr>
+          <w:rFonts w:cs="Times New Roman"/>
+        </w:rPr>
+        <w:t>gambaran</w:t>
+      </w:r>
+      <w:proofErr w:type="spellEnd"/>
+      <w:r>
+        <w:rPr>
+          <w:rFonts w:cs="Times New Roman"/>
+        </w:rPr>
+        <w:t xml:space="preserve"> </w:t>
+      </w:r>
+      <w:proofErr w:type="spellStart"/>
+      <w:r>
+        <w:rPr>
+          <w:rFonts w:cs="Times New Roman"/>
+        </w:rPr>
+        <w:t>permasalahan</w:t>
+      </w:r>
+      <w:proofErr w:type="spellEnd"/>
+      <w:r>
+        <w:rPr>
+          <w:rFonts w:cs="Times New Roman"/>
+        </w:rPr>
+        <w:t>/</w:t>
+      </w:r>
+      <w:proofErr w:type="spellStart"/>
+      <w:r>
+        <w:rPr>
+          <w:rFonts w:cs="Times New Roman"/>
+        </w:rPr>
+        <w:t>kebutuhan</w:t>
+      </w:r>
+      <w:proofErr w:type="spellEnd"/>
+      <w:r>
+        <w:rPr>
+          <w:rFonts w:cs="Times New Roman"/>
+        </w:rPr>
+        <w:t xml:space="preserve"> dan </w:t>
+      </w:r>
+      <w:proofErr w:type="spellStart"/>
+      <w:r>
+        <w:rPr>
+          <w:rFonts w:cs="Times New Roman"/>
+        </w:rPr>
+        <w:t>hal-hal</w:t>
+      </w:r>
+      <w:proofErr w:type="spellEnd"/>
+      <w:r>
+        <w:rPr>
+          <w:rFonts w:cs="Times New Roman"/>
+        </w:rPr>
+        <w:t xml:space="preserve"> yang </w:t>
+      </w:r>
+      <w:proofErr w:type="spellStart"/>
+      <w:r>
+        <w:rPr>
+          <w:rFonts w:cs="Times New Roman"/>
+        </w:rPr>
+        <w:t>mendasari</w:t>
+      </w:r>
+      <w:proofErr w:type="spellEnd"/>
+      <w:r>
+        <w:rPr>
+          <w:rFonts w:cs="Times New Roman"/>
+        </w:rPr>
+        <w:t xml:space="preserve"> </w:t>
+      </w:r>
+      <w:proofErr w:type="spellStart"/>
+      <w:r>
+        <w:rPr>
+          <w:rFonts w:cs="Times New Roman"/>
+        </w:rPr>
+        <w:t>pentingnya</w:t>
+      </w:r>
+      <w:proofErr w:type="spellEnd"/>
+      <w:r>
+        <w:rPr>
+          <w:rFonts w:cs="Times New Roman"/>
+          <w:lang w:val="id-ID"/>
+        </w:rPr>
+        <w:t xml:space="preserve"> </w:t>
+      </w:r>
+      <w:proofErr w:type="spellStart"/>
+      <w:r>
+        <w:rPr>
+          <w:rFonts w:cs="Times New Roman"/>
+        </w:rPr>
+        <w:t>dilakukan</w:t>
+      </w:r>
+      <w:proofErr w:type="spellEnd"/>
+      <w:r>
+        <w:rPr>
+          <w:rFonts w:cs="Times New Roman"/>
+        </w:rPr>
+        <w:t xml:space="preserve"> </w:t>
+      </w:r>
+      <w:proofErr w:type="spellStart"/>
+      <w:r>
+        <w:rPr>
+          <w:rFonts w:cs="Times New Roman"/>
+        </w:rPr>
+        <w:t>penelitian</w:t>
+      </w:r>
+      <w:proofErr w:type="spellEnd"/>
+      <w:r>
+        <w:rPr>
+          <w:rFonts w:cs="Times New Roman"/>
+        </w:rPr>
+        <w:t xml:space="preserve"> </w:t>
+      </w:r>
+      <w:proofErr w:type="spellStart"/>
+      <w:r>
+        <w:rPr>
+          <w:rFonts w:cs="Times New Roman"/>
+        </w:rPr>
+        <w:t>ini</w:t>
+      </w:r>
+      <w:proofErr w:type="spellEnd"/>
+      <w:r>
+        <w:rPr>
+          <w:rFonts w:cs="Times New Roman"/>
+        </w:rPr>
+        <w:t xml:space="preserve">, </w:t>
+      </w:r>
+      <w:proofErr w:type="spellStart"/>
+      <w:r>
+        <w:rPr>
+          <w:rFonts w:cs="Times New Roman"/>
+        </w:rPr>
+        <w:t>atau</w:t>
+      </w:r>
+      <w:proofErr w:type="spellEnd"/>
+      <w:r>
+        <w:rPr>
+          <w:rFonts w:cs="Times New Roman"/>
+        </w:rPr>
+        <w:t xml:space="preserve"> </w:t>
+      </w:r>
+      <w:proofErr w:type="spellStart"/>
+      <w:r>
+        <w:rPr>
+          <w:rFonts w:cs="Times New Roman"/>
+        </w:rPr>
+        <w:t>alasan</w:t>
+      </w:r>
+      <w:proofErr w:type="spellEnd"/>
+      <w:r>
+        <w:rPr>
+          <w:rFonts w:cs="Times New Roman"/>
+        </w:rPr>
+        <w:t xml:space="preserve"> </w:t>
+      </w:r>
+      <w:proofErr w:type="spellStart"/>
+      <w:r>
+        <w:rPr>
+          <w:rFonts w:cs="Times New Roman"/>
+        </w:rPr>
+        <w:t>mengapa</w:t>
+      </w:r>
+      <w:proofErr w:type="spellEnd"/>
+      <w:r>
+        <w:rPr>
+          <w:rFonts w:cs="Times New Roman"/>
+        </w:rPr>
+        <w:t xml:space="preserve"> </w:t>
+      </w:r>
+      <w:proofErr w:type="spellStart"/>
+      <w:r>
+        <w:rPr>
+          <w:rFonts w:cs="Times New Roman"/>
+        </w:rPr>
+        <w:t>penelitian</w:t>
+      </w:r>
+      <w:proofErr w:type="spellEnd"/>
+      <w:r>
+        <w:rPr>
+          <w:rFonts w:cs="Times New Roman"/>
+        </w:rPr>
+        <w:t xml:space="preserve"> </w:t>
+      </w:r>
+      <w:proofErr w:type="spellStart"/>
+      <w:r>
+        <w:rPr>
+          <w:rFonts w:cs="Times New Roman"/>
+        </w:rPr>
+        <w:t>ini</w:t>
+      </w:r>
+      <w:proofErr w:type="spellEnd"/>
+      <w:r>
+        <w:rPr>
+          <w:rFonts w:cs="Times New Roman"/>
+        </w:rPr>
+        <w:t xml:space="preserve"> </w:t>
+      </w:r>
+      <w:proofErr w:type="spellStart"/>
+      <w:r>
+        <w:rPr>
+          <w:rFonts w:cs="Times New Roman"/>
+        </w:rPr>
+        <w:t>penting</w:t>
+      </w:r>
+      <w:proofErr w:type="spellEnd"/>
+      <w:r>
+        <w:rPr>
+          <w:rFonts w:cs="Times New Roman"/>
+        </w:rPr>
+        <w:t xml:space="preserve"> </w:t>
+      </w:r>
+      <w:proofErr w:type="spellStart"/>
+      <w:r>
+        <w:rPr>
+          <w:rFonts w:cs="Times New Roman"/>
+        </w:rPr>
+        <w:t>untuk</w:t>
+      </w:r>
+      <w:proofErr w:type="spellEnd"/>
+      <w:r>
+        <w:rPr>
+          <w:rFonts w:cs="Times New Roman"/>
+        </w:rPr>
+        <w:t xml:space="preserve"> </w:t>
+      </w:r>
+      <w:proofErr w:type="spellStart"/>
+      <w:r>
+        <w:rPr>
+          <w:rFonts w:cs="Times New Roman"/>
+        </w:rPr>
+        <w:t>dilakukan</w:t>
+      </w:r>
+      <w:proofErr w:type="spellEnd"/>
+      <w:r>
+        <w:rPr>
+          <w:rFonts w:cs="Times New Roman"/>
+        </w:rPr>
+        <w:t>.</w:t>
       </w:r>
     </w:p>
     <w:p>
@@ -81,8 +381,36 @@
           <w:b/>
           <w:bCs/>
         </w:rPr>
-        <w:t>b. Perumusan Masalah</w:t>
-      </w:r>
+        <w:t xml:space="preserve">b. </w:t>
+      </w:r>
+      <w:proofErr w:type="spellStart"/>
+      <w:r>
+        <w:rPr>
+          <w:rFonts w:cs="Times New Roman"/>
+          <w:b/>
+          <w:bCs/>
+        </w:rPr>
+        <w:t>Perumusan</w:t>
+      </w:r>
+      <w:proofErr w:type="spellEnd"/>
+      <w:r>
+        <w:rPr>
+          <w:rFonts w:cs="Times New Roman"/>
+          <w:b/>
+          <w:bCs/>
+        </w:rPr>
+        <w:t xml:space="preserve"> </w:t>
+      </w:r>
+      <w:proofErr w:type="spellStart"/>
+      <w:r>
+        <w:rPr>
+          <w:rFonts w:cs="Times New Roman"/>
+          <w:b/>
+          <w:bCs/>
+        </w:rPr>
+        <w:t>Masalah</w:t>
+      </w:r>
+      <w:proofErr w:type="spellEnd"/>
     </w:p>
     <w:p>
       <w:pPr>
@@ -91,11 +419,47 @@
           <w:rFonts w:cs="Times New Roman"/>
         </w:rPr>
       </w:pPr>
-      <w:r>
-        <w:rPr>
-          <w:rFonts w:cs="Times New Roman"/>
-        </w:rPr>
-        <w:t>Berisi uraian tentang:</w:t>
+      <w:proofErr w:type="spellStart"/>
+      <w:r>
+        <w:rPr>
+          <w:rFonts w:cs="Times New Roman"/>
+        </w:rPr>
+        <w:t>Berisi</w:t>
+      </w:r>
+      <w:proofErr w:type="spellEnd"/>
+      <w:r>
+        <w:rPr>
+          <w:rFonts w:cs="Times New Roman"/>
+        </w:rPr>
+        <w:t xml:space="preserve"> </w:t>
+      </w:r>
+      <w:proofErr w:type="spellStart"/>
+      <w:r>
+        <w:rPr>
+          <w:rFonts w:cs="Times New Roman"/>
+        </w:rPr>
+        <w:t>uraian</w:t>
+      </w:r>
+      <w:proofErr w:type="spellEnd"/>
+      <w:r>
+        <w:rPr>
+          <w:rFonts w:cs="Times New Roman"/>
+        </w:rPr>
+        <w:t xml:space="preserve"> </w:t>
+      </w:r>
+      <w:proofErr w:type="spellStart"/>
+      <w:r>
+        <w:rPr>
+          <w:rFonts w:cs="Times New Roman"/>
+        </w:rPr>
+        <w:t>tentang</w:t>
+      </w:r>
+      <w:proofErr w:type="spellEnd"/>
+      <w:r>
+        <w:rPr>
+          <w:rFonts w:cs="Times New Roman"/>
+        </w:rPr>
+        <w:t>:</w:t>
       </w:r>
     </w:p>
     <w:p>
@@ -109,7 +473,49 @@
         <w:rPr>
           <w:rFonts w:cs="Times New Roman"/>
         </w:rPr>
-        <w:t>1) identifikasi permasalahan/kebutuhan, dan</w:t>
+        <w:t xml:space="preserve">1) </w:t>
+      </w:r>
+      <w:proofErr w:type="spellStart"/>
+      <w:r>
+        <w:rPr>
+          <w:rFonts w:cs="Times New Roman"/>
+        </w:rPr>
+        <w:t>identifikasi</w:t>
+      </w:r>
+      <w:proofErr w:type="spellEnd"/>
+      <w:r>
+        <w:rPr>
+          <w:rFonts w:cs="Times New Roman"/>
+        </w:rPr>
+        <w:t xml:space="preserve"> </w:t>
+      </w:r>
+      <w:proofErr w:type="spellStart"/>
+      <w:r>
+        <w:rPr>
+          <w:rFonts w:cs="Times New Roman"/>
+        </w:rPr>
+        <w:t>permasalahan</w:t>
+      </w:r>
+      <w:proofErr w:type="spellEnd"/>
+      <w:r>
+        <w:rPr>
+          <w:rFonts w:cs="Times New Roman"/>
+        </w:rPr>
+        <w:t>/</w:t>
+      </w:r>
+      <w:proofErr w:type="spellStart"/>
+      <w:r>
+        <w:rPr>
+          <w:rFonts w:cs="Times New Roman"/>
+        </w:rPr>
+        <w:t>kebutuhan</w:t>
+      </w:r>
+      <w:proofErr w:type="spellEnd"/>
+      <w:r>
+        <w:rPr>
+          <w:rFonts w:cs="Times New Roman"/>
+        </w:rPr>
+        <w:t>, dan</w:t>
       </w:r>
     </w:p>
     <w:p>
@@ -123,7 +529,35 @@
         <w:rPr>
           <w:rFonts w:cs="Times New Roman"/>
         </w:rPr>
-        <w:t>2) pendekatan (approach) penyelesaiannya.</w:t>
+        <w:t xml:space="preserve">2) </w:t>
+      </w:r>
+      <w:proofErr w:type="spellStart"/>
+      <w:r>
+        <w:rPr>
+          <w:rFonts w:cs="Times New Roman"/>
+        </w:rPr>
+        <w:t>pendekatan</w:t>
+      </w:r>
+      <w:proofErr w:type="spellEnd"/>
+      <w:r>
+        <w:rPr>
+          <w:rFonts w:cs="Times New Roman"/>
+        </w:rPr>
+        <w:t xml:space="preserve"> (approach) </w:t>
+      </w:r>
+      <w:proofErr w:type="spellStart"/>
+      <w:r>
+        <w:rPr>
+          <w:rFonts w:cs="Times New Roman"/>
+        </w:rPr>
+        <w:t>penyelesaiannya</w:t>
+      </w:r>
+      <w:proofErr w:type="spellEnd"/>
+      <w:r>
+        <w:rPr>
+          <w:rFonts w:cs="Times New Roman"/>
+        </w:rPr>
+        <w:t>.</w:t>
       </w:r>
     </w:p>
     <w:p>
@@ -133,24 +567,272 @@
           <w:rFonts w:cs="Times New Roman"/>
         </w:rPr>
       </w:pPr>
-      <w:r>
-        <w:rPr>
-          <w:rFonts w:cs="Times New Roman"/>
-        </w:rPr>
-        <w:t>Identifikasi permasalahan/kebutuhan perlu dilakukan karena apa yang tampak di permukaan sebagai</w:t>
-      </w:r>
-      <w:r>
-        <w:rPr>
-          <w:rFonts w:cs="Times New Roman"/>
-          <w:lang w:val="id-ID"/>
-        </w:rPr>
-        <w:t xml:space="preserve"> </w:t>
-      </w:r>
-      <w:r>
-        <w:rPr>
-          <w:rFonts w:cs="Times New Roman"/>
-        </w:rPr>
-        <w:t>permasalahan/kebutuhan belum tentu merupakan akar permasalahan/kebutuhan yang sesungguhnya.</w:t>
+      <w:proofErr w:type="spellStart"/>
+      <w:r>
+        <w:rPr>
+          <w:rFonts w:cs="Times New Roman"/>
+        </w:rPr>
+        <w:t>Identifikasi</w:t>
+      </w:r>
+      <w:proofErr w:type="spellEnd"/>
+      <w:r>
+        <w:rPr>
+          <w:rFonts w:cs="Times New Roman"/>
+        </w:rPr>
+        <w:t xml:space="preserve"> </w:t>
+      </w:r>
+      <w:proofErr w:type="spellStart"/>
+      <w:r>
+        <w:rPr>
+          <w:rFonts w:cs="Times New Roman"/>
+        </w:rPr>
+        <w:t>permasalahan</w:t>
+      </w:r>
+      <w:proofErr w:type="spellEnd"/>
+      <w:r>
+        <w:rPr>
+          <w:rFonts w:cs="Times New Roman"/>
+        </w:rPr>
+        <w:t>/</w:t>
+      </w:r>
+      <w:proofErr w:type="spellStart"/>
+      <w:r>
+        <w:rPr>
+          <w:rFonts w:cs="Times New Roman"/>
+        </w:rPr>
+        <w:t>kebutuhan</w:t>
+      </w:r>
+      <w:proofErr w:type="spellEnd"/>
+      <w:r>
+        <w:rPr>
+          <w:rFonts w:cs="Times New Roman"/>
+        </w:rPr>
+        <w:t xml:space="preserve"> </w:t>
+      </w:r>
+      <w:proofErr w:type="spellStart"/>
+      <w:r>
+        <w:rPr>
+          <w:rFonts w:cs="Times New Roman"/>
+        </w:rPr>
+        <w:t>perlu</w:t>
+      </w:r>
+      <w:proofErr w:type="spellEnd"/>
+      <w:r>
+        <w:rPr>
+          <w:rFonts w:cs="Times New Roman"/>
+        </w:rPr>
+        <w:t xml:space="preserve"> </w:t>
+      </w:r>
+      <w:proofErr w:type="spellStart"/>
+      <w:r>
+        <w:rPr>
+          <w:rFonts w:cs="Times New Roman"/>
+        </w:rPr>
+        <w:t>dilakukan</w:t>
+      </w:r>
+      <w:proofErr w:type="spellEnd"/>
+      <w:r>
+        <w:rPr>
+          <w:rFonts w:cs="Times New Roman"/>
+        </w:rPr>
+        <w:t xml:space="preserve"> </w:t>
+      </w:r>
+      <w:proofErr w:type="spellStart"/>
+      <w:r>
+        <w:rPr>
+          <w:rFonts w:cs="Times New Roman"/>
+        </w:rPr>
+        <w:t>karena</w:t>
+      </w:r>
+      <w:proofErr w:type="spellEnd"/>
+      <w:r>
+        <w:rPr>
+          <w:rFonts w:cs="Times New Roman"/>
+        </w:rPr>
+        <w:t xml:space="preserve"> </w:t>
+      </w:r>
+      <w:proofErr w:type="spellStart"/>
+      <w:r>
+        <w:rPr>
+          <w:rFonts w:cs="Times New Roman"/>
+        </w:rPr>
+        <w:t>apa</w:t>
+      </w:r>
+      <w:proofErr w:type="spellEnd"/>
+      <w:r>
+        <w:rPr>
+          <w:rFonts w:cs="Times New Roman"/>
+        </w:rPr>
+        <w:t xml:space="preserve"> yang </w:t>
+      </w:r>
+      <w:proofErr w:type="spellStart"/>
+      <w:r>
+        <w:rPr>
+          <w:rFonts w:cs="Times New Roman"/>
+        </w:rPr>
+        <w:t>tampak</w:t>
+      </w:r>
+      <w:proofErr w:type="spellEnd"/>
+      <w:r>
+        <w:rPr>
+          <w:rFonts w:cs="Times New Roman"/>
+        </w:rPr>
+        <w:t xml:space="preserve"> di </w:t>
+      </w:r>
+      <w:proofErr w:type="spellStart"/>
+      <w:r>
+        <w:rPr>
+          <w:rFonts w:cs="Times New Roman"/>
+        </w:rPr>
+        <w:t>permukaan</w:t>
+      </w:r>
+      <w:proofErr w:type="spellEnd"/>
+      <w:r>
+        <w:rPr>
+          <w:rFonts w:cs="Times New Roman"/>
+        </w:rPr>
+        <w:t xml:space="preserve"> </w:t>
+      </w:r>
+      <w:proofErr w:type="spellStart"/>
+      <w:r>
+        <w:rPr>
+          <w:rFonts w:cs="Times New Roman"/>
+        </w:rPr>
+        <w:t>sebagai</w:t>
+      </w:r>
+      <w:proofErr w:type="spellEnd"/>
+      <w:r>
+        <w:rPr>
+          <w:rFonts w:cs="Times New Roman"/>
+          <w:lang w:val="id-ID"/>
+        </w:rPr>
+        <w:t xml:space="preserve"> </w:t>
+      </w:r>
+      <w:proofErr w:type="spellStart"/>
+      <w:r>
+        <w:rPr>
+          <w:rFonts w:cs="Times New Roman"/>
+        </w:rPr>
+        <w:t>permasalahan</w:t>
+      </w:r>
+      <w:proofErr w:type="spellEnd"/>
+      <w:r>
+        <w:rPr>
+          <w:rFonts w:cs="Times New Roman"/>
+        </w:rPr>
+        <w:t>/</w:t>
+      </w:r>
+      <w:proofErr w:type="spellStart"/>
+      <w:r>
+        <w:rPr>
+          <w:rFonts w:cs="Times New Roman"/>
+        </w:rPr>
+        <w:t>kebutuhan</w:t>
+      </w:r>
+      <w:proofErr w:type="spellEnd"/>
+      <w:r>
+        <w:rPr>
+          <w:rFonts w:cs="Times New Roman"/>
+        </w:rPr>
+        <w:t xml:space="preserve"> </w:t>
+      </w:r>
+      <w:proofErr w:type="spellStart"/>
+      <w:r>
+        <w:rPr>
+          <w:rFonts w:cs="Times New Roman"/>
+        </w:rPr>
+        <w:t>belum</w:t>
+      </w:r>
+      <w:proofErr w:type="spellEnd"/>
+      <w:r>
+        <w:rPr>
+          <w:rFonts w:cs="Times New Roman"/>
+        </w:rPr>
+        <w:t xml:space="preserve"> </w:t>
+      </w:r>
+      <w:proofErr w:type="spellStart"/>
+      <w:r>
+        <w:rPr>
+          <w:rFonts w:cs="Times New Roman"/>
+        </w:rPr>
+        <w:t>tentu</w:t>
+      </w:r>
+      <w:proofErr w:type="spellEnd"/>
+      <w:r>
+        <w:rPr>
+          <w:rFonts w:cs="Times New Roman"/>
+        </w:rPr>
+        <w:t xml:space="preserve"> </w:t>
+      </w:r>
+      <w:proofErr w:type="spellStart"/>
+      <w:r>
+        <w:rPr>
+          <w:rFonts w:cs="Times New Roman"/>
+        </w:rPr>
+        <w:t>merupakan</w:t>
+      </w:r>
+      <w:proofErr w:type="spellEnd"/>
+      <w:r>
+        <w:rPr>
+          <w:rFonts w:cs="Times New Roman"/>
+        </w:rPr>
+        <w:t xml:space="preserve"> </w:t>
+      </w:r>
+      <w:proofErr w:type="spellStart"/>
+      <w:r>
+        <w:rPr>
+          <w:rFonts w:cs="Times New Roman"/>
+        </w:rPr>
+        <w:t>akar</w:t>
+      </w:r>
+      <w:proofErr w:type="spellEnd"/>
+      <w:r>
+        <w:rPr>
+          <w:rFonts w:cs="Times New Roman"/>
+        </w:rPr>
+        <w:t xml:space="preserve"> </w:t>
+      </w:r>
+      <w:proofErr w:type="spellStart"/>
+      <w:r>
+        <w:rPr>
+          <w:rFonts w:cs="Times New Roman"/>
+        </w:rPr>
+        <w:t>permasalahan</w:t>
+      </w:r>
+      <w:proofErr w:type="spellEnd"/>
+      <w:r>
+        <w:rPr>
+          <w:rFonts w:cs="Times New Roman"/>
+        </w:rPr>
+        <w:t>/</w:t>
+      </w:r>
+      <w:proofErr w:type="spellStart"/>
+      <w:r>
+        <w:rPr>
+          <w:rFonts w:cs="Times New Roman"/>
+        </w:rPr>
+        <w:t>kebutuhan</w:t>
+      </w:r>
+      <w:proofErr w:type="spellEnd"/>
+      <w:r>
+        <w:rPr>
+          <w:rFonts w:cs="Times New Roman"/>
+        </w:rPr>
+        <w:t xml:space="preserve"> yang </w:t>
+      </w:r>
+      <w:proofErr w:type="spellStart"/>
+      <w:r>
+        <w:rPr>
+          <w:rFonts w:cs="Times New Roman"/>
+        </w:rPr>
+        <w:t>sesungguhnya</w:t>
+      </w:r>
+      <w:proofErr w:type="spellEnd"/>
+      <w:r>
+        <w:rPr>
+          <w:rFonts w:cs="Times New Roman"/>
+        </w:rPr>
+        <w:t>.</w:t>
       </w:r>
     </w:p>
     <w:p>
@@ -160,115 +842,1299 @@
           <w:rFonts w:cs="Times New Roman"/>
         </w:rPr>
       </w:pPr>
-      <w:r>
-        <w:rPr>
-          <w:rFonts w:cs="Times New Roman"/>
-        </w:rPr>
-        <w:t>Ia bisa jadi muncul sebagai efek dari sebab yang lebih mendasar. Padahal, penyelesaian terhadap</w:t>
-      </w:r>
-      <w:r>
-        <w:rPr>
-          <w:rFonts w:cs="Times New Roman"/>
-          <w:lang w:val="id-ID"/>
-        </w:rPr>
-        <w:t xml:space="preserve"> </w:t>
-      </w:r>
-      <w:r>
-        <w:rPr>
-          <w:rFonts w:cs="Times New Roman"/>
-        </w:rPr>
-        <w:t>masalah/kebutuhan yang dirumuskan secara tidak tepat tidak akan menyelesaikan masalah atau</w:t>
-      </w:r>
-      <w:r>
-        <w:rPr>
-          <w:rFonts w:cs="Times New Roman"/>
-          <w:lang w:val="id-ID"/>
-        </w:rPr>
-        <w:t xml:space="preserve"> </w:t>
-      </w:r>
-      <w:r>
-        <w:rPr>
-          <w:rFonts w:cs="Times New Roman"/>
-        </w:rPr>
-        <w:t>menjawab kebutuhan. Oleh karena itu, agar diperoleh penyelesaian efektif, maka masalah/kebutuhan</w:t>
-      </w:r>
-      <w:r>
-        <w:rPr>
-          <w:rFonts w:cs="Times New Roman"/>
-          <w:lang w:val="id-ID"/>
-        </w:rPr>
-        <w:t xml:space="preserve"> </w:t>
-      </w:r>
-      <w:r>
-        <w:rPr>
-          <w:rFonts w:cs="Times New Roman"/>
-        </w:rPr>
-        <w:t>harus dirumuskan dengan tepat.</w:t>
-      </w:r>
-      <w:r>
-        <w:rPr>
-          <w:rFonts w:cs="Times New Roman"/>
-          <w:lang w:val="id-ID"/>
-        </w:rPr>
-        <w:t xml:space="preserve"> </w:t>
-      </w:r>
-      <w:r>
-        <w:rPr>
-          <w:rFonts w:cs="Times New Roman"/>
-        </w:rPr>
-        <w:t>Pendekatan penyelesaian masalah menggambarkan secara singkat cara atau metode yang akan</w:t>
-      </w:r>
-      <w:r>
-        <w:rPr>
-          <w:rFonts w:cs="Times New Roman"/>
-          <w:lang w:val="id-ID"/>
-        </w:rPr>
-        <w:t xml:space="preserve"> </w:t>
-      </w:r>
-      <w:r>
-        <w:rPr>
-          <w:rFonts w:cs="Times New Roman"/>
-        </w:rPr>
-        <w:t>ditempuh untuk menyelesaikan akar permasalahan yang telah berhasil diidentifikasi. Cakupan</w:t>
-      </w:r>
-      <w:r>
-        <w:rPr>
-          <w:rFonts w:cs="Times New Roman"/>
-          <w:lang w:val="id-ID"/>
-        </w:rPr>
-        <w:t xml:space="preserve"> </w:t>
-      </w:r>
-      <w:r>
-        <w:rPr>
-          <w:rFonts w:cs="Times New Roman"/>
-        </w:rPr>
-        <w:t>permasalahan bisa sangat luas, karena ia bisa dilihat dari berbagai sudut pandang, dan boleh jadi</w:t>
-      </w:r>
-      <w:r>
-        <w:rPr>
-          <w:rFonts w:cs="Times New Roman"/>
-          <w:lang w:val="id-ID"/>
-        </w:rPr>
-        <w:t xml:space="preserve"> </w:t>
-      </w:r>
-      <w:r>
-        <w:rPr>
-          <w:rFonts w:cs="Times New Roman"/>
-        </w:rPr>
-        <w:t>tidak bisa dilakukan pelaksanaannya dalam kerangka Tugas Akhir. Oleh karena itu, pendekatan yang</w:t>
-      </w:r>
-      <w:r>
-        <w:rPr>
-          <w:rFonts w:cs="Times New Roman"/>
-          <w:lang w:val="id-ID"/>
-        </w:rPr>
-        <w:t xml:space="preserve"> </w:t>
-      </w:r>
-      <w:r>
-        <w:rPr>
-          <w:rFonts w:cs="Times New Roman"/>
-        </w:rPr>
-        <w:t>diusulkan perlu dibatasi menurut cara pandang tertentu yang dianggap memadai atau layak.</w:t>
+      <w:proofErr w:type="spellStart"/>
+      <w:r>
+        <w:rPr>
+          <w:rFonts w:cs="Times New Roman"/>
+        </w:rPr>
+        <w:t>Ia</w:t>
+      </w:r>
+      <w:proofErr w:type="spellEnd"/>
+      <w:r>
+        <w:rPr>
+          <w:rFonts w:cs="Times New Roman"/>
+        </w:rPr>
+        <w:t xml:space="preserve"> </w:t>
+      </w:r>
+      <w:proofErr w:type="spellStart"/>
+      <w:r>
+        <w:rPr>
+          <w:rFonts w:cs="Times New Roman"/>
+        </w:rPr>
+        <w:t>bisa</w:t>
+      </w:r>
+      <w:proofErr w:type="spellEnd"/>
+      <w:r>
+        <w:rPr>
+          <w:rFonts w:cs="Times New Roman"/>
+        </w:rPr>
+        <w:t xml:space="preserve"> </w:t>
+      </w:r>
+      <w:proofErr w:type="spellStart"/>
+      <w:r>
+        <w:rPr>
+          <w:rFonts w:cs="Times New Roman"/>
+        </w:rPr>
+        <w:t>jadi</w:t>
+      </w:r>
+      <w:proofErr w:type="spellEnd"/>
+      <w:r>
+        <w:rPr>
+          <w:rFonts w:cs="Times New Roman"/>
+        </w:rPr>
+        <w:t xml:space="preserve"> </w:t>
+      </w:r>
+      <w:proofErr w:type="spellStart"/>
+      <w:r>
+        <w:rPr>
+          <w:rFonts w:cs="Times New Roman"/>
+        </w:rPr>
+        <w:t>muncul</w:t>
+      </w:r>
+      <w:proofErr w:type="spellEnd"/>
+      <w:r>
+        <w:rPr>
+          <w:rFonts w:cs="Times New Roman"/>
+        </w:rPr>
+        <w:t xml:space="preserve"> </w:t>
+      </w:r>
+      <w:proofErr w:type="spellStart"/>
+      <w:r>
+        <w:rPr>
+          <w:rFonts w:cs="Times New Roman"/>
+        </w:rPr>
+        <w:t>sebagai</w:t>
+      </w:r>
+      <w:proofErr w:type="spellEnd"/>
+      <w:r>
+        <w:rPr>
+          <w:rFonts w:cs="Times New Roman"/>
+        </w:rPr>
+        <w:t xml:space="preserve"> </w:t>
+      </w:r>
+      <w:proofErr w:type="spellStart"/>
+      <w:r>
+        <w:rPr>
+          <w:rFonts w:cs="Times New Roman"/>
+        </w:rPr>
+        <w:t>efek</w:t>
+      </w:r>
+      <w:proofErr w:type="spellEnd"/>
+      <w:r>
+        <w:rPr>
+          <w:rFonts w:cs="Times New Roman"/>
+        </w:rPr>
+        <w:t xml:space="preserve"> </w:t>
+      </w:r>
+      <w:proofErr w:type="spellStart"/>
+      <w:r>
+        <w:rPr>
+          <w:rFonts w:cs="Times New Roman"/>
+        </w:rPr>
+        <w:t>dari</w:t>
+      </w:r>
+      <w:proofErr w:type="spellEnd"/>
+      <w:r>
+        <w:rPr>
+          <w:rFonts w:cs="Times New Roman"/>
+        </w:rPr>
+        <w:t xml:space="preserve"> </w:t>
+      </w:r>
+      <w:proofErr w:type="spellStart"/>
+      <w:r>
+        <w:rPr>
+          <w:rFonts w:cs="Times New Roman"/>
+        </w:rPr>
+        <w:t>sebab</w:t>
+      </w:r>
+      <w:proofErr w:type="spellEnd"/>
+      <w:r>
+        <w:rPr>
+          <w:rFonts w:cs="Times New Roman"/>
+        </w:rPr>
+        <w:t xml:space="preserve"> yang </w:t>
+      </w:r>
+      <w:proofErr w:type="spellStart"/>
+      <w:r>
+        <w:rPr>
+          <w:rFonts w:cs="Times New Roman"/>
+        </w:rPr>
+        <w:t>lebih</w:t>
+      </w:r>
+      <w:proofErr w:type="spellEnd"/>
+      <w:r>
+        <w:rPr>
+          <w:rFonts w:cs="Times New Roman"/>
+        </w:rPr>
+        <w:t xml:space="preserve"> </w:t>
+      </w:r>
+      <w:proofErr w:type="spellStart"/>
+      <w:r>
+        <w:rPr>
+          <w:rFonts w:cs="Times New Roman"/>
+        </w:rPr>
+        <w:t>mendasar</w:t>
+      </w:r>
+      <w:proofErr w:type="spellEnd"/>
+      <w:r>
+        <w:rPr>
+          <w:rFonts w:cs="Times New Roman"/>
+        </w:rPr>
+        <w:t xml:space="preserve">. </w:t>
+      </w:r>
+      <w:proofErr w:type="spellStart"/>
+      <w:r>
+        <w:rPr>
+          <w:rFonts w:cs="Times New Roman"/>
+        </w:rPr>
+        <w:t>Padahal</w:t>
+      </w:r>
+      <w:proofErr w:type="spellEnd"/>
+      <w:r>
+        <w:rPr>
+          <w:rFonts w:cs="Times New Roman"/>
+        </w:rPr>
+        <w:t xml:space="preserve">, </w:t>
+      </w:r>
+      <w:proofErr w:type="spellStart"/>
+      <w:r>
+        <w:rPr>
+          <w:rFonts w:cs="Times New Roman"/>
+        </w:rPr>
+        <w:t>penyelesaian</w:t>
+      </w:r>
+      <w:proofErr w:type="spellEnd"/>
+      <w:r>
+        <w:rPr>
+          <w:rFonts w:cs="Times New Roman"/>
+        </w:rPr>
+        <w:t xml:space="preserve"> </w:t>
+      </w:r>
+      <w:proofErr w:type="spellStart"/>
+      <w:r>
+        <w:rPr>
+          <w:rFonts w:cs="Times New Roman"/>
+        </w:rPr>
+        <w:t>terhadap</w:t>
+      </w:r>
+      <w:proofErr w:type="spellEnd"/>
+      <w:r>
+        <w:rPr>
+          <w:rFonts w:cs="Times New Roman"/>
+          <w:lang w:val="id-ID"/>
+        </w:rPr>
+        <w:t xml:space="preserve"> </w:t>
+      </w:r>
+      <w:proofErr w:type="spellStart"/>
+      <w:r>
+        <w:rPr>
+          <w:rFonts w:cs="Times New Roman"/>
+        </w:rPr>
+        <w:t>masalah</w:t>
+      </w:r>
+      <w:proofErr w:type="spellEnd"/>
+      <w:r>
+        <w:rPr>
+          <w:rFonts w:cs="Times New Roman"/>
+        </w:rPr>
+        <w:t>/</w:t>
+      </w:r>
+      <w:proofErr w:type="spellStart"/>
+      <w:r>
+        <w:rPr>
+          <w:rFonts w:cs="Times New Roman"/>
+        </w:rPr>
+        <w:t>kebutuhan</w:t>
+      </w:r>
+      <w:proofErr w:type="spellEnd"/>
+      <w:r>
+        <w:rPr>
+          <w:rFonts w:cs="Times New Roman"/>
+        </w:rPr>
+        <w:t xml:space="preserve"> yang </w:t>
+      </w:r>
+      <w:proofErr w:type="spellStart"/>
+      <w:r>
+        <w:rPr>
+          <w:rFonts w:cs="Times New Roman"/>
+        </w:rPr>
+        <w:t>dirumuskan</w:t>
+      </w:r>
+      <w:proofErr w:type="spellEnd"/>
+      <w:r>
+        <w:rPr>
+          <w:rFonts w:cs="Times New Roman"/>
+        </w:rPr>
+        <w:t xml:space="preserve"> </w:t>
+      </w:r>
+      <w:proofErr w:type="spellStart"/>
+      <w:r>
+        <w:rPr>
+          <w:rFonts w:cs="Times New Roman"/>
+        </w:rPr>
+        <w:t>secara</w:t>
+      </w:r>
+      <w:proofErr w:type="spellEnd"/>
+      <w:r>
+        <w:rPr>
+          <w:rFonts w:cs="Times New Roman"/>
+        </w:rPr>
+        <w:t xml:space="preserve"> </w:t>
+      </w:r>
+      <w:proofErr w:type="spellStart"/>
+      <w:r>
+        <w:rPr>
+          <w:rFonts w:cs="Times New Roman"/>
+        </w:rPr>
+        <w:t>tidak</w:t>
+      </w:r>
+      <w:proofErr w:type="spellEnd"/>
+      <w:r>
+        <w:rPr>
+          <w:rFonts w:cs="Times New Roman"/>
+        </w:rPr>
+        <w:t xml:space="preserve"> </w:t>
+      </w:r>
+      <w:proofErr w:type="spellStart"/>
+      <w:r>
+        <w:rPr>
+          <w:rFonts w:cs="Times New Roman"/>
+        </w:rPr>
+        <w:t>tepat</w:t>
+      </w:r>
+      <w:proofErr w:type="spellEnd"/>
+      <w:r>
+        <w:rPr>
+          <w:rFonts w:cs="Times New Roman"/>
+        </w:rPr>
+        <w:t xml:space="preserve"> </w:t>
+      </w:r>
+      <w:proofErr w:type="spellStart"/>
+      <w:r>
+        <w:rPr>
+          <w:rFonts w:cs="Times New Roman"/>
+        </w:rPr>
+        <w:t>tidak</w:t>
+      </w:r>
+      <w:proofErr w:type="spellEnd"/>
+      <w:r>
+        <w:rPr>
+          <w:rFonts w:cs="Times New Roman"/>
+        </w:rPr>
+        <w:t xml:space="preserve"> </w:t>
+      </w:r>
+      <w:proofErr w:type="spellStart"/>
+      <w:r>
+        <w:rPr>
+          <w:rFonts w:cs="Times New Roman"/>
+        </w:rPr>
+        <w:t>akan</w:t>
+      </w:r>
+      <w:proofErr w:type="spellEnd"/>
+      <w:r>
+        <w:rPr>
+          <w:rFonts w:cs="Times New Roman"/>
+        </w:rPr>
+        <w:t xml:space="preserve"> </w:t>
+      </w:r>
+      <w:proofErr w:type="spellStart"/>
+      <w:r>
+        <w:rPr>
+          <w:rFonts w:cs="Times New Roman"/>
+        </w:rPr>
+        <w:t>menyelesaikan</w:t>
+      </w:r>
+      <w:proofErr w:type="spellEnd"/>
+      <w:r>
+        <w:rPr>
+          <w:rFonts w:cs="Times New Roman"/>
+        </w:rPr>
+        <w:t xml:space="preserve"> </w:t>
+      </w:r>
+      <w:proofErr w:type="spellStart"/>
+      <w:r>
+        <w:rPr>
+          <w:rFonts w:cs="Times New Roman"/>
+        </w:rPr>
+        <w:t>masalah</w:t>
+      </w:r>
+      <w:proofErr w:type="spellEnd"/>
+      <w:r>
+        <w:rPr>
+          <w:rFonts w:cs="Times New Roman"/>
+        </w:rPr>
+        <w:t xml:space="preserve"> </w:t>
+      </w:r>
+      <w:proofErr w:type="spellStart"/>
+      <w:r>
+        <w:rPr>
+          <w:rFonts w:cs="Times New Roman"/>
+        </w:rPr>
+        <w:t>atau</w:t>
+      </w:r>
+      <w:proofErr w:type="spellEnd"/>
+      <w:r>
+        <w:rPr>
+          <w:rFonts w:cs="Times New Roman"/>
+          <w:lang w:val="id-ID"/>
+        </w:rPr>
+        <w:t xml:space="preserve"> </w:t>
+      </w:r>
+      <w:proofErr w:type="spellStart"/>
+      <w:r>
+        <w:rPr>
+          <w:rFonts w:cs="Times New Roman"/>
+        </w:rPr>
+        <w:t>menjawab</w:t>
+      </w:r>
+      <w:proofErr w:type="spellEnd"/>
+      <w:r>
+        <w:rPr>
+          <w:rFonts w:cs="Times New Roman"/>
+        </w:rPr>
+        <w:t xml:space="preserve"> </w:t>
+      </w:r>
+      <w:proofErr w:type="spellStart"/>
+      <w:r>
+        <w:rPr>
+          <w:rFonts w:cs="Times New Roman"/>
+        </w:rPr>
+        <w:t>kebutuhan</w:t>
+      </w:r>
+      <w:proofErr w:type="spellEnd"/>
+      <w:r>
+        <w:rPr>
+          <w:rFonts w:cs="Times New Roman"/>
+        </w:rPr>
+        <w:t xml:space="preserve">. Oleh </w:t>
+      </w:r>
+      <w:proofErr w:type="spellStart"/>
+      <w:r>
+        <w:rPr>
+          <w:rFonts w:cs="Times New Roman"/>
+        </w:rPr>
+        <w:t>karena</w:t>
+      </w:r>
+      <w:proofErr w:type="spellEnd"/>
+      <w:r>
+        <w:rPr>
+          <w:rFonts w:cs="Times New Roman"/>
+        </w:rPr>
+        <w:t xml:space="preserve"> </w:t>
+      </w:r>
+      <w:proofErr w:type="spellStart"/>
+      <w:r>
+        <w:rPr>
+          <w:rFonts w:cs="Times New Roman"/>
+        </w:rPr>
+        <w:t>itu</w:t>
+      </w:r>
+      <w:proofErr w:type="spellEnd"/>
+      <w:r>
+        <w:rPr>
+          <w:rFonts w:cs="Times New Roman"/>
+        </w:rPr>
+        <w:t xml:space="preserve">, agar </w:t>
+      </w:r>
+      <w:proofErr w:type="spellStart"/>
+      <w:r>
+        <w:rPr>
+          <w:rFonts w:cs="Times New Roman"/>
+        </w:rPr>
+        <w:t>diperoleh</w:t>
+      </w:r>
+      <w:proofErr w:type="spellEnd"/>
+      <w:r>
+        <w:rPr>
+          <w:rFonts w:cs="Times New Roman"/>
+        </w:rPr>
+        <w:t xml:space="preserve"> </w:t>
+      </w:r>
+      <w:proofErr w:type="spellStart"/>
+      <w:r>
+        <w:rPr>
+          <w:rFonts w:cs="Times New Roman"/>
+        </w:rPr>
+        <w:t>penyelesaian</w:t>
+      </w:r>
+      <w:proofErr w:type="spellEnd"/>
+      <w:r>
+        <w:rPr>
+          <w:rFonts w:cs="Times New Roman"/>
+        </w:rPr>
+        <w:t xml:space="preserve"> </w:t>
+      </w:r>
+      <w:proofErr w:type="spellStart"/>
+      <w:r>
+        <w:rPr>
+          <w:rFonts w:cs="Times New Roman"/>
+        </w:rPr>
+        <w:t>efektif</w:t>
+      </w:r>
+      <w:proofErr w:type="spellEnd"/>
+      <w:r>
+        <w:rPr>
+          <w:rFonts w:cs="Times New Roman"/>
+        </w:rPr>
+        <w:t xml:space="preserve">, </w:t>
+      </w:r>
+      <w:proofErr w:type="spellStart"/>
+      <w:r>
+        <w:rPr>
+          <w:rFonts w:cs="Times New Roman"/>
+        </w:rPr>
+        <w:t>maka</w:t>
+      </w:r>
+      <w:proofErr w:type="spellEnd"/>
+      <w:r>
+        <w:rPr>
+          <w:rFonts w:cs="Times New Roman"/>
+        </w:rPr>
+        <w:t xml:space="preserve"> </w:t>
+      </w:r>
+      <w:proofErr w:type="spellStart"/>
+      <w:r>
+        <w:rPr>
+          <w:rFonts w:cs="Times New Roman"/>
+        </w:rPr>
+        <w:t>masalah</w:t>
+      </w:r>
+      <w:proofErr w:type="spellEnd"/>
+      <w:r>
+        <w:rPr>
+          <w:rFonts w:cs="Times New Roman"/>
+        </w:rPr>
+        <w:t>/</w:t>
+      </w:r>
+      <w:proofErr w:type="spellStart"/>
+      <w:r>
+        <w:rPr>
+          <w:rFonts w:cs="Times New Roman"/>
+        </w:rPr>
+        <w:t>kebutuhan</w:t>
+      </w:r>
+      <w:proofErr w:type="spellEnd"/>
+      <w:r>
+        <w:rPr>
+          <w:rFonts w:cs="Times New Roman"/>
+          <w:lang w:val="id-ID"/>
+        </w:rPr>
+        <w:t xml:space="preserve"> </w:t>
+      </w:r>
+      <w:proofErr w:type="spellStart"/>
+      <w:r>
+        <w:rPr>
+          <w:rFonts w:cs="Times New Roman"/>
+        </w:rPr>
+        <w:t>harus</w:t>
+      </w:r>
+      <w:proofErr w:type="spellEnd"/>
+      <w:r>
+        <w:rPr>
+          <w:rFonts w:cs="Times New Roman"/>
+        </w:rPr>
+        <w:t xml:space="preserve"> </w:t>
+      </w:r>
+      <w:proofErr w:type="spellStart"/>
+      <w:r>
+        <w:rPr>
+          <w:rFonts w:cs="Times New Roman"/>
+        </w:rPr>
+        <w:t>dirumuskan</w:t>
+      </w:r>
+      <w:proofErr w:type="spellEnd"/>
+      <w:r>
+        <w:rPr>
+          <w:rFonts w:cs="Times New Roman"/>
+        </w:rPr>
+        <w:t xml:space="preserve"> </w:t>
+      </w:r>
+      <w:proofErr w:type="spellStart"/>
+      <w:r>
+        <w:rPr>
+          <w:rFonts w:cs="Times New Roman"/>
+        </w:rPr>
+        <w:t>dengan</w:t>
+      </w:r>
+      <w:proofErr w:type="spellEnd"/>
+      <w:r>
+        <w:rPr>
+          <w:rFonts w:cs="Times New Roman"/>
+        </w:rPr>
+        <w:t xml:space="preserve"> </w:t>
+      </w:r>
+      <w:proofErr w:type="spellStart"/>
+      <w:r>
+        <w:rPr>
+          <w:rFonts w:cs="Times New Roman"/>
+        </w:rPr>
+        <w:t>tepat</w:t>
+      </w:r>
+      <w:proofErr w:type="spellEnd"/>
+      <w:r>
+        <w:rPr>
+          <w:rFonts w:cs="Times New Roman"/>
+        </w:rPr>
+        <w:t>.</w:t>
+      </w:r>
+      <w:r>
+        <w:rPr>
+          <w:rFonts w:cs="Times New Roman"/>
+          <w:lang w:val="id-ID"/>
+        </w:rPr>
+        <w:t xml:space="preserve"> </w:t>
+      </w:r>
+      <w:proofErr w:type="spellStart"/>
+      <w:r>
+        <w:rPr>
+          <w:rFonts w:cs="Times New Roman"/>
+        </w:rPr>
+        <w:t>Pendekatan</w:t>
+      </w:r>
+      <w:proofErr w:type="spellEnd"/>
+      <w:r>
+        <w:rPr>
+          <w:rFonts w:cs="Times New Roman"/>
+        </w:rPr>
+        <w:t xml:space="preserve"> </w:t>
+      </w:r>
+      <w:proofErr w:type="spellStart"/>
+      <w:r>
+        <w:rPr>
+          <w:rFonts w:cs="Times New Roman"/>
+        </w:rPr>
+        <w:t>penyelesaian</w:t>
+      </w:r>
+      <w:proofErr w:type="spellEnd"/>
+      <w:r>
+        <w:rPr>
+          <w:rFonts w:cs="Times New Roman"/>
+        </w:rPr>
+        <w:t xml:space="preserve"> </w:t>
+      </w:r>
+      <w:proofErr w:type="spellStart"/>
+      <w:r>
+        <w:rPr>
+          <w:rFonts w:cs="Times New Roman"/>
+        </w:rPr>
+        <w:t>masalah</w:t>
+      </w:r>
+      <w:proofErr w:type="spellEnd"/>
+      <w:r>
+        <w:rPr>
+          <w:rFonts w:cs="Times New Roman"/>
+        </w:rPr>
+        <w:t xml:space="preserve"> </w:t>
+      </w:r>
+      <w:proofErr w:type="spellStart"/>
+      <w:r>
+        <w:rPr>
+          <w:rFonts w:cs="Times New Roman"/>
+        </w:rPr>
+        <w:t>menggambarkan</w:t>
+      </w:r>
+      <w:proofErr w:type="spellEnd"/>
+      <w:r>
+        <w:rPr>
+          <w:rFonts w:cs="Times New Roman"/>
+        </w:rPr>
+        <w:t xml:space="preserve"> </w:t>
+      </w:r>
+      <w:proofErr w:type="spellStart"/>
+      <w:r>
+        <w:rPr>
+          <w:rFonts w:cs="Times New Roman"/>
+        </w:rPr>
+        <w:t>secara</w:t>
+      </w:r>
+      <w:proofErr w:type="spellEnd"/>
+      <w:r>
+        <w:rPr>
+          <w:rFonts w:cs="Times New Roman"/>
+        </w:rPr>
+        <w:t xml:space="preserve"> </w:t>
+      </w:r>
+      <w:proofErr w:type="spellStart"/>
+      <w:r>
+        <w:rPr>
+          <w:rFonts w:cs="Times New Roman"/>
+        </w:rPr>
+        <w:t>singkat</w:t>
+      </w:r>
+      <w:proofErr w:type="spellEnd"/>
+      <w:r>
+        <w:rPr>
+          <w:rFonts w:cs="Times New Roman"/>
+        </w:rPr>
+        <w:t xml:space="preserve"> </w:t>
+      </w:r>
+      <w:proofErr w:type="spellStart"/>
+      <w:r>
+        <w:rPr>
+          <w:rFonts w:cs="Times New Roman"/>
+        </w:rPr>
+        <w:t>cara</w:t>
+      </w:r>
+      <w:proofErr w:type="spellEnd"/>
+      <w:r>
+        <w:rPr>
+          <w:rFonts w:cs="Times New Roman"/>
+        </w:rPr>
+        <w:t xml:space="preserve"> </w:t>
+      </w:r>
+      <w:proofErr w:type="spellStart"/>
+      <w:r>
+        <w:rPr>
+          <w:rFonts w:cs="Times New Roman"/>
+        </w:rPr>
+        <w:t>atau</w:t>
+      </w:r>
+      <w:proofErr w:type="spellEnd"/>
+      <w:r>
+        <w:rPr>
+          <w:rFonts w:cs="Times New Roman"/>
+        </w:rPr>
+        <w:t xml:space="preserve"> </w:t>
+      </w:r>
+      <w:proofErr w:type="spellStart"/>
+      <w:r>
+        <w:rPr>
+          <w:rFonts w:cs="Times New Roman"/>
+        </w:rPr>
+        <w:t>metode</w:t>
+      </w:r>
+      <w:proofErr w:type="spellEnd"/>
+      <w:r>
+        <w:rPr>
+          <w:rFonts w:cs="Times New Roman"/>
+        </w:rPr>
+        <w:t xml:space="preserve"> yang </w:t>
+      </w:r>
+      <w:proofErr w:type="spellStart"/>
+      <w:r>
+        <w:rPr>
+          <w:rFonts w:cs="Times New Roman"/>
+        </w:rPr>
+        <w:t>akan</w:t>
+      </w:r>
+      <w:proofErr w:type="spellEnd"/>
+      <w:r>
+        <w:rPr>
+          <w:rFonts w:cs="Times New Roman"/>
+          <w:lang w:val="id-ID"/>
+        </w:rPr>
+        <w:t xml:space="preserve"> </w:t>
+      </w:r>
+      <w:proofErr w:type="spellStart"/>
+      <w:r>
+        <w:rPr>
+          <w:rFonts w:cs="Times New Roman"/>
+        </w:rPr>
+        <w:t>ditempuh</w:t>
+      </w:r>
+      <w:proofErr w:type="spellEnd"/>
+      <w:r>
+        <w:rPr>
+          <w:rFonts w:cs="Times New Roman"/>
+        </w:rPr>
+        <w:t xml:space="preserve"> </w:t>
+      </w:r>
+      <w:proofErr w:type="spellStart"/>
+      <w:r>
+        <w:rPr>
+          <w:rFonts w:cs="Times New Roman"/>
+        </w:rPr>
+        <w:t>untuk</w:t>
+      </w:r>
+      <w:proofErr w:type="spellEnd"/>
+      <w:r>
+        <w:rPr>
+          <w:rFonts w:cs="Times New Roman"/>
+        </w:rPr>
+        <w:t xml:space="preserve"> </w:t>
+      </w:r>
+      <w:proofErr w:type="spellStart"/>
+      <w:r>
+        <w:rPr>
+          <w:rFonts w:cs="Times New Roman"/>
+        </w:rPr>
+        <w:t>menyelesaikan</w:t>
+      </w:r>
+      <w:proofErr w:type="spellEnd"/>
+      <w:r>
+        <w:rPr>
+          <w:rFonts w:cs="Times New Roman"/>
+        </w:rPr>
+        <w:t xml:space="preserve"> </w:t>
+      </w:r>
+      <w:proofErr w:type="spellStart"/>
+      <w:r>
+        <w:rPr>
+          <w:rFonts w:cs="Times New Roman"/>
+        </w:rPr>
+        <w:t>akar</w:t>
+      </w:r>
+      <w:proofErr w:type="spellEnd"/>
+      <w:r>
+        <w:rPr>
+          <w:rFonts w:cs="Times New Roman"/>
+        </w:rPr>
+        <w:t xml:space="preserve"> </w:t>
+      </w:r>
+      <w:proofErr w:type="spellStart"/>
+      <w:r>
+        <w:rPr>
+          <w:rFonts w:cs="Times New Roman"/>
+        </w:rPr>
+        <w:t>permasalahan</w:t>
+      </w:r>
+      <w:proofErr w:type="spellEnd"/>
+      <w:r>
+        <w:rPr>
+          <w:rFonts w:cs="Times New Roman"/>
+        </w:rPr>
+        <w:t xml:space="preserve"> yang </w:t>
+      </w:r>
+      <w:proofErr w:type="spellStart"/>
+      <w:r>
+        <w:rPr>
+          <w:rFonts w:cs="Times New Roman"/>
+        </w:rPr>
+        <w:t>telah</w:t>
+      </w:r>
+      <w:proofErr w:type="spellEnd"/>
+      <w:r>
+        <w:rPr>
+          <w:rFonts w:cs="Times New Roman"/>
+        </w:rPr>
+        <w:t xml:space="preserve"> </w:t>
+      </w:r>
+      <w:proofErr w:type="spellStart"/>
+      <w:r>
+        <w:rPr>
+          <w:rFonts w:cs="Times New Roman"/>
+        </w:rPr>
+        <w:t>berhasil</w:t>
+      </w:r>
+      <w:proofErr w:type="spellEnd"/>
+      <w:r>
+        <w:rPr>
+          <w:rFonts w:cs="Times New Roman"/>
+        </w:rPr>
+        <w:t xml:space="preserve"> </w:t>
+      </w:r>
+      <w:proofErr w:type="spellStart"/>
+      <w:r>
+        <w:rPr>
+          <w:rFonts w:cs="Times New Roman"/>
+        </w:rPr>
+        <w:t>diidentifikasi</w:t>
+      </w:r>
+      <w:proofErr w:type="spellEnd"/>
+      <w:r>
+        <w:rPr>
+          <w:rFonts w:cs="Times New Roman"/>
+        </w:rPr>
+        <w:t xml:space="preserve">. </w:t>
+      </w:r>
+      <w:proofErr w:type="spellStart"/>
+      <w:r>
+        <w:rPr>
+          <w:rFonts w:cs="Times New Roman"/>
+        </w:rPr>
+        <w:t>Cakupan</w:t>
+      </w:r>
+      <w:proofErr w:type="spellEnd"/>
+      <w:r>
+        <w:rPr>
+          <w:rFonts w:cs="Times New Roman"/>
+          <w:lang w:val="id-ID"/>
+        </w:rPr>
+        <w:t xml:space="preserve"> </w:t>
+      </w:r>
+      <w:proofErr w:type="spellStart"/>
+      <w:r>
+        <w:rPr>
+          <w:rFonts w:cs="Times New Roman"/>
+        </w:rPr>
+        <w:t>permasalahan</w:t>
+      </w:r>
+      <w:proofErr w:type="spellEnd"/>
+      <w:r>
+        <w:rPr>
+          <w:rFonts w:cs="Times New Roman"/>
+        </w:rPr>
+        <w:t xml:space="preserve"> </w:t>
+      </w:r>
+      <w:proofErr w:type="spellStart"/>
+      <w:r>
+        <w:rPr>
+          <w:rFonts w:cs="Times New Roman"/>
+        </w:rPr>
+        <w:t>bisa</w:t>
+      </w:r>
+      <w:proofErr w:type="spellEnd"/>
+      <w:r>
+        <w:rPr>
+          <w:rFonts w:cs="Times New Roman"/>
+        </w:rPr>
+        <w:t xml:space="preserve"> sangat </w:t>
+      </w:r>
+      <w:proofErr w:type="spellStart"/>
+      <w:r>
+        <w:rPr>
+          <w:rFonts w:cs="Times New Roman"/>
+        </w:rPr>
+        <w:t>luas</w:t>
+      </w:r>
+      <w:proofErr w:type="spellEnd"/>
+      <w:r>
+        <w:rPr>
+          <w:rFonts w:cs="Times New Roman"/>
+        </w:rPr>
+        <w:t xml:space="preserve">, </w:t>
+      </w:r>
+      <w:proofErr w:type="spellStart"/>
+      <w:r>
+        <w:rPr>
+          <w:rFonts w:cs="Times New Roman"/>
+        </w:rPr>
+        <w:t>karena</w:t>
+      </w:r>
+      <w:proofErr w:type="spellEnd"/>
+      <w:r>
+        <w:rPr>
+          <w:rFonts w:cs="Times New Roman"/>
+        </w:rPr>
+        <w:t xml:space="preserve"> </w:t>
+      </w:r>
+      <w:proofErr w:type="spellStart"/>
+      <w:r>
+        <w:rPr>
+          <w:rFonts w:cs="Times New Roman"/>
+        </w:rPr>
+        <w:t>ia</w:t>
+      </w:r>
+      <w:proofErr w:type="spellEnd"/>
+      <w:r>
+        <w:rPr>
+          <w:rFonts w:cs="Times New Roman"/>
+        </w:rPr>
+        <w:t xml:space="preserve"> </w:t>
+      </w:r>
+      <w:proofErr w:type="spellStart"/>
+      <w:r>
+        <w:rPr>
+          <w:rFonts w:cs="Times New Roman"/>
+        </w:rPr>
+        <w:t>bisa</w:t>
+      </w:r>
+      <w:proofErr w:type="spellEnd"/>
+      <w:r>
+        <w:rPr>
+          <w:rFonts w:cs="Times New Roman"/>
+        </w:rPr>
+        <w:t xml:space="preserve"> </w:t>
+      </w:r>
+      <w:proofErr w:type="spellStart"/>
+      <w:r>
+        <w:rPr>
+          <w:rFonts w:cs="Times New Roman"/>
+        </w:rPr>
+        <w:t>dilihat</w:t>
+      </w:r>
+      <w:proofErr w:type="spellEnd"/>
+      <w:r>
+        <w:rPr>
+          <w:rFonts w:cs="Times New Roman"/>
+        </w:rPr>
+        <w:t xml:space="preserve"> </w:t>
+      </w:r>
+      <w:proofErr w:type="spellStart"/>
+      <w:r>
+        <w:rPr>
+          <w:rFonts w:cs="Times New Roman"/>
+        </w:rPr>
+        <w:t>dari</w:t>
+      </w:r>
+      <w:proofErr w:type="spellEnd"/>
+      <w:r>
+        <w:rPr>
+          <w:rFonts w:cs="Times New Roman"/>
+        </w:rPr>
+        <w:t xml:space="preserve"> </w:t>
+      </w:r>
+      <w:proofErr w:type="spellStart"/>
+      <w:r>
+        <w:rPr>
+          <w:rFonts w:cs="Times New Roman"/>
+        </w:rPr>
+        <w:t>berbagai</w:t>
+      </w:r>
+      <w:proofErr w:type="spellEnd"/>
+      <w:r>
+        <w:rPr>
+          <w:rFonts w:cs="Times New Roman"/>
+        </w:rPr>
+        <w:t xml:space="preserve"> </w:t>
+      </w:r>
+      <w:proofErr w:type="spellStart"/>
+      <w:r>
+        <w:rPr>
+          <w:rFonts w:cs="Times New Roman"/>
+        </w:rPr>
+        <w:t>sudut</w:t>
+      </w:r>
+      <w:proofErr w:type="spellEnd"/>
+      <w:r>
+        <w:rPr>
+          <w:rFonts w:cs="Times New Roman"/>
+        </w:rPr>
+        <w:t xml:space="preserve"> </w:t>
+      </w:r>
+      <w:proofErr w:type="spellStart"/>
+      <w:r>
+        <w:rPr>
+          <w:rFonts w:cs="Times New Roman"/>
+        </w:rPr>
+        <w:t>pandang</w:t>
+      </w:r>
+      <w:proofErr w:type="spellEnd"/>
+      <w:r>
+        <w:rPr>
+          <w:rFonts w:cs="Times New Roman"/>
+        </w:rPr>
+        <w:t xml:space="preserve">, dan </w:t>
+      </w:r>
+      <w:proofErr w:type="spellStart"/>
+      <w:r>
+        <w:rPr>
+          <w:rFonts w:cs="Times New Roman"/>
+        </w:rPr>
+        <w:t>boleh</w:t>
+      </w:r>
+      <w:proofErr w:type="spellEnd"/>
+      <w:r>
+        <w:rPr>
+          <w:rFonts w:cs="Times New Roman"/>
+        </w:rPr>
+        <w:t xml:space="preserve"> </w:t>
+      </w:r>
+      <w:proofErr w:type="spellStart"/>
+      <w:r>
+        <w:rPr>
+          <w:rFonts w:cs="Times New Roman"/>
+        </w:rPr>
+        <w:t>jadi</w:t>
+      </w:r>
+      <w:proofErr w:type="spellEnd"/>
+      <w:r>
+        <w:rPr>
+          <w:rFonts w:cs="Times New Roman"/>
+          <w:lang w:val="id-ID"/>
+        </w:rPr>
+        <w:t xml:space="preserve"> </w:t>
+      </w:r>
+      <w:proofErr w:type="spellStart"/>
+      <w:r>
+        <w:rPr>
+          <w:rFonts w:cs="Times New Roman"/>
+        </w:rPr>
+        <w:t>tidak</w:t>
+      </w:r>
+      <w:proofErr w:type="spellEnd"/>
+      <w:r>
+        <w:rPr>
+          <w:rFonts w:cs="Times New Roman"/>
+        </w:rPr>
+        <w:t xml:space="preserve"> </w:t>
+      </w:r>
+      <w:proofErr w:type="spellStart"/>
+      <w:r>
+        <w:rPr>
+          <w:rFonts w:cs="Times New Roman"/>
+        </w:rPr>
+        <w:t>bisa</w:t>
+      </w:r>
+      <w:proofErr w:type="spellEnd"/>
+      <w:r>
+        <w:rPr>
+          <w:rFonts w:cs="Times New Roman"/>
+        </w:rPr>
+        <w:t xml:space="preserve"> </w:t>
+      </w:r>
+      <w:proofErr w:type="spellStart"/>
+      <w:r>
+        <w:rPr>
+          <w:rFonts w:cs="Times New Roman"/>
+        </w:rPr>
+        <w:t>dilakukan</w:t>
+      </w:r>
+      <w:proofErr w:type="spellEnd"/>
+      <w:r>
+        <w:rPr>
+          <w:rFonts w:cs="Times New Roman"/>
+        </w:rPr>
+        <w:t xml:space="preserve"> </w:t>
+      </w:r>
+      <w:proofErr w:type="spellStart"/>
+      <w:r>
+        <w:rPr>
+          <w:rFonts w:cs="Times New Roman"/>
+        </w:rPr>
+        <w:t>pelaksanaannya</w:t>
+      </w:r>
+      <w:proofErr w:type="spellEnd"/>
+      <w:r>
+        <w:rPr>
+          <w:rFonts w:cs="Times New Roman"/>
+        </w:rPr>
+        <w:t xml:space="preserve"> </w:t>
+      </w:r>
+      <w:proofErr w:type="spellStart"/>
+      <w:r>
+        <w:rPr>
+          <w:rFonts w:cs="Times New Roman"/>
+        </w:rPr>
+        <w:t>dalam</w:t>
+      </w:r>
+      <w:proofErr w:type="spellEnd"/>
+      <w:r>
+        <w:rPr>
+          <w:rFonts w:cs="Times New Roman"/>
+        </w:rPr>
+        <w:t xml:space="preserve"> </w:t>
+      </w:r>
+      <w:proofErr w:type="spellStart"/>
+      <w:r>
+        <w:rPr>
+          <w:rFonts w:cs="Times New Roman"/>
+        </w:rPr>
+        <w:t>kerangka</w:t>
+      </w:r>
+      <w:proofErr w:type="spellEnd"/>
+      <w:r>
+        <w:rPr>
+          <w:rFonts w:cs="Times New Roman"/>
+        </w:rPr>
+        <w:t xml:space="preserve"> </w:t>
+      </w:r>
+      <w:proofErr w:type="spellStart"/>
+      <w:r>
+        <w:rPr>
+          <w:rFonts w:cs="Times New Roman"/>
+        </w:rPr>
+        <w:t>Tugas</w:t>
+      </w:r>
+      <w:proofErr w:type="spellEnd"/>
+      <w:r>
+        <w:rPr>
+          <w:rFonts w:cs="Times New Roman"/>
+        </w:rPr>
+        <w:t xml:space="preserve"> Akhir. Oleh </w:t>
+      </w:r>
+      <w:proofErr w:type="spellStart"/>
+      <w:r>
+        <w:rPr>
+          <w:rFonts w:cs="Times New Roman"/>
+        </w:rPr>
+        <w:t>karena</w:t>
+      </w:r>
+      <w:proofErr w:type="spellEnd"/>
+      <w:r>
+        <w:rPr>
+          <w:rFonts w:cs="Times New Roman"/>
+        </w:rPr>
+        <w:t xml:space="preserve"> </w:t>
+      </w:r>
+      <w:proofErr w:type="spellStart"/>
+      <w:r>
+        <w:rPr>
+          <w:rFonts w:cs="Times New Roman"/>
+        </w:rPr>
+        <w:t>itu</w:t>
+      </w:r>
+      <w:proofErr w:type="spellEnd"/>
+      <w:r>
+        <w:rPr>
+          <w:rFonts w:cs="Times New Roman"/>
+        </w:rPr>
+        <w:t xml:space="preserve">, </w:t>
+      </w:r>
+      <w:proofErr w:type="spellStart"/>
+      <w:r>
+        <w:rPr>
+          <w:rFonts w:cs="Times New Roman"/>
+        </w:rPr>
+        <w:t>pendekatan</w:t>
+      </w:r>
+      <w:proofErr w:type="spellEnd"/>
+      <w:r>
+        <w:rPr>
+          <w:rFonts w:cs="Times New Roman"/>
+        </w:rPr>
+        <w:t xml:space="preserve"> yang</w:t>
+      </w:r>
+      <w:r>
+        <w:rPr>
+          <w:rFonts w:cs="Times New Roman"/>
+          <w:lang w:val="id-ID"/>
+        </w:rPr>
+        <w:t xml:space="preserve"> </w:t>
+      </w:r>
+      <w:proofErr w:type="spellStart"/>
+      <w:r>
+        <w:rPr>
+          <w:rFonts w:cs="Times New Roman"/>
+        </w:rPr>
+        <w:t>diusulkan</w:t>
+      </w:r>
+      <w:proofErr w:type="spellEnd"/>
+      <w:r>
+        <w:rPr>
+          <w:rFonts w:cs="Times New Roman"/>
+        </w:rPr>
+        <w:t xml:space="preserve"> </w:t>
+      </w:r>
+      <w:proofErr w:type="spellStart"/>
+      <w:r>
+        <w:rPr>
+          <w:rFonts w:cs="Times New Roman"/>
+        </w:rPr>
+        <w:t>perlu</w:t>
+      </w:r>
+      <w:proofErr w:type="spellEnd"/>
+      <w:r>
+        <w:rPr>
+          <w:rFonts w:cs="Times New Roman"/>
+        </w:rPr>
+        <w:t xml:space="preserve"> </w:t>
+      </w:r>
+      <w:proofErr w:type="spellStart"/>
+      <w:r>
+        <w:rPr>
+          <w:rFonts w:cs="Times New Roman"/>
+        </w:rPr>
+        <w:t>dibatasi</w:t>
+      </w:r>
+      <w:proofErr w:type="spellEnd"/>
+      <w:r>
+        <w:rPr>
+          <w:rFonts w:cs="Times New Roman"/>
+        </w:rPr>
+        <w:t xml:space="preserve"> </w:t>
+      </w:r>
+      <w:proofErr w:type="spellStart"/>
+      <w:r>
+        <w:rPr>
+          <w:rFonts w:cs="Times New Roman"/>
+        </w:rPr>
+        <w:t>menurut</w:t>
+      </w:r>
+      <w:proofErr w:type="spellEnd"/>
+      <w:r>
+        <w:rPr>
+          <w:rFonts w:cs="Times New Roman"/>
+        </w:rPr>
+        <w:t xml:space="preserve"> </w:t>
+      </w:r>
+      <w:proofErr w:type="spellStart"/>
+      <w:r>
+        <w:rPr>
+          <w:rFonts w:cs="Times New Roman"/>
+        </w:rPr>
+        <w:t>cara</w:t>
+      </w:r>
+      <w:proofErr w:type="spellEnd"/>
+      <w:r>
+        <w:rPr>
+          <w:rFonts w:cs="Times New Roman"/>
+        </w:rPr>
+        <w:t xml:space="preserve"> </w:t>
+      </w:r>
+      <w:proofErr w:type="spellStart"/>
+      <w:r>
+        <w:rPr>
+          <w:rFonts w:cs="Times New Roman"/>
+        </w:rPr>
+        <w:t>pandang</w:t>
+      </w:r>
+      <w:proofErr w:type="spellEnd"/>
+      <w:r>
+        <w:rPr>
+          <w:rFonts w:cs="Times New Roman"/>
+        </w:rPr>
+        <w:t xml:space="preserve"> </w:t>
+      </w:r>
+      <w:proofErr w:type="spellStart"/>
+      <w:r>
+        <w:rPr>
+          <w:rFonts w:cs="Times New Roman"/>
+        </w:rPr>
+        <w:t>tertentu</w:t>
+      </w:r>
+      <w:proofErr w:type="spellEnd"/>
+      <w:r>
+        <w:rPr>
+          <w:rFonts w:cs="Times New Roman"/>
+        </w:rPr>
+        <w:t xml:space="preserve"> yang </w:t>
+      </w:r>
+      <w:proofErr w:type="spellStart"/>
+      <w:r>
+        <w:rPr>
+          <w:rFonts w:cs="Times New Roman"/>
+        </w:rPr>
+        <w:t>dianggap</w:t>
+      </w:r>
+      <w:proofErr w:type="spellEnd"/>
+      <w:r>
+        <w:rPr>
+          <w:rFonts w:cs="Times New Roman"/>
+        </w:rPr>
+        <w:t xml:space="preserve"> </w:t>
+      </w:r>
+      <w:proofErr w:type="spellStart"/>
+      <w:r>
+        <w:rPr>
+          <w:rFonts w:cs="Times New Roman"/>
+        </w:rPr>
+        <w:t>memadai</w:t>
+      </w:r>
+      <w:proofErr w:type="spellEnd"/>
+      <w:r>
+        <w:rPr>
+          <w:rFonts w:cs="Times New Roman"/>
+        </w:rPr>
+        <w:t xml:space="preserve"> </w:t>
+      </w:r>
+      <w:proofErr w:type="spellStart"/>
+      <w:r>
+        <w:rPr>
+          <w:rFonts w:cs="Times New Roman"/>
+        </w:rPr>
+        <w:t>atau</w:t>
+      </w:r>
+      <w:proofErr w:type="spellEnd"/>
+      <w:r>
+        <w:rPr>
+          <w:rFonts w:cs="Times New Roman"/>
+        </w:rPr>
+        <w:t xml:space="preserve"> </w:t>
+      </w:r>
+      <w:proofErr w:type="spellStart"/>
+      <w:r>
+        <w:rPr>
+          <w:rFonts w:cs="Times New Roman"/>
+        </w:rPr>
+        <w:t>layak</w:t>
+      </w:r>
+      <w:proofErr w:type="spellEnd"/>
+      <w:r>
+        <w:rPr>
+          <w:rFonts w:cs="Times New Roman"/>
+        </w:rPr>
+        <w:t>.</w:t>
       </w:r>
     </w:p>
     <w:p>
@@ -286,8 +2152,18 @@
           <w:b/>
           <w:bCs/>
         </w:rPr>
-        <w:t>c. Tujuan</w:t>
-      </w:r>
+        <w:t xml:space="preserve">c. </w:t>
+      </w:r>
+      <w:proofErr w:type="spellStart"/>
+      <w:r>
+        <w:rPr>
+          <w:rFonts w:cs="Times New Roman"/>
+          <w:b/>
+          <w:bCs/>
+        </w:rPr>
+        <w:t>Tujuan</w:t>
+      </w:r>
+      <w:proofErr w:type="spellEnd"/>
     </w:p>
     <w:p>
       <w:pPr>
@@ -296,11 +2172,117 @@
           <w:rFonts w:cs="Times New Roman"/>
         </w:rPr>
       </w:pPr>
-      <w:r>
-        <w:rPr>
-          <w:rFonts w:cs="Times New Roman"/>
-        </w:rPr>
-        <w:t>Berisi uraian tentang tujuan yang akan dicapai dalam penelitian.</w:t>
+      <w:proofErr w:type="spellStart"/>
+      <w:r>
+        <w:rPr>
+          <w:rFonts w:cs="Times New Roman"/>
+        </w:rPr>
+        <w:t>Berisi</w:t>
+      </w:r>
+      <w:proofErr w:type="spellEnd"/>
+      <w:r>
+        <w:rPr>
+          <w:rFonts w:cs="Times New Roman"/>
+        </w:rPr>
+        <w:t xml:space="preserve"> </w:t>
+      </w:r>
+      <w:proofErr w:type="spellStart"/>
+      <w:r>
+        <w:rPr>
+          <w:rFonts w:cs="Times New Roman"/>
+        </w:rPr>
+        <w:t>uraian</w:t>
+      </w:r>
+      <w:proofErr w:type="spellEnd"/>
+      <w:r>
+        <w:rPr>
+          <w:rFonts w:cs="Times New Roman"/>
+        </w:rPr>
+        <w:t xml:space="preserve"> </w:t>
+      </w:r>
+      <w:proofErr w:type="spellStart"/>
+      <w:r>
+        <w:rPr>
+          <w:rFonts w:cs="Times New Roman"/>
+        </w:rPr>
+        <w:t>tentang</w:t>
+      </w:r>
+      <w:proofErr w:type="spellEnd"/>
+      <w:r>
+        <w:rPr>
+          <w:rFonts w:cs="Times New Roman"/>
+        </w:rPr>
+        <w:t xml:space="preserve"> </w:t>
+      </w:r>
+      <w:proofErr w:type="spellStart"/>
+      <w:r>
+        <w:rPr>
+          <w:rFonts w:cs="Times New Roman"/>
+        </w:rPr>
+        <w:t>tujuan</w:t>
+      </w:r>
+      <w:proofErr w:type="spellEnd"/>
+      <w:r>
+        <w:rPr>
+          <w:rFonts w:cs="Times New Roman"/>
+        </w:rPr>
+        <w:t xml:space="preserve"> yang </w:t>
+      </w:r>
+      <w:proofErr w:type="spellStart"/>
+      <w:r>
+        <w:rPr>
+          <w:rFonts w:cs="Times New Roman"/>
+        </w:rPr>
+        <w:t>akan</w:t>
+      </w:r>
+      <w:proofErr w:type="spellEnd"/>
+      <w:r>
+        <w:rPr>
+          <w:rFonts w:cs="Times New Roman"/>
+        </w:rPr>
+        <w:t xml:space="preserve"> </w:t>
+      </w:r>
+      <w:proofErr w:type="spellStart"/>
+      <w:r>
+        <w:rPr>
+          <w:rFonts w:cs="Times New Roman"/>
+        </w:rPr>
+        <w:t>dicapai</w:t>
+      </w:r>
+      <w:proofErr w:type="spellEnd"/>
+      <w:r>
+        <w:rPr>
+          <w:rFonts w:cs="Times New Roman"/>
+        </w:rPr>
+        <w:t xml:space="preserve"> </w:t>
+      </w:r>
+      <w:proofErr w:type="spellStart"/>
+      <w:r>
+        <w:rPr>
+          <w:rFonts w:cs="Times New Roman"/>
+        </w:rPr>
+        <w:t>dalam</w:t>
+      </w:r>
+      <w:proofErr w:type="spellEnd"/>
+      <w:r>
+        <w:rPr>
+          <w:rFonts w:cs="Times New Roman"/>
+        </w:rPr>
+        <w:t xml:space="preserve"> </w:t>
+      </w:r>
+      <w:proofErr w:type="spellStart"/>
+      <w:r>
+        <w:rPr>
+          <w:rFonts w:cs="Times New Roman"/>
+        </w:rPr>
+        <w:t>penelitian</w:t>
+      </w:r>
+      <w:proofErr w:type="spellEnd"/>
+      <w:r>
+        <w:rPr>
+          <w:rFonts w:cs="Times New Roman"/>
+        </w:rPr>
+        <w:t>.</w:t>
       </w:r>
     </w:p>
     <w:p>
@@ -318,8 +2300,18 @@
           <w:b/>
           <w:bCs/>
         </w:rPr>
-        <w:t>d. Manfaat</w:t>
-      </w:r>
+        <w:t xml:space="preserve">d. </w:t>
+      </w:r>
+      <w:proofErr w:type="spellStart"/>
+      <w:r>
+        <w:rPr>
+          <w:rFonts w:cs="Times New Roman"/>
+          <w:b/>
+          <w:bCs/>
+        </w:rPr>
+        <w:t>Manfaat</w:t>
+      </w:r>
+      <w:proofErr w:type="spellEnd"/>
     </w:p>
     <w:p>
       <w:pPr>
@@ -328,12 +2320,146 @@
           <w:rFonts w:cs="Times New Roman"/>
         </w:rPr>
       </w:pPr>
+      <w:proofErr w:type="spellStart"/>
       <w:r>
         <w:rPr>
           <w:rFonts w:cs="Times New Roman"/>
         </w:rPr>
         <w:lastRenderedPageBreak/>
-        <w:t>Berisi uraian tentang manfaat yang dapat diperoleh bila tujuan penelitian tercapai.</w:t>
+        <w:t>Berisi</w:t>
+      </w:r>
+      <w:proofErr w:type="spellEnd"/>
+      <w:r>
+        <w:rPr>
+          <w:rFonts w:cs="Times New Roman"/>
+        </w:rPr>
+        <w:t xml:space="preserve"> </w:t>
+      </w:r>
+      <w:proofErr w:type="spellStart"/>
+      <w:r>
+        <w:rPr>
+          <w:rFonts w:cs="Times New Roman"/>
+        </w:rPr>
+        <w:t>uraian</w:t>
+      </w:r>
+      <w:proofErr w:type="spellEnd"/>
+      <w:r>
+        <w:rPr>
+          <w:rFonts w:cs="Times New Roman"/>
+        </w:rPr>
+        <w:t xml:space="preserve"> </w:t>
+      </w:r>
+      <w:proofErr w:type="spellStart"/>
+      <w:r>
+        <w:rPr>
+          <w:rFonts w:cs="Times New Roman"/>
+        </w:rPr>
+        <w:t>tentang</w:t>
+      </w:r>
+      <w:proofErr w:type="spellEnd"/>
+      <w:r>
+        <w:rPr>
+          <w:rFonts w:cs="Times New Roman"/>
+        </w:rPr>
+        <w:t xml:space="preserve"> </w:t>
+      </w:r>
+      <w:proofErr w:type="spellStart"/>
+      <w:r>
+        <w:rPr>
+          <w:rFonts w:cs="Times New Roman"/>
+        </w:rPr>
+        <w:t>manfaat</w:t>
+      </w:r>
+      <w:proofErr w:type="spellEnd"/>
+      <w:r>
+        <w:rPr>
+          <w:rFonts w:cs="Times New Roman"/>
+        </w:rPr>
+        <w:t xml:space="preserve"> yang </w:t>
+      </w:r>
+      <w:proofErr w:type="spellStart"/>
+      <w:r>
+        <w:rPr>
+          <w:rFonts w:cs="Times New Roman"/>
+        </w:rPr>
+        <w:t>dapat</w:t>
+      </w:r>
+      <w:proofErr w:type="spellEnd"/>
+      <w:r>
+        <w:rPr>
+          <w:rFonts w:cs="Times New Roman"/>
+        </w:rPr>
+        <w:t xml:space="preserve"> </w:t>
+      </w:r>
+      <w:proofErr w:type="spellStart"/>
+      <w:r>
+        <w:rPr>
+          <w:rFonts w:cs="Times New Roman"/>
+        </w:rPr>
+        <w:t>diperoleh</w:t>
+      </w:r>
+      <w:proofErr w:type="spellEnd"/>
+      <w:r>
+        <w:rPr>
+          <w:rFonts w:cs="Times New Roman"/>
+        </w:rPr>
+        <w:t xml:space="preserve"> </w:t>
+      </w:r>
+      <w:proofErr w:type="spellStart"/>
+      <w:r>
+        <w:rPr>
+          <w:rFonts w:cs="Times New Roman"/>
+        </w:rPr>
+        <w:t>bila</w:t>
+      </w:r>
+      <w:proofErr w:type="spellEnd"/>
+      <w:r>
+        <w:rPr>
+          <w:rFonts w:cs="Times New Roman"/>
+        </w:rPr>
+        <w:t xml:space="preserve"> </w:t>
+      </w:r>
+      <w:proofErr w:type="spellStart"/>
+      <w:r>
+        <w:rPr>
+          <w:rFonts w:cs="Times New Roman"/>
+        </w:rPr>
+        <w:t>tujuan</w:t>
+      </w:r>
+      <w:proofErr w:type="spellEnd"/>
+      <w:r>
+        <w:rPr>
+          <w:rFonts w:cs="Times New Roman"/>
+        </w:rPr>
+        <w:t xml:space="preserve"> </w:t>
+      </w:r>
+      <w:proofErr w:type="spellStart"/>
+      <w:r>
+        <w:rPr>
+          <w:rFonts w:cs="Times New Roman"/>
+        </w:rPr>
+        <w:t>penelitian</w:t>
+      </w:r>
+      <w:proofErr w:type="spellEnd"/>
+      <w:r>
+        <w:rPr>
+          <w:rFonts w:cs="Times New Roman"/>
+        </w:rPr>
+        <w:t xml:space="preserve"> </w:t>
+      </w:r>
+      <w:proofErr w:type="spellStart"/>
+      <w:r>
+        <w:rPr>
+          <w:rFonts w:cs="Times New Roman"/>
+        </w:rPr>
+        <w:t>tercapai</w:t>
+      </w:r>
+      <w:proofErr w:type="spellEnd"/>
+      <w:r>
+        <w:rPr>
+          <w:rFonts w:cs="Times New Roman"/>
+        </w:rPr>
+        <w:t>.</w:t>
       </w:r>
       <w:r>
         <w:rPr>
@@ -1941,7 +4067,23 @@
           <w:rFonts w:cs="Times New Roman"/>
           <w:lang w:val="id-ID"/>
         </w:rPr>
-        <w:t>U). Energi yang dihasilkan dari reaksi fisi berada pada rentang MeV, jauh lebih besar daripada energi hasil reaksi pembakaran bahan bakar fosil yang berada pada rentang eV. Meskipun memiliki kepadatan energi yang lebih tinggi, reaksi fisi nuklir menghasilkan limbah radioaktif yang memerlukan waktu ribuan tahun untuk meluruh secara alami. Bila limbah ini terlepas ke lingkungan, akan membawa efek buruk bagi manusia seperti peningkatan potensi kanker tiroid, pencemaran air tanah, dan berkurangnya tempat tinggal akibat kontaminasi limbah radioaktif.</w:t>
+        <w:t xml:space="preserve">U). Energi yang dihasilkan dari reaksi fisi berada pada rentang MeV, jauh lebih besar daripada energi hasil reaksi pembakaran bahan bakar fosil yang berada pada rentang </w:t>
+      </w:r>
+      <w:proofErr w:type="spellStart"/>
+      <w:r>
+        <w:rPr>
+          <w:rFonts w:cs="Times New Roman"/>
+          <w:lang w:val="id-ID"/>
+        </w:rPr>
+        <w:t>eV</w:t>
+      </w:r>
+      <w:proofErr w:type="spellEnd"/>
+      <w:r>
+        <w:rPr>
+          <w:rFonts w:cs="Times New Roman"/>
+          <w:lang w:val="id-ID"/>
+        </w:rPr>
+        <w:t>. Meskipun memiliki kepadatan energi yang lebih tinggi, reaksi fisi nuklir menghasilkan limbah radioaktif yang memerlukan waktu ribuan tahun untuk meluruh secara alami. Bila limbah ini terlepas ke lingkungan, akan membawa efek buruk bagi manusia seperti peningkatan potensi kanker tiroid, pencemaran air tanah, dan berkurangnya tempat tinggal akibat kontaminasi limbah radioaktif.</w:t>
       </w:r>
       <w:r>
         <w:rPr>
@@ -2358,8 +4500,17 @@
           <w:rFonts w:cs="Times New Roman"/>
           <w:lang w:val="id-ID"/>
         </w:rPr>
-        <w:t>Untuk mengatasi kelangkaan tritium diusulkan penyusunan blanket</w:t>
-      </w:r>
+        <w:t xml:space="preserve">Untuk mengatasi kelangkaan tritium diusulkan penyusunan </w:t>
+      </w:r>
+      <w:proofErr w:type="spellStart"/>
+      <w:r>
+        <w:rPr>
+          <w:rFonts w:cs="Times New Roman"/>
+          <w:lang w:val="id-ID"/>
+        </w:rPr>
+        <w:t>blanket</w:t>
+      </w:r>
+      <w:proofErr w:type="spellEnd"/>
       <w:r>
         <w:rPr>
           <w:rFonts w:cs="Times New Roman"/>
@@ -2372,7 +4523,23 @@
           <w:rFonts w:cs="Times New Roman"/>
           <w:lang w:val="id-ID"/>
         </w:rPr>
-        <w:t xml:space="preserve"> yang terintegrasi dengan reaktor fusi nuklir. Di dalam blanket tersebut terkandung litium yang dapat berinteraksi dengan neutron dari reaksi fusi nuklir menghasilkan tritium. </w:t>
+        <w:t xml:space="preserve"> yang terintegrasi dengan reaktor fusi nuklir. Di dalam </w:t>
+      </w:r>
+      <w:proofErr w:type="spellStart"/>
+      <w:r>
+        <w:rPr>
+          <w:rFonts w:cs="Times New Roman"/>
+          <w:lang w:val="id-ID"/>
+        </w:rPr>
+        <w:t>blanket</w:t>
+      </w:r>
+      <w:proofErr w:type="spellEnd"/>
+      <w:r>
+        <w:rPr>
+          <w:rFonts w:cs="Times New Roman"/>
+          <w:lang w:val="id-ID"/>
+        </w:rPr>
+        <w:t xml:space="preserve"> tersebut terkandung litium yang dapat berinteraksi dengan neutron dari reaksi fusi nuklir menghasilkan tritium. </w:t>
       </w:r>
     </w:p>
     <w:p>
@@ -2435,62 +4602,87 @@
         </w:rPr>
         <w:t xml:space="preserve"> Salah satu tujuan dibangunnya ITER adalah untuk menguji teknologi </w:t>
       </w:r>
+      <w:proofErr w:type="spellStart"/>
       <w:r>
         <w:rPr>
           <w:szCs w:val="28"/>
           <w:lang w:val="id-ID" w:eastAsia="id-ID"/>
         </w:rPr>
-        <w:t xml:space="preserve">blanket pembiak tritium yang memungkinkan produksi tritium bersamaan dengan pembakaran bahan bakar fusi </w:t>
-      </w:r>
+        <w:t>blanket</w:t>
+      </w:r>
+      <w:proofErr w:type="spellEnd"/>
       <w:r>
         <w:rPr>
           <w:szCs w:val="28"/>
           <w:lang w:val="id-ID" w:eastAsia="id-ID"/>
         </w:rPr>
-        <w:fldChar w:fldCharType="begin" w:fldLock="1"/>
+        <w:t xml:space="preserve"> pembiak tritium yang memungkinkan produksi tritium bersamaan dengan pembakaran bahan bakar fusi </w:t>
       </w:r>
       <w:r>
         <w:rPr>
           <w:szCs w:val="28"/>
           <w:lang w:val="id-ID" w:eastAsia="id-ID"/>
         </w:rPr>
-        <w:instrText>ADDIN CSL_CITATION {"citationItems":[{"id":"ITEM-1","itemData":{"URL":"https://www.iter.org/sci/Goals","author":[{"dropping-particle":"","family":"ITER ORGANIZATION","given":"","non-dropping-particle":"","parse-names":false,"suffix":""}],"container-title":"ITER ORGANIZATION","id":"ITEM-1","issued":{"date-parts":[["2021"]]},"title":"WHAT WILL ITER DO ?","type":"webpage"},"uris":["http://www.mendeley.com/documents/?uuid=c1296b46-d267-4d0f-9c0b-9e9ee32fa183"]}],"mendeley":{"formattedCitation":"[14]","plainTextFormattedCitation":"[14]","previouslyFormattedCitation":"[14]"},"properties":{"noteIndex":0},"schema":"https://github.com/citation-style-language/schema/raw/master/csl-citation.json"}</w:instrText>
+        <w:fldChar w:fldCharType="begin" w:fldLock="1"/>
       </w:r>
       <w:r>
         <w:rPr>
           <w:szCs w:val="28"/>
           <w:lang w:val="id-ID" w:eastAsia="id-ID"/>
         </w:rPr>
-        <w:fldChar w:fldCharType="separate"/>
-      </w:r>
-      <w:r>
-        <w:rPr>
-          <w:noProof/>
+        <w:instrText>ADDIN CSL_CITATION {"citationItems":[{"id":"ITEM-1","itemData":{"URL":"https://www.iter.org/sci/Goals","author":[{"dropping-particle":"","family":"ITER ORGANIZATION","given":"","non-dropping-particle":"","parse-names":false,"suffix":""}],"container-title":"ITER ORGANIZATION","id":"ITEM-1","issued":{"date-parts":[["2021"]]},"title":"WHAT WILL ITER DO ?","type":"webpage"},"uris":["http://www.mendeley.com/documents/?uuid=c1296b46-d267-4d0f-9c0b-9e9ee32fa183"]}],"mendeley":{"formattedCitation":"[14]","plainTextFormattedCitation":"[14]","previouslyFormattedCitation":"[14]"},"properties":{"noteIndex":0},"schema":"https://github.com/citation-style-language/schema/raw/master/csl-citation.json"}</w:instrText>
+      </w:r>
+      <w:r>
+        <w:rPr>
           <w:szCs w:val="28"/>
           <w:lang w:val="id-ID" w:eastAsia="id-ID"/>
         </w:rPr>
-        <w:t>[14]</w:t>
-      </w:r>
-      <w:r>
-        <w:rPr>
+        <w:fldChar w:fldCharType="separate"/>
+      </w:r>
+      <w:r>
+        <w:rPr>
+          <w:noProof/>
           <w:szCs w:val="28"/>
           <w:lang w:val="id-ID" w:eastAsia="id-ID"/>
         </w:rPr>
-        <w:fldChar w:fldCharType="end"/>
+        <w:t>[14]</w:t>
       </w:r>
       <w:r>
         <w:rPr>
           <w:szCs w:val="28"/>
           <w:lang w:val="id-ID" w:eastAsia="id-ID"/>
         </w:rPr>
-        <w:t xml:space="preserve">. Hingga saat ini masih belum dipastikan </w:t>
+        <w:fldChar w:fldCharType="end"/>
       </w:r>
       <w:r>
         <w:rPr>
           <w:szCs w:val="28"/>
           <w:lang w:val="id-ID" w:eastAsia="id-ID"/>
         </w:rPr>
-        <w:t>desain blanket pembiak tritium yang akan digunakan pada ITER.</w:t>
+        <w:t xml:space="preserve">. Hingga saat ini masih belum dipastikan </w:t>
+      </w:r>
+      <w:r>
+        <w:rPr>
+          <w:szCs w:val="28"/>
+          <w:lang w:val="id-ID" w:eastAsia="id-ID"/>
+        </w:rPr>
+        <w:t xml:space="preserve">desain </w:t>
+      </w:r>
+      <w:proofErr w:type="spellStart"/>
+      <w:r>
+        <w:rPr>
+          <w:szCs w:val="28"/>
+          <w:lang w:val="id-ID" w:eastAsia="id-ID"/>
+        </w:rPr>
+        <w:t>blanket</w:t>
+      </w:r>
+      <w:proofErr w:type="spellEnd"/>
+      <w:r>
+        <w:rPr>
+          <w:szCs w:val="28"/>
+          <w:lang w:val="id-ID" w:eastAsia="id-ID"/>
+        </w:rPr>
+        <w:t xml:space="preserve"> pembiak tritium yang akan digunakan pada ITER.</w:t>
       </w:r>
     </w:p>
     <w:p>
@@ -2509,14 +4701,42 @@
           <w:lang w:val="id-ID"/>
         </w:rPr>
         <w:tab/>
-        <w:t xml:space="preserve">Selama beberapa dekade terakhir, perkembangan kemampuan komputasi terus meningkat. Salah satu bidang komputasi yang mengalami peningkatan beberapa tahun ini adalah pembelajaran mesin. </w:t>
-      </w:r>
-      <w:r>
-        <w:rPr>
-          <w:rFonts w:cs="Times New Roman"/>
-          <w:lang w:val="id-ID"/>
-        </w:rPr>
-        <w:t>Pembelajaran mesin adalah salah satu sub bidang ilmu komputer yang berfokus pada pembuatan algoritma yang berguna dan bergantung pada kumpulan contoh fenomena nyata. Fenomena nyata tersebut dapat berasal dari alam, industri, dan/atau hasil algoritma lainnya</w:t>
+        <w:t xml:space="preserve">Selama beberapa dekade terakhir, perkembangan kemampuan komputasi terus meningkat. Salah satu </w:t>
+      </w:r>
+      <w:r>
+        <w:rPr>
+          <w:rFonts w:cs="Times New Roman"/>
+          <w:lang w:val="id-ID"/>
+        </w:rPr>
+        <w:t xml:space="preserve">sub </w:t>
+      </w:r>
+      <w:r>
+        <w:rPr>
+          <w:rFonts w:cs="Times New Roman"/>
+          <w:lang w:val="id-ID"/>
+        </w:rPr>
+        <w:t xml:space="preserve">bidang komputasi yang mengalami </w:t>
+      </w:r>
+      <w:r>
+        <w:rPr>
+          <w:rFonts w:cs="Times New Roman"/>
+          <w:lang w:val="id-ID"/>
+        </w:rPr>
+        <w:t>perkembangan pesat</w:t>
+      </w:r>
+      <w:r>
+        <w:rPr>
+          <w:rFonts w:cs="Times New Roman"/>
+          <w:lang w:val="id-ID"/>
+        </w:rPr>
+        <w:t xml:space="preserve"> beberapa tahun ini adalah pembelajaran mesin. </w:t>
+      </w:r>
+      <w:r>
+        <w:rPr>
+          <w:rFonts w:cs="Times New Roman"/>
+          <w:lang w:val="id-ID"/>
+        </w:rPr>
+        <w:t>Pembelajaran mesin adalah salah satu sub bidang ilmu komputer yang berfokus pada pembuatan algoritma yang berguna dan bergantung pada kumpulan contoh fenomena nyata. Fenomena nyata tersebut dapat berasal dari alam, industri, dan/atau hasil algoritma lain</w:t>
       </w:r>
       <w:r>
         <w:rPr>
@@ -2575,6 +4795,7 @@
         </w:rPr>
         <w:t xml:space="preserve"> Penggunaan pembelajaran mesin juga mulai memasuki ranah ilmu nuklir. Salah satu penelitian yang dilakukan oleh </w:t>
       </w:r>
+      <w:proofErr w:type="spellStart"/>
       <w:r>
         <w:rPr>
           <w:rFonts w:cs="Times New Roman"/>
@@ -2582,13 +4803,15 @@
         </w:rPr>
         <w:t>Petr</w:t>
       </w:r>
-      <w:r>
-        <w:rPr>
-          <w:rFonts w:cs="Times New Roman"/>
-          <w:lang w:val="id-ID"/>
-        </w:rPr>
-        <w:t xml:space="preserve"> </w:t>
-      </w:r>
+      <w:proofErr w:type="spellEnd"/>
+      <w:r>
+        <w:rPr>
+          <w:rFonts w:cs="Times New Roman"/>
+          <w:lang w:val="id-ID"/>
+        </w:rPr>
+        <w:t xml:space="preserve"> </w:t>
+      </w:r>
+      <w:proofErr w:type="spellStart"/>
       <w:r>
         <w:rPr>
           <w:rFonts w:cs="Times New Roman"/>
@@ -2596,6 +4819,7 @@
         </w:rPr>
         <w:t>Mánek</w:t>
       </w:r>
+      <w:proofErr w:type="spellEnd"/>
       <w:r>
         <w:rPr>
           <w:rFonts w:cs="Times New Roman"/>
@@ -2630,7 +4854,25 @@
           <w:iCs/>
           <w:lang w:val="id-ID"/>
         </w:rPr>
-        <w:t xml:space="preserve">Tritium Breeding Rasio </w:t>
+        <w:t xml:space="preserve">Tritium </w:t>
+      </w:r>
+      <w:proofErr w:type="spellStart"/>
+      <w:r>
+        <w:rPr>
+          <w:i/>
+          <w:iCs/>
+          <w:lang w:val="id-ID"/>
+        </w:rPr>
+        <w:t>Breeding</w:t>
+      </w:r>
+      <w:proofErr w:type="spellEnd"/>
+      <w:r>
+        <w:rPr>
+          <w:i/>
+          <w:iCs/>
+          <w:lang w:val="id-ID"/>
+        </w:rPr>
+        <w:t xml:space="preserve"> Rasio </w:t>
       </w:r>
       <w:r>
         <w:rPr>
@@ -2762,7 +5004,21 @@
         <w:rPr>
           <w:lang w:val="id-ID"/>
         </w:rPr>
-        <w:t xml:space="preserve"> blanket pembiak</w:t>
+        <w:t xml:space="preserve"> </w:t>
+      </w:r>
+      <w:proofErr w:type="spellStart"/>
+      <w:r>
+        <w:rPr>
+          <w:lang w:val="id-ID"/>
+        </w:rPr>
+        <w:t>blanket</w:t>
+      </w:r>
+      <w:proofErr w:type="spellEnd"/>
+      <w:r>
+        <w:rPr>
+          <w:lang w:val="id-ID"/>
+        </w:rPr>
+        <w:t xml:space="preserve"> pembiak</w:t>
       </w:r>
       <w:r>
         <w:rPr>
@@ -2955,12 +5211,21 @@
       <w:r>
         <w:t xml:space="preserve">Pemodelan reaktor fusi nuklir berdasarkan ITER dengan bentuk plasma </w:t>
       </w:r>
+      <w:proofErr w:type="spellStart"/>
       <w:r>
         <w:rPr>
           <w:i/>
           <w:iCs/>
         </w:rPr>
-        <w:t xml:space="preserve">Single-Null </w:t>
+        <w:t>Single-Null</w:t>
+      </w:r>
+      <w:proofErr w:type="spellEnd"/>
+      <w:r>
+        <w:rPr>
+          <w:i/>
+          <w:iCs/>
+        </w:rPr>
+        <w:t xml:space="preserve"> </w:t>
       </w:r>
       <w:r>
         <w:t>yang telah disederhanakan</w:t>
@@ -3015,7 +5280,21 @@
         <w:rPr>
           <w:lang w:val="en-US"/>
         </w:rPr>
-        <w:t xml:space="preserve"> versi 0.13.0dev</w:t>
+        <w:t xml:space="preserve"> </w:t>
+      </w:r>
+      <w:proofErr w:type="spellStart"/>
+      <w:r>
+        <w:rPr>
+          <w:lang w:val="en-US"/>
+        </w:rPr>
+        <w:t>versi</w:t>
+      </w:r>
+      <w:proofErr w:type="spellEnd"/>
+      <w:r>
+        <w:rPr>
+          <w:lang w:val="en-US"/>
+        </w:rPr>
+        <w:t xml:space="preserve"> 0.13.0dev</w:t>
       </w:r>
       <w:r>
         <w:t>.</w:t>
@@ -3033,8 +5312,13 @@
         <w:jc w:val="both"/>
       </w:pPr>
       <w:r>
-        <w:t>Pembuatan model geometri menggunakan paket python Paramak</w:t>
-      </w:r>
+        <w:t xml:space="preserve">Pembuatan model geometri menggunakan paket python </w:t>
+      </w:r>
+      <w:proofErr w:type="spellStart"/>
+      <w:r>
+        <w:t>Paramak</w:t>
+      </w:r>
+      <w:proofErr w:type="spellEnd"/>
       <w:r>
         <w:rPr>
           <w:lang w:val="en-US"/>
@@ -3068,13 +5352,31 @@
       <w:r>
         <w:t xml:space="preserve">Pembuatan material menggunakan paket python </w:t>
       </w:r>
+      <w:proofErr w:type="spellStart"/>
       <w:r>
         <w:rPr>
           <w:i/>
           <w:iCs/>
         </w:rPr>
-        <w:t>neutronics-material-maker</w:t>
-      </w:r>
+        <w:t>neutronics</w:t>
+      </w:r>
+      <w:proofErr w:type="spellEnd"/>
+      <w:r>
+        <w:rPr>
+          <w:i/>
+          <w:iCs/>
+        </w:rPr>
+        <w:t>-material-</w:t>
+      </w:r>
+      <w:proofErr w:type="spellStart"/>
+      <w:r>
+        <w:rPr>
+          <w:i/>
+          <w:iCs/>
+        </w:rPr>
+        <w:t>maker</w:t>
+      </w:r>
+      <w:proofErr w:type="spellEnd"/>
       <w:r>
         <w:t xml:space="preserve"> versi 0.3.7.</w:t>
       </w:r>
@@ -3091,8 +5393,13 @@
         <w:jc w:val="both"/>
       </w:pPr>
       <w:r>
-        <w:t>Analisis data dilakukan menggunakan pustaka dan paket python XGBoost</w:t>
-      </w:r>
+        <w:t xml:space="preserve">Analisis data dilakukan menggunakan pustaka dan paket python </w:t>
+      </w:r>
+      <w:proofErr w:type="spellStart"/>
+      <w:r>
+        <w:t>XGBoost</w:t>
+      </w:r>
+      <w:proofErr w:type="spellEnd"/>
       <w:r>
         <w:t xml:space="preserve"> versi 1.4.2</w:t>
       </w:r>
@@ -3177,7 +5484,21 @@
         <w:rPr>
           <w:lang w:val="id-ID"/>
         </w:rPr>
-        <w:t xml:space="preserve">fluida blanket pembiak </w:t>
+        <w:t xml:space="preserve">fluida </w:t>
+      </w:r>
+      <w:proofErr w:type="spellStart"/>
+      <w:r>
+        <w:rPr>
+          <w:lang w:val="id-ID"/>
+        </w:rPr>
+        <w:t>blanket</w:t>
+      </w:r>
+      <w:proofErr w:type="spellEnd"/>
+      <w:r>
+        <w:rPr>
+          <w:lang w:val="id-ID"/>
+        </w:rPr>
+        <w:t xml:space="preserve"> pembiak </w:t>
       </w:r>
       <w:r>
         <w:rPr>

</xml_diff>